<commit_message>
update doc and articles
</commit_message>
<xml_diff>
--- a/Slideshow/Scale-recurrent Network for Deep Image Deblurring-Tom.docx
+++ b/Slideshow/Scale-recurrent Network for Deep Image Deblurring-Tom.docx
@@ -1,6 +1,6 @@
 
 <file path=word/document.xml><?xml version="1.0" encoding="utf-8"?>
-<w:document xmlns:wpc="http://schemas.microsoft.com/office/word/2010/wordprocessingCanvas" xmlns:cx="http://schemas.microsoft.com/office/drawing/2014/chartex" xmlns:cx1="http://schemas.microsoft.com/office/drawing/2015/9/8/chartex" xmlns:mc="http://schemas.openxmlformats.org/markup-compatibility/2006" xmlns:o="urn:schemas-microsoft-com:office:office" xmlns:r="http://schemas.openxmlformats.org/officeDocument/2006/relationships" xmlns:m="http://schemas.openxmlformats.org/officeDocument/2006/math" xmlns:v="urn:schemas-microsoft-com:vml" xmlns:wp14="http://schemas.microsoft.com/office/word/2010/wordprocessingDrawing" xmlns:wp="http://schemas.openxmlformats.org/drawingml/2006/wordprocessingDrawing" xmlns:w10="urn:schemas-microsoft-com:office:word" xmlns:w="http://schemas.openxmlformats.org/wordprocessingml/2006/main" xmlns:w14="http://schemas.microsoft.com/office/word/2010/wordml" xmlns:w15="http://schemas.microsoft.com/office/word/2012/wordml" xmlns:w16se="http://schemas.microsoft.com/office/word/2015/wordml/symex" xmlns:wpg="http://schemas.microsoft.com/office/word/2010/wordprocessingGroup" xmlns:wpi="http://schemas.microsoft.com/office/word/2010/wordprocessingInk" xmlns:wne="http://schemas.microsoft.com/office/word/2006/wordml" xmlns:wps="http://schemas.microsoft.com/office/word/2010/wordprocessingShape" mc:Ignorable="w14 w15 w16se wp14">
+<w:document xmlns:wpc="http://schemas.microsoft.com/office/word/2010/wordprocessingCanvas" xmlns:cx="http://schemas.microsoft.com/office/drawing/2014/chartex" xmlns:cx1="http://schemas.microsoft.com/office/drawing/2015/9/8/chartex" xmlns:cx2="http://schemas.microsoft.com/office/drawing/2015/10/21/chartex" xmlns:cx3="http://schemas.microsoft.com/office/drawing/2016/5/9/chartex" xmlns:cx4="http://schemas.microsoft.com/office/drawing/2016/5/10/chartex" xmlns:cx5="http://schemas.microsoft.com/office/drawing/2016/5/11/chartex" xmlns:cx6="http://schemas.microsoft.com/office/drawing/2016/5/12/chartex" xmlns:cx7="http://schemas.microsoft.com/office/drawing/2016/5/13/chartex" xmlns:cx8="http://schemas.microsoft.com/office/drawing/2016/5/14/chartex" xmlns:mc="http://schemas.openxmlformats.org/markup-compatibility/2006" xmlns:aink="http://schemas.microsoft.com/office/drawing/2016/ink" xmlns:am3d="http://schemas.microsoft.com/office/drawing/2017/model3d" xmlns:o="urn:schemas-microsoft-com:office:office" xmlns:r="http://schemas.openxmlformats.org/officeDocument/2006/relationships" xmlns:m="http://schemas.openxmlformats.org/officeDocument/2006/math" xmlns:v="urn:schemas-microsoft-com:vml" xmlns:wp14="http://schemas.microsoft.com/office/word/2010/wordprocessingDrawing" xmlns:wp="http://schemas.openxmlformats.org/drawingml/2006/wordprocessingDrawing" xmlns:w10="urn:schemas-microsoft-com:office:word" xmlns:w="http://schemas.openxmlformats.org/wordprocessingml/2006/main" xmlns:w14="http://schemas.microsoft.com/office/word/2010/wordml" xmlns:w15="http://schemas.microsoft.com/office/word/2012/wordml" xmlns:w16cex="http://schemas.microsoft.com/office/word/2018/wordml/cex" xmlns:w16cid="http://schemas.microsoft.com/office/word/2016/wordml/cid" xmlns:w16="http://schemas.microsoft.com/office/word/2018/wordml" xmlns:w16se="http://schemas.microsoft.com/office/word/2015/wordml/symex" xmlns:wpg="http://schemas.microsoft.com/office/word/2010/wordprocessingGroup" xmlns:wpi="http://schemas.microsoft.com/office/word/2010/wordprocessingInk" xmlns:wne="http://schemas.microsoft.com/office/word/2006/wordml" xmlns:wps="http://schemas.microsoft.com/office/word/2010/wordprocessingShape" mc:Ignorable="w14 w15 w16se w16cid w16 w16cex wp14">
   <w:body>
     <w:p>
       <w:pPr>
@@ -94,7 +94,7 @@
       <w:pPr>
         <w:jc w:val="both"/>
         <w:rPr>
-          <w:rFonts w:asciiTheme="minorBidi" w:hAnsiTheme="minorBidi" w:hint="cs"/>
+          <w:rFonts w:asciiTheme="minorBidi" w:hAnsiTheme="minorBidi"/>
           <w:rtl/>
         </w:rPr>
       </w:pPr>
@@ -128,70 +128,24 @@
       </w:r>
       <w:r>
         <w:rPr>
-          <w:rFonts w:asciiTheme="minorBidi" w:hAnsiTheme="minorBidi" w:hint="cs"/>
-          <w:rtl/>
-        </w:rPr>
-        <w:t>. שיטות תיקון מקובלות ונפוצות מניחות ידע מוקדם על פונקציית המריחה או ניסיו</w:t>
-      </w:r>
-      <w:r>
-        <w:rPr>
-          <w:rFonts w:asciiTheme="minorBidi" w:hAnsiTheme="minorBidi" w:hint="eastAsia"/>
-          <w:rtl/>
-        </w:rPr>
-        <w:t>ן</w:t>
-      </w:r>
-      <w:r>
-        <w:rPr>
-          <w:rFonts w:asciiTheme="minorBidi" w:hAnsiTheme="minorBidi" w:hint="cs"/>
-          <w:rtl/>
-        </w:rPr>
-        <w:t xml:space="preserve"> לשערך אותו, שיטות אלו מגבילות מאוד את מאפייני שערוך הטשטוש.</w:t>
-      </w:r>
-      <w:r>
-        <w:rPr>
-          <w:rFonts w:asciiTheme="minorBidi" w:hAnsiTheme="minorBidi" w:hint="cs"/>
-          <w:rtl/>
-        </w:rPr>
-        <w:t xml:space="preserve"> בעיה נוספת היא שלעיתים החישובים האלו לא מוציאים תוצאות טובות על מידע שאינו מהמעבדה, כלומר מידע "בעולם </w:t>
-      </w:r>
-      <w:proofErr w:type="spellStart"/>
-      <w:r>
-        <w:rPr>
-          <w:rFonts w:asciiTheme="minorBidi" w:hAnsiTheme="minorBidi" w:hint="cs"/>
-          <w:rtl/>
-        </w:rPr>
-        <w:t>האמיתי</w:t>
-      </w:r>
-      <w:proofErr w:type="spellEnd"/>
-      <w:r>
-        <w:rPr>
-          <w:rFonts w:asciiTheme="minorBidi" w:hAnsiTheme="minorBidi" w:hint="cs"/>
-          <w:rtl/>
-        </w:rPr>
-        <w:t xml:space="preserve">". הסיבה לזה היא שבעולם </w:t>
-      </w:r>
-      <w:proofErr w:type="spellStart"/>
-      <w:r>
-        <w:rPr>
-          <w:rFonts w:asciiTheme="minorBidi" w:hAnsiTheme="minorBidi" w:hint="cs"/>
-          <w:rtl/>
-        </w:rPr>
-        <w:t>האמיתי</w:t>
-      </w:r>
-      <w:proofErr w:type="spellEnd"/>
-      <w:r>
-        <w:rPr>
-          <w:rFonts w:asciiTheme="minorBidi" w:hAnsiTheme="minorBidi" w:hint="cs"/>
-          <w:rtl/>
-        </w:rPr>
-        <w:t xml:space="preserve"> הטשטוש לעיתים יותר מסובך ומגוון ולעיתים מושפע מחישובים של חומרת המצלמה.</w:t>
+          <w:rFonts w:asciiTheme="minorBidi" w:hAnsiTheme="minorBidi"/>
+          <w:rtl/>
+        </w:rPr>
+        <w:t>. שיטות תיקון מקובלות ונפוצות מניחות ידע מוקדם על פונקציית המריחה או ניסיון לשערך אותו, שיטות אלו מגבילות מאוד את מאפייני שערוך הטשטוש.</w:t>
+      </w:r>
+      <w:r>
+        <w:rPr>
+          <w:rFonts w:asciiTheme="minorBidi" w:hAnsiTheme="minorBidi"/>
+          <w:rtl/>
+        </w:rPr>
+        <w:t xml:space="preserve"> בעיה נוספת היא שלעיתים החישובים האלו לא מוציאים תוצאות טובות על מידע שאינו מהמעבדה, כלומר מידע "בעולם האמיתי". הסיבה לזה היא שבעולם האמיתי הטשטוש לעיתים יותר מסובך ומגוון ולעיתים מושפע מחישובים של חומרת המצלמה.</w:t>
       </w:r>
     </w:p>
     <w:p>
       <w:pPr>
         <w:jc w:val="both"/>
         <w:rPr>
-          <w:rFonts w:asciiTheme="minorBidi" w:hAnsiTheme="minorBidi" w:hint="cs"/>
+          <w:rFonts w:asciiTheme="minorBidi" w:hAnsiTheme="minorBidi"/>
           <w:b/>
           <w:bCs/>
           <w:rtl/>
@@ -199,7 +153,7 @@
       </w:pPr>
       <w:r>
         <w:rPr>
-          <w:rFonts w:asciiTheme="minorBidi" w:hAnsiTheme="minorBidi" w:hint="cs"/>
+          <w:rFonts w:asciiTheme="minorBidi" w:hAnsiTheme="minorBidi"/>
           <w:rtl/>
         </w:rPr>
         <w:t xml:space="preserve"> </w:t>
@@ -213,21 +167,21 @@
       </w:r>
       <w:r>
         <w:rPr>
-          <w:rFonts w:asciiTheme="minorBidi" w:hAnsiTheme="minorBidi" w:hint="cs"/>
+          <w:rFonts w:asciiTheme="minorBidi" w:hAnsiTheme="minorBidi"/>
           <w:rtl/>
         </w:rPr>
         <w:t xml:space="preserve"> </w:t>
       </w:r>
       <w:r>
         <w:rPr>
-          <w:rFonts w:asciiTheme="minorBidi" w:hAnsiTheme="minorBidi" w:hint="cs"/>
+          <w:rFonts w:asciiTheme="minorBidi" w:hAnsiTheme="minorBidi"/>
           <w:rtl/>
         </w:rPr>
         <w:t>ה</w:t>
       </w:r>
       <w:r>
         <w:rPr>
-          <w:rFonts w:asciiTheme="minorBidi" w:hAnsiTheme="minorBidi" w:hint="cs"/>
+          <w:rFonts w:asciiTheme="minorBidi" w:hAnsiTheme="minorBidi"/>
           <w:rtl/>
         </w:rPr>
         <w:t>נפוצה</w:t>
@@ -241,7 +195,7 @@
       </w:r>
       <w:r>
         <w:rPr>
-          <w:rFonts w:asciiTheme="minorBidi" w:hAnsiTheme="minorBidi" w:hint="cs"/>
+          <w:rFonts w:asciiTheme="minorBidi" w:hAnsiTheme="minorBidi"/>
           <w:rtl/>
         </w:rPr>
         <w:t xml:space="preserve">שיטות למידה שונות הוצעו אף הם לתיקון טשטושים בתמונות על ידי שימוש במידע חיצוני בדומה למאמר זה אך לא בהכרח על ידי רשת. </w:t>
@@ -255,14 +209,14 @@
       </w:r>
       <w:r>
         <w:rPr>
-          <w:rFonts w:asciiTheme="minorBidi" w:hAnsiTheme="minorBidi" w:hint="cs"/>
+          <w:rFonts w:asciiTheme="minorBidi" w:hAnsiTheme="minorBidi"/>
           <w:rtl/>
         </w:rPr>
         <w:t>.</w:t>
       </w:r>
       <w:r>
         <w:rPr>
-          <w:rFonts w:asciiTheme="minorBidi" w:hAnsiTheme="minorBidi" w:hint="cs"/>
+          <w:rFonts w:asciiTheme="minorBidi" w:hAnsiTheme="minorBidi"/>
           <w:rtl/>
         </w:rPr>
         <w:t xml:space="preserve"> כותבי המאמר מציינים לשבח עבודה אחרת בתחום עליה דיברנו בהרצאות שלנו וטוענים לשיפור משמעותי בה [</w:t>
@@ -283,20 +237,20 @@
       </w:r>
       <w:r>
         <w:rPr>
-          <w:rFonts w:asciiTheme="minorBidi" w:hAnsiTheme="minorBidi" w:hint="cs"/>
+          <w:rFonts w:asciiTheme="minorBidi" w:hAnsiTheme="minorBidi"/>
         </w:rPr>
         <w:instrText>REF</w:instrText>
       </w:r>
       <w:r>
         <w:rPr>
-          <w:rFonts w:asciiTheme="minorBidi" w:hAnsiTheme="minorBidi" w:hint="cs"/>
+          <w:rFonts w:asciiTheme="minorBidi" w:hAnsiTheme="minorBidi"/>
           <w:rtl/>
         </w:rPr>
         <w:instrText xml:space="preserve"> _</w:instrText>
       </w:r>
       <w:r>
         <w:rPr>
-          <w:rFonts w:asciiTheme="minorBidi" w:hAnsiTheme="minorBidi" w:hint="cs"/>
+          <w:rFonts w:asciiTheme="minorBidi" w:hAnsiTheme="minorBidi"/>
         </w:rPr>
         <w:instrText>Ref61016801 \r \h</w:instrText>
       </w:r>
@@ -312,6 +266,26 @@
           <w:rFonts w:asciiTheme="minorBidi" w:hAnsiTheme="minorBidi"/>
           <w:rtl/>
         </w:rPr>
+        <w:instrText xml:space="preserve"> \* </w:instrText>
+      </w:r>
+      <w:r>
+        <w:rPr>
+          <w:rFonts w:asciiTheme="minorBidi" w:hAnsiTheme="minorBidi"/>
+        </w:rPr>
+        <w:instrText>MERGEFORMAT</w:instrText>
+      </w:r>
+      <w:r>
+        <w:rPr>
+          <w:rFonts w:asciiTheme="minorBidi" w:hAnsiTheme="minorBidi"/>
+          <w:rtl/>
+        </w:rPr>
+        <w:instrText xml:space="preserve"> </w:instrText>
+      </w:r>
+      <w:r>
+        <w:rPr>
+          <w:rFonts w:asciiTheme="minorBidi" w:hAnsiTheme="minorBidi"/>
+          <w:rtl/>
+        </w:rPr>
       </w:r>
       <w:r>
         <w:rPr>
@@ -331,7 +305,7 @@
         <w:rPr>
           <w:rFonts w:asciiTheme="minorBidi" w:hAnsiTheme="minorBidi"/>
         </w:rPr>
-        <w:t>4</w:t>
+        <w:t>7</w:t>
       </w:r>
       <w:r>
         <w:rPr>
@@ -342,14 +316,14 @@
       </w:r>
       <w:r>
         <w:rPr>
-          <w:rFonts w:asciiTheme="minorBidi" w:hAnsiTheme="minorBidi" w:hint="cs"/>
+          <w:rFonts w:asciiTheme="minorBidi" w:hAnsiTheme="minorBidi"/>
           <w:rtl/>
         </w:rPr>
         <w:t>].</w:t>
       </w:r>
       <w:r>
         <w:rPr>
-          <w:rFonts w:asciiTheme="minorBidi" w:hAnsiTheme="minorBidi" w:hint="cs"/>
+          <w:rFonts w:asciiTheme="minorBidi" w:hAnsiTheme="minorBidi"/>
           <w:rtl/>
         </w:rPr>
         <w:t xml:space="preserve"> הבעיה שכותבי המאמר הנוכחי טוענים שיש במחקרים אחרים היא שהפתרון </w:t>
@@ -357,7 +331,7 @@
       <w:proofErr w:type="spellStart"/>
       <w:r>
         <w:rPr>
-          <w:rFonts w:asciiTheme="minorBidi" w:hAnsiTheme="minorBidi" w:hint="cs"/>
+          <w:rFonts w:asciiTheme="minorBidi" w:hAnsiTheme="minorBidi"/>
           <w:rtl/>
         </w:rPr>
         <w:t>והפרטמטרים</w:t>
@@ -365,7 +339,7 @@
       <w:proofErr w:type="spellEnd"/>
       <w:r>
         <w:rPr>
-          <w:rFonts w:asciiTheme="minorBidi" w:hAnsiTheme="minorBidi" w:hint="cs"/>
+          <w:rFonts w:asciiTheme="minorBidi" w:hAnsiTheme="minorBidi"/>
           <w:rtl/>
         </w:rPr>
         <w:t xml:space="preserve"> של כל משקול </w:t>
@@ -373,7 +347,7 @@
       <w:proofErr w:type="spellStart"/>
       <w:r>
         <w:rPr>
-          <w:rFonts w:asciiTheme="minorBidi" w:hAnsiTheme="minorBidi" w:hint="cs"/>
+          <w:rFonts w:asciiTheme="minorBidi" w:hAnsiTheme="minorBidi"/>
           <w:rtl/>
         </w:rPr>
         <w:t>קרנל</w:t>
@@ -381,22 +355,21 @@
       <w:proofErr w:type="spellEnd"/>
       <w:r>
         <w:rPr>
-          <w:rFonts w:asciiTheme="minorBidi" w:hAnsiTheme="minorBidi" w:hint="cs"/>
+          <w:rFonts w:asciiTheme="minorBidi" w:hAnsiTheme="minorBidi"/>
           <w:rtl/>
         </w:rPr>
         <w:t xml:space="preserve"> תנועה הם בדרך כלל זהים. הכותבים מציעים שימוש בפרמטרים של הרשת עבור כמה משקולים שונים של טשטוש</w:t>
       </w:r>
       <w:r>
         <w:rPr>
-          <w:rFonts w:asciiTheme="minorBidi" w:hAnsiTheme="minorBidi" w:hint="cs"/>
+          <w:rFonts w:asciiTheme="minorBidi" w:hAnsiTheme="minorBidi"/>
           <w:rtl/>
         </w:rPr>
         <w:t xml:space="preserve">. </w:t>
       </w:r>
-      <w:bookmarkStart w:id="0" w:name="_GoBack"/>
-      <w:r>
-        <w:rPr>
-          <w:rFonts w:asciiTheme="minorBidi" w:hAnsiTheme="minorBidi" w:hint="cs"/>
+      <w:r>
+        <w:rPr>
+          <w:rFonts w:asciiTheme="minorBidi" w:hAnsiTheme="minorBidi"/>
           <w:b/>
           <w:bCs/>
           <w:sz w:val="32"/>
@@ -408,7 +381,7 @@
       <w:proofErr w:type="spellStart"/>
       <w:r>
         <w:rPr>
-          <w:rFonts w:asciiTheme="minorBidi" w:hAnsiTheme="minorBidi" w:hint="cs"/>
+          <w:rFonts w:asciiTheme="minorBidi" w:hAnsiTheme="minorBidi"/>
           <w:b/>
           <w:bCs/>
           <w:sz w:val="32"/>
@@ -420,7 +393,7 @@
       <w:proofErr w:type="spellEnd"/>
       <w:r>
         <w:rPr>
-          <w:rFonts w:asciiTheme="minorBidi" w:hAnsiTheme="minorBidi" w:hint="cs"/>
+          <w:rFonts w:asciiTheme="minorBidi" w:hAnsiTheme="minorBidi"/>
           <w:b/>
           <w:bCs/>
           <w:sz w:val="32"/>
@@ -429,7 +402,6 @@
         </w:rPr>
         <w:t xml:space="preserve"> האחרון של המאמר</w:t>
       </w:r>
-      <w:bookmarkEnd w:id="0"/>
     </w:p>
     <w:p>
       <w:pPr>
@@ -462,6 +434,41 @@
         </w:rPr>
         <w:t>המטרה היא לשחזר את התמונה כך שתתקבל תמונה חדשה וחדה. הכיוון של המחקר הוא תיקון טשטוש בתמונה יחידה בצורה כזו שמשחזרים את התמונה החדה בעזרת מעבר בין רזולוציות שונות מהקטנות לגדולות.</w:t>
       </w:r>
+      <w:r>
+        <w:rPr>
+          <w:rFonts w:asciiTheme="minorBidi" w:hAnsiTheme="minorBidi"/>
+        </w:rPr>
+        <w:t xml:space="preserve"> </w:t>
+      </w:r>
+      <w:r>
+        <w:rPr>
+          <w:rFonts w:asciiTheme="minorBidi" w:hAnsiTheme="minorBidi"/>
+          <w:rtl/>
+        </w:rPr>
+        <w:t xml:space="preserve">המאמר בעצם מציע שיטה לשחזור תמונות מטושטשות על ידי שימוש ברשת נוירונים מלאכותית </w:t>
+      </w:r>
+      <w:proofErr w:type="spellStart"/>
+      <w:r>
+        <w:rPr>
+          <w:rFonts w:asciiTheme="minorBidi" w:hAnsiTheme="minorBidi"/>
+          <w:rtl/>
+        </w:rPr>
+        <w:t>בסקלות</w:t>
+      </w:r>
+      <w:proofErr w:type="spellEnd"/>
+      <w:r>
+        <w:rPr>
+          <w:rFonts w:asciiTheme="minorBidi" w:hAnsiTheme="minorBidi"/>
+          <w:rtl/>
+        </w:rPr>
+        <w:t xml:space="preserve"> שונות של התמונה</w:t>
+      </w:r>
+      <w:r>
+        <w:rPr>
+          <w:rFonts w:asciiTheme="minorBidi" w:hAnsiTheme="minorBidi"/>
+        </w:rPr>
+        <w:t>.</w:t>
+      </w:r>
     </w:p>
     <w:p>
       <w:pPr>
@@ -481,18 +488,18 @@
     </w:p>
     <w:p>
       <w:pPr>
-        <w:pStyle w:val="Heading2"/>
-        <w:rPr>
-          <w:rFonts w:asciiTheme="minorBidi" w:hAnsiTheme="minorBidi" w:cstheme="minorBidi"/>
-          <w:rtl/>
-        </w:rPr>
-      </w:pPr>
-      <w:r>
-        <w:rPr>
-          <w:rFonts w:asciiTheme="minorBidi" w:hAnsiTheme="minorBidi" w:cstheme="minorBidi"/>
-          <w:rtl/>
-        </w:rPr>
-        <w:t>שיטות קיימות</w:t>
+        <w:jc w:val="both"/>
+        <w:rPr>
+          <w:rFonts w:asciiTheme="minorBidi" w:hAnsiTheme="minorBidi"/>
+          <w:rtl/>
+        </w:rPr>
+      </w:pPr>
+      <w:r>
+        <w:rPr>
+          <w:rFonts w:asciiTheme="minorBidi" w:hAnsiTheme="minorBidi"/>
+          <w:rtl/>
+        </w:rPr>
+        <w:t>הבעיה איתה מנסים החוקרים להתמודד היא בעיה מוכרת אשר יכולה להיפתר במגוון שיטות. ישנם השיטות "הקלאסיות", אשר משתמשות בפילטרים ושערוך פונקציית הטשטוש. ישנם שיטות בהם משערכים את פונקציית הטשטוש על ידי למידה ולאחר מכן מסננים באמצעותה בעזרת פילטרים מוכרים. בשנים האחרונות ישנו דגש גדול על שימוש בשיטות למידה להסרת טשטוש מתמונות בצורה עיוורת (ללא ידע מוקדם על התמונה).</w:t>
       </w:r>
     </w:p>
     <w:p>
@@ -508,28 +515,20 @@
           <w:rFonts w:asciiTheme="minorBidi" w:hAnsiTheme="minorBidi" w:cstheme="minorBidi"/>
           <w:rtl/>
         </w:rPr>
-        <w:t>השיטה המוצעת</w:t>
+        <w:t>שיטות קיימות</w:t>
       </w:r>
     </w:p>
     <w:p>
       <w:pPr>
-        <w:pStyle w:val="Heading1"/>
-        <w:rPr>
-          <w:rFonts w:asciiTheme="minorBidi" w:hAnsiTheme="minorBidi" w:cstheme="minorBidi"/>
-          <w:rtl/>
-        </w:rPr>
-      </w:pPr>
-      <w:r>
-        <w:rPr>
-          <w:rFonts w:asciiTheme="minorBidi" w:hAnsiTheme="minorBidi" w:cstheme="minorBidi"/>
-          <w:rtl/>
-        </w:rPr>
-        <w:t>דיון</w:t>
-      </w:r>
+        <w:rPr>
+          <w:rFonts w:asciiTheme="minorBidi" w:hAnsiTheme="minorBidi"/>
+          <w:rtl/>
+        </w:rPr>
+      </w:pPr>
     </w:p>
     <w:p>
       <w:pPr>
-        <w:pStyle w:val="Heading1"/>
+        <w:pStyle w:val="Heading2"/>
         <w:rPr>
           <w:rFonts w:asciiTheme="minorBidi" w:hAnsiTheme="minorBidi" w:cstheme="minorBidi"/>
           <w:rtl/>
@@ -540,14 +539,2255 @@
           <w:rFonts w:asciiTheme="minorBidi" w:hAnsiTheme="minorBidi" w:cstheme="minorBidi"/>
           <w:rtl/>
         </w:rPr>
-        <w:t>סיכום</w:t>
+        <w:t>השיטה המוצעת</w:t>
+      </w:r>
+      <w:r>
+        <w:rPr>
+          <w:rFonts w:asciiTheme="minorBidi" w:hAnsiTheme="minorBidi" w:cstheme="minorBidi"/>
+        </w:rPr>
+        <w:t xml:space="preserve"> </w:t>
+      </w:r>
+      <w:r>
+        <w:rPr>
+          <w:rFonts w:asciiTheme="minorBidi" w:hAnsiTheme="minorBidi" w:cstheme="minorBidi"/>
+          <w:rtl/>
+        </w:rPr>
+        <w:t xml:space="preserve"> במאמר</w:t>
       </w:r>
     </w:p>
     <w:p>
       <w:pPr>
+        <w:jc w:val="both"/>
+        <w:rPr>
+          <w:rFonts w:asciiTheme="minorBidi" w:hAnsiTheme="minorBidi"/>
+          <w:rtl/>
+        </w:rPr>
+      </w:pPr>
+      <w:r>
+        <w:rPr>
+          <w:rFonts w:asciiTheme="minorBidi" w:hAnsiTheme="minorBidi"/>
+          <w:rtl/>
+        </w:rPr>
+        <w:t xml:space="preserve">השיטה המוצעת היא שימוש ברשת נוירונים אשר מקבלת </w:t>
+      </w:r>
+      <w:r>
+        <w:rPr>
+          <w:rFonts w:asciiTheme="minorBidi" w:hAnsiTheme="minorBidi" w:hint="cs"/>
+          <w:rtl/>
+        </w:rPr>
+        <w:t>תמונות</w:t>
+      </w:r>
+      <w:r>
+        <w:rPr>
+          <w:rFonts w:asciiTheme="minorBidi" w:hAnsiTheme="minorBidi"/>
+          <w:rtl/>
+        </w:rPr>
+        <w:t xml:space="preserve"> בגודל מסוים</w:t>
+      </w:r>
+      <w:r>
+        <w:rPr>
+          <w:rFonts w:asciiTheme="minorBidi" w:hAnsiTheme="minorBidi" w:hint="cs"/>
+          <w:rtl/>
+        </w:rPr>
+        <w:t xml:space="preserve"> (במקרה הזה רצף של תמונות)</w:t>
+      </w:r>
+      <w:r>
+        <w:rPr>
+          <w:rFonts w:asciiTheme="minorBidi" w:hAnsiTheme="minorBidi" w:hint="cs"/>
+          <w:rtl/>
+        </w:rPr>
+        <w:t>,</w:t>
+      </w:r>
+      <w:r>
+        <w:rPr>
+          <w:rFonts w:asciiTheme="minorBidi" w:hAnsiTheme="minorBidi"/>
+          <w:rtl/>
+        </w:rPr>
+        <w:t xml:space="preserve"> מקטינה אות</w:t>
+      </w:r>
+      <w:r>
+        <w:rPr>
+          <w:rFonts w:asciiTheme="minorBidi" w:hAnsiTheme="minorBidi" w:hint="cs"/>
+          <w:rtl/>
+        </w:rPr>
+        <w:t>ם</w:t>
+      </w:r>
+      <w:r>
+        <w:rPr>
+          <w:rFonts w:asciiTheme="minorBidi" w:hAnsiTheme="minorBidi"/>
+          <w:rtl/>
+        </w:rPr>
+        <w:t xml:space="preserve"> ומ</w:t>
+      </w:r>
+      <w:r>
+        <w:rPr>
+          <w:rFonts w:asciiTheme="minorBidi" w:hAnsiTheme="minorBidi" w:hint="cs"/>
+          <w:rtl/>
+        </w:rPr>
+        <w:t>חלקת אותם ל</w:t>
+      </w:r>
+      <w:r>
+        <w:rPr>
+          <w:rFonts w:asciiTheme="minorBidi" w:hAnsiTheme="minorBidi"/>
+          <w:rtl/>
+        </w:rPr>
+        <w:t xml:space="preserve">3 </w:t>
+      </w:r>
+      <w:r>
+        <w:rPr>
+          <w:rFonts w:asciiTheme="minorBidi" w:hAnsiTheme="minorBidi" w:hint="cs"/>
+          <w:rtl/>
+        </w:rPr>
+        <w:t>קני מידה שונים ("סקלות")</w:t>
+      </w:r>
+      <w:r>
+        <w:rPr>
+          <w:rFonts w:asciiTheme="minorBidi" w:hAnsiTheme="minorBidi"/>
+          <w:rtl/>
+        </w:rPr>
+        <w:t xml:space="preserve"> של גודל התמונה</w:t>
+      </w:r>
+      <w:r>
+        <w:rPr>
+          <w:rFonts w:asciiTheme="minorBidi" w:hAnsiTheme="minorBidi" w:hint="cs"/>
+          <w:rtl/>
+        </w:rPr>
+        <w:t>, שיטת הפירמידה היא כלי מוכר בשיטות ומשימות שחזור מטשטוש או יצירת תמונות [</w:t>
+      </w:r>
+      <w:r>
+        <w:rPr>
+          <w:rFonts w:asciiTheme="minorBidi" w:hAnsiTheme="minorBidi"/>
+        </w:rPr>
+        <w:t>[</w:t>
+      </w:r>
+      <w:r>
+        <w:rPr>
+          <w:rFonts w:asciiTheme="minorBidi" w:hAnsiTheme="minorBidi"/>
+        </w:rPr>
+        <w:fldChar w:fldCharType="begin"/>
+      </w:r>
+      <w:r>
+        <w:rPr>
+          <w:rFonts w:asciiTheme="minorBidi" w:hAnsiTheme="minorBidi"/>
+        </w:rPr>
+        <w:instrText xml:space="preserve"> REF _Ref61016801 \w \h \d " ," </w:instrText>
+      </w:r>
+      <w:r>
+        <w:rPr>
+          <w:rFonts w:asciiTheme="minorBidi" w:hAnsiTheme="minorBidi"/>
+        </w:rPr>
+      </w:r>
+      <w:r>
+        <w:rPr>
+          <w:rFonts w:asciiTheme="minorBidi" w:hAnsiTheme="minorBidi"/>
+        </w:rPr>
+        <w:fldChar w:fldCharType="separate"/>
+      </w:r>
+      <w:r>
+        <w:rPr>
+          <w:rFonts w:asciiTheme="minorBidi" w:hAnsiTheme="minorBidi"/>
+          <w:cs/>
+        </w:rPr>
+        <w:t>‎</w:t>
+      </w:r>
+      <w:r>
+        <w:rPr>
+          <w:rFonts w:asciiTheme="minorBidi" w:hAnsiTheme="minorBidi"/>
+        </w:rPr>
+        <w:t>7</w:t>
+      </w:r>
+      <w:r>
+        <w:rPr>
+          <w:rFonts w:asciiTheme="minorBidi" w:hAnsiTheme="minorBidi"/>
+        </w:rPr>
+        <w:fldChar w:fldCharType="end"/>
+      </w:r>
+      <w:r>
+        <w:rPr>
+          <w:rFonts w:asciiTheme="minorBidi" w:hAnsiTheme="minorBidi"/>
+        </w:rPr>
+        <w:t>,</w:t>
+      </w:r>
+      <w:r>
+        <w:rPr>
+          <w:rFonts w:asciiTheme="minorBidi" w:hAnsiTheme="minorBidi"/>
+        </w:rPr>
+        <w:fldChar w:fldCharType="begin"/>
+      </w:r>
+      <w:r>
+        <w:rPr>
+          <w:rFonts w:asciiTheme="minorBidi" w:hAnsiTheme="minorBidi"/>
+        </w:rPr>
+        <w:instrText xml:space="preserve"> REF _Ref62819848 \w \h \d " ," </w:instrText>
+      </w:r>
+      <w:r>
+        <w:rPr>
+          <w:rFonts w:asciiTheme="minorBidi" w:hAnsiTheme="minorBidi"/>
+        </w:rPr>
+      </w:r>
+      <w:r>
+        <w:rPr>
+          <w:rFonts w:asciiTheme="minorBidi" w:hAnsiTheme="minorBidi"/>
+        </w:rPr>
+        <w:fldChar w:fldCharType="separate"/>
+      </w:r>
+      <w:r>
+        <w:rPr>
+          <w:rFonts w:asciiTheme="minorBidi" w:hAnsiTheme="minorBidi"/>
+          <w:cs/>
+        </w:rPr>
+        <w:t>‎</w:t>
+      </w:r>
+      <w:r>
+        <w:rPr>
+          <w:rFonts w:asciiTheme="minorBidi" w:hAnsiTheme="minorBidi"/>
+        </w:rPr>
+        <w:t>4</w:t>
+      </w:r>
+      <w:r>
+        <w:rPr>
+          <w:rFonts w:asciiTheme="minorBidi" w:hAnsiTheme="minorBidi"/>
+        </w:rPr>
+        <w:fldChar w:fldCharType="end"/>
+      </w:r>
+      <w:r>
+        <w:rPr>
+          <w:rFonts w:asciiTheme="minorBidi" w:hAnsiTheme="minorBidi"/>
+          <w:rtl/>
+        </w:rPr>
+        <w:t xml:space="preserve">. כלומר יש כאן מעין </w:t>
+      </w:r>
+      <w:r>
+        <w:rPr>
+          <w:rFonts w:asciiTheme="minorBidi" w:hAnsiTheme="minorBidi" w:hint="cs"/>
+          <w:rtl/>
+        </w:rPr>
+        <w:t xml:space="preserve">תהליך </w:t>
+      </w:r>
+      <w:r>
+        <w:rPr>
+          <w:rFonts w:asciiTheme="minorBidi" w:hAnsiTheme="minorBidi"/>
+          <w:rtl/>
+        </w:rPr>
+        <w:t>פירמידה בשינוי גודל התמונה</w:t>
+      </w:r>
+      <w:r>
+        <w:rPr>
+          <w:rFonts w:asciiTheme="minorBidi" w:hAnsiTheme="minorBidi" w:hint="cs"/>
+          <w:rtl/>
+        </w:rPr>
+        <w:t xml:space="preserve"> תוך כדי </w:t>
+      </w:r>
+      <w:r>
+        <w:rPr>
+          <w:rFonts w:asciiTheme="minorBidi" w:hAnsiTheme="minorBidi" w:hint="cs"/>
+          <w:rtl/>
+        </w:rPr>
+        <w:t>ניבוי</w:t>
+      </w:r>
+      <w:r>
+        <w:rPr>
+          <w:rFonts w:asciiTheme="minorBidi" w:hAnsiTheme="minorBidi"/>
+          <w:rtl/>
+        </w:rPr>
+        <w:t xml:space="preserve"> של תמונה חדה מתמונה מטושטשת מכל </w:t>
+      </w:r>
+      <w:r>
+        <w:rPr>
+          <w:rFonts w:asciiTheme="minorBidi" w:hAnsiTheme="minorBidi" w:hint="cs"/>
+          <w:rtl/>
+        </w:rPr>
+        <w:t>קנה מידה</w:t>
+      </w:r>
+      <w:r>
+        <w:rPr>
+          <w:rFonts w:asciiTheme="minorBidi" w:hAnsiTheme="minorBidi"/>
+          <w:rtl/>
+        </w:rPr>
+        <w:t xml:space="preserve"> כתת משימה.</w:t>
+      </w:r>
+      <w:r>
+        <w:rPr>
+          <w:rFonts w:asciiTheme="minorBidi" w:hAnsiTheme="minorBidi" w:hint="cs"/>
+          <w:rtl/>
+        </w:rPr>
+        <w:t xml:space="preserve"> </w:t>
+      </w:r>
+      <w:r>
+        <w:rPr>
+          <w:rFonts w:asciiTheme="minorBidi" w:hAnsiTheme="minorBidi" w:hint="cs"/>
+          <w:rtl/>
+        </w:rPr>
+        <w:t xml:space="preserve">בין כל קנה מידה לקנה מידה ישנו חיבור של הפלט מהקנה מידה הקודם אל הקלט של הקנה מידה החדש (הפלט מהקנה מידה קודם עובר הגדלה כך שיתאים לרזולוציה של קנה המידה החדש בעזרת אינטרפולציה בי-לינארית).  </w:t>
+      </w:r>
+    </w:p>
+    <w:p>
+      <w:pPr>
+        <w:jc w:val="both"/>
+        <w:rPr>
+          <w:rFonts w:asciiTheme="minorBidi" w:hAnsiTheme="minorBidi"/>
+          <w:rtl/>
+        </w:rPr>
+      </w:pPr>
+      <w:r>
+        <w:rPr>
+          <w:rFonts w:asciiTheme="minorBidi" w:hAnsiTheme="minorBidi" w:hint="cs"/>
+          <w:rtl/>
+        </w:rPr>
+        <w:t xml:space="preserve">החוקרים מציעים שימוש בשיטת הפירמידה בשילוב עם רשת מסוג </w:t>
+      </w:r>
+      <w:r>
+        <w:rPr>
+          <w:rFonts w:asciiTheme="minorBidi" w:hAnsiTheme="minorBidi" w:hint="cs"/>
+        </w:rPr>
+        <w:t>RNN</w:t>
+      </w:r>
+      <w:r>
+        <w:rPr>
+          <w:rFonts w:asciiTheme="minorBidi" w:hAnsiTheme="minorBidi" w:hint="cs"/>
+          <w:rtl/>
+        </w:rPr>
+        <w:t xml:space="preserve"> (</w:t>
+      </w:r>
+      <w:r>
+        <w:rPr>
+          <w:rFonts w:asciiTheme="minorBidi" w:hAnsiTheme="minorBidi"/>
+        </w:rPr>
+        <w:t>Recurrent Neural Network</w:t>
+      </w:r>
+      <w:r>
+        <w:rPr>
+          <w:rFonts w:asciiTheme="minorBidi" w:hAnsiTheme="minorBidi" w:hint="cs"/>
+          <w:rtl/>
+        </w:rPr>
+        <w:t xml:space="preserve">), שיטות קודמות נעשו בעזרת </w:t>
+      </w:r>
+      <w:r>
+        <w:rPr>
+          <w:rFonts w:asciiTheme="minorBidi" w:hAnsiTheme="minorBidi" w:hint="cs"/>
+        </w:rPr>
+        <w:t>CNN</w:t>
+      </w:r>
+      <w:r>
+        <w:rPr>
+          <w:rFonts w:asciiTheme="minorBidi" w:hAnsiTheme="minorBidi" w:hint="cs"/>
+          <w:rtl/>
+        </w:rPr>
+        <w:t xml:space="preserve"> (</w:t>
+      </w:r>
+      <w:r>
+        <w:rPr>
+          <w:rFonts w:asciiTheme="minorBidi" w:hAnsiTheme="minorBidi"/>
+        </w:rPr>
+        <w:t xml:space="preserve">Convolutional </w:t>
+      </w:r>
+      <w:r>
+        <w:rPr>
+          <w:rFonts w:asciiTheme="minorBidi" w:hAnsiTheme="minorBidi" w:hint="cs"/>
+        </w:rPr>
+        <w:t>N</w:t>
+      </w:r>
+      <w:r>
+        <w:rPr>
+          <w:rFonts w:asciiTheme="minorBidi" w:hAnsiTheme="minorBidi"/>
+        </w:rPr>
+        <w:t xml:space="preserve">eural </w:t>
+      </w:r>
+      <w:r>
+        <w:rPr>
+          <w:rFonts w:asciiTheme="minorBidi" w:hAnsiTheme="minorBidi" w:hint="cs"/>
+        </w:rPr>
+        <w:t>N</w:t>
+      </w:r>
+      <w:r>
+        <w:rPr>
+          <w:rFonts w:asciiTheme="minorBidi" w:hAnsiTheme="minorBidi"/>
+        </w:rPr>
+        <w:t>etworks</w:t>
+      </w:r>
+      <w:r>
+        <w:rPr>
+          <w:rFonts w:asciiTheme="minorBidi" w:hAnsiTheme="minorBidi" w:hint="cs"/>
+          <w:rtl/>
+        </w:rPr>
+        <w:t>)</w:t>
+      </w:r>
+      <w:r>
+        <w:rPr>
+          <w:rFonts w:asciiTheme="minorBidi" w:hAnsiTheme="minorBidi" w:hint="cs"/>
+          <w:rtl/>
+        </w:rPr>
+        <w:t xml:space="preserve"> ברובם</w:t>
+      </w:r>
+      <w:r>
+        <w:rPr>
+          <w:rFonts w:asciiTheme="minorBidi" w:hAnsiTheme="minorBidi" w:hint="cs"/>
+          <w:rtl/>
+        </w:rPr>
+        <w:t xml:space="preserve">. </w:t>
+      </w:r>
+      <w:r>
+        <w:rPr>
+          <w:rFonts w:asciiTheme="minorBidi" w:hAnsiTheme="minorBidi" w:hint="cs"/>
+          <w:rtl/>
+        </w:rPr>
+        <w:t>בנוסף ישנו שימוש בארכיטקטור</w:t>
+      </w:r>
+      <w:r>
+        <w:rPr>
+          <w:rFonts w:asciiTheme="minorBidi" w:hAnsiTheme="minorBidi" w:hint="eastAsia"/>
+          <w:rtl/>
+        </w:rPr>
+        <w:t>ת</w:t>
+      </w:r>
+      <w:r>
+        <w:rPr>
+          <w:rFonts w:asciiTheme="minorBidi" w:hAnsiTheme="minorBidi" w:hint="cs"/>
+          <w:rtl/>
+        </w:rPr>
+        <w:t xml:space="preserve"> מקודד-מפענח (</w:t>
+      </w:r>
+      <w:r>
+        <w:rPr>
+          <w:rFonts w:asciiTheme="minorBidi" w:hAnsiTheme="minorBidi"/>
+        </w:rPr>
+        <w:t>Encoder-Decoder</w:t>
+      </w:r>
+      <w:r>
+        <w:rPr>
+          <w:rFonts w:asciiTheme="minorBidi" w:hAnsiTheme="minorBidi" w:hint="cs"/>
+          <w:rtl/>
+        </w:rPr>
+        <w:t>)</w:t>
+      </w:r>
+      <w:r>
+        <w:rPr>
+          <w:rFonts w:asciiTheme="minorBidi" w:hAnsiTheme="minorBidi" w:hint="cs"/>
+          <w:rtl/>
+        </w:rPr>
+        <w:t xml:space="preserve"> שידועה בשימושה </w:t>
+      </w:r>
+      <w:r>
+        <w:rPr>
+          <w:rFonts w:asciiTheme="minorBidi" w:hAnsiTheme="minorBidi" w:hint="cs"/>
+          <w:rtl/>
+        </w:rPr>
+        <w:t>בבעיות הפוכות</w:t>
+      </w:r>
+      <w:r>
+        <w:rPr>
+          <w:rFonts w:asciiTheme="minorBidi" w:hAnsiTheme="minorBidi" w:hint="cs"/>
+          <w:rtl/>
+        </w:rPr>
+        <w:t xml:space="preserve"> [</w:t>
+      </w:r>
+      <w:r>
+        <w:rPr>
+          <w:rFonts w:asciiTheme="minorBidi" w:hAnsiTheme="minorBidi"/>
+          <w:rtl/>
+        </w:rPr>
+        <w:fldChar w:fldCharType="begin"/>
+      </w:r>
+      <w:r>
+        <w:rPr>
+          <w:rFonts w:asciiTheme="minorBidi" w:hAnsiTheme="minorBidi"/>
+          <w:rtl/>
+        </w:rPr>
+        <w:instrText xml:space="preserve"> </w:instrText>
+      </w:r>
+      <w:r>
+        <w:rPr>
+          <w:rFonts w:asciiTheme="minorBidi" w:hAnsiTheme="minorBidi" w:hint="cs"/>
+        </w:rPr>
+        <w:instrText>REF</w:instrText>
+      </w:r>
+      <w:r>
+        <w:rPr>
+          <w:rFonts w:asciiTheme="minorBidi" w:hAnsiTheme="minorBidi" w:hint="cs"/>
+          <w:rtl/>
+        </w:rPr>
+        <w:instrText xml:space="preserve"> _</w:instrText>
+      </w:r>
+      <w:r>
+        <w:rPr>
+          <w:rFonts w:asciiTheme="minorBidi" w:hAnsiTheme="minorBidi" w:hint="cs"/>
+        </w:rPr>
+        <w:instrText>Ref62838745 \w \h</w:instrText>
+      </w:r>
+      <w:r>
+        <w:rPr>
+          <w:rFonts w:asciiTheme="minorBidi" w:hAnsiTheme="minorBidi"/>
+          <w:rtl/>
+        </w:rPr>
+        <w:instrText xml:space="preserve"> </w:instrText>
+      </w:r>
+      <w:r>
+        <w:rPr>
+          <w:rFonts w:asciiTheme="minorBidi" w:hAnsiTheme="minorBidi"/>
+          <w:rtl/>
+        </w:rPr>
+      </w:r>
+      <w:r>
+        <w:rPr>
+          <w:rFonts w:asciiTheme="minorBidi" w:hAnsiTheme="minorBidi"/>
+          <w:rtl/>
+        </w:rPr>
+        <w:fldChar w:fldCharType="separate"/>
+      </w:r>
+      <w:r>
+        <w:rPr>
+          <w:rFonts w:asciiTheme="minorBidi" w:hAnsiTheme="minorBidi"/>
+          <w:cs/>
+        </w:rPr>
+        <w:t>‎</w:t>
+      </w:r>
+      <w:r>
+        <w:rPr>
+          <w:rFonts w:asciiTheme="minorBidi" w:hAnsiTheme="minorBidi"/>
+        </w:rPr>
+        <w:t>8</w:t>
+      </w:r>
+      <w:r>
+        <w:rPr>
+          <w:rFonts w:asciiTheme="minorBidi" w:hAnsiTheme="minorBidi"/>
+          <w:rtl/>
+        </w:rPr>
+        <w:fldChar w:fldCharType="end"/>
+      </w:r>
+      <w:r>
+        <w:rPr>
+          <w:rFonts w:asciiTheme="minorBidi" w:hAnsiTheme="minorBidi" w:hint="cs"/>
+          <w:rtl/>
+        </w:rPr>
+        <w:t>]</w:t>
+      </w:r>
+      <w:r>
+        <w:rPr>
+          <w:rFonts w:asciiTheme="minorBidi" w:hAnsiTheme="minorBidi" w:hint="cs"/>
+          <w:rtl/>
+        </w:rPr>
+        <w:t xml:space="preserve">. </w:t>
+      </w:r>
+      <w:r>
+        <w:rPr>
+          <w:rFonts w:asciiTheme="minorBidi" w:hAnsiTheme="minorBidi" w:hint="cs"/>
+          <w:rtl/>
+        </w:rPr>
+        <w:t xml:space="preserve">המקודד יוצר מפות מאפיינים של המידע המוזן אליו והמפענח בונה מידע חדש מן מפות המאפיינים שהוזנו אליו מהמקודד. במקרה של המאמר הזה, המקודד בונה מפות מאפיינים של הטשטוש והמפענח ינסה לבנות תמונה מתאימה שאינה מטושטשת בעזרת מפות המאפיינים. </w:t>
+      </w:r>
+      <w:r>
+        <w:rPr>
+          <w:rFonts w:asciiTheme="minorBidi" w:hAnsiTheme="minorBidi" w:hint="cs"/>
+          <w:rtl/>
+        </w:rPr>
+        <w:t>ה</w:t>
+      </w:r>
+      <w:r>
+        <w:rPr>
+          <w:rFonts w:asciiTheme="minorBidi" w:hAnsiTheme="minorBidi" w:hint="cs"/>
+        </w:rPr>
+        <w:t>RNN</w:t>
+      </w:r>
+      <w:r>
+        <w:rPr>
+          <w:rFonts w:asciiTheme="minorBidi" w:hAnsiTheme="minorBidi" w:hint="cs"/>
+          <w:rtl/>
+        </w:rPr>
+        <w:t xml:space="preserve"> בא פה לידי ביטוי בכך שישנו בלוק </w:t>
+      </w:r>
+      <w:r>
+        <w:rPr>
+          <w:rFonts w:asciiTheme="minorBidi" w:hAnsiTheme="minorBidi" w:hint="cs"/>
+        </w:rPr>
+        <w:t>LSTM</w:t>
+      </w:r>
+      <w:r>
+        <w:rPr>
+          <w:rFonts w:asciiTheme="minorBidi" w:hAnsiTheme="minorBidi" w:hint="cs"/>
+          <w:rtl/>
+        </w:rPr>
+        <w:t xml:space="preserve"> </w:t>
+      </w:r>
+      <w:r>
+        <w:rPr>
+          <w:rFonts w:asciiTheme="minorBidi" w:hAnsiTheme="minorBidi" w:hint="cs"/>
+          <w:rtl/>
+        </w:rPr>
+        <w:t>(</w:t>
+      </w:r>
+      <w:r>
+        <w:rPr>
+          <w:rFonts w:asciiTheme="minorBidi" w:hAnsiTheme="minorBidi"/>
+        </w:rPr>
+        <w:t>Long-Short-Term-Memory</w:t>
+      </w:r>
+      <w:r>
+        <w:rPr>
+          <w:rFonts w:asciiTheme="minorBidi" w:hAnsiTheme="minorBidi" w:hint="cs"/>
+          <w:rtl/>
+        </w:rPr>
+        <w:t xml:space="preserve">) </w:t>
+      </w:r>
+      <w:r>
+        <w:rPr>
+          <w:rFonts w:asciiTheme="minorBidi" w:hAnsiTheme="minorBidi" w:hint="cs"/>
+          <w:rtl/>
+        </w:rPr>
+        <w:t>בין ה</w:t>
+      </w:r>
+      <w:r>
+        <w:rPr>
+          <w:rFonts w:asciiTheme="minorBidi" w:hAnsiTheme="minorBidi" w:hint="cs"/>
+          <w:rtl/>
+        </w:rPr>
+        <w:t>מקודד והמפענח</w:t>
+      </w:r>
+      <w:r>
+        <w:rPr>
+          <w:rFonts w:asciiTheme="minorBidi" w:hAnsiTheme="minorBidi" w:hint="cs"/>
+          <w:rtl/>
+        </w:rPr>
+        <w:t xml:space="preserve"> </w:t>
+      </w:r>
+      <w:r>
+        <w:rPr>
+          <w:rFonts w:asciiTheme="minorBidi" w:hAnsiTheme="minorBidi" w:hint="cs"/>
+          <w:rtl/>
+        </w:rPr>
+        <w:t>בנוסף ל</w:t>
+      </w:r>
+      <w:r>
+        <w:rPr>
+          <w:rFonts w:asciiTheme="minorBidi" w:hAnsiTheme="minorBidi" w:hint="cs"/>
+          <w:rtl/>
+        </w:rPr>
+        <w:t>שימוש בפלט מהקנה המידה הקודם כקלט נוסף עבור הקנה מידה הבא, הבלוק בעצם יוצר סוג של שיתוף פרמטרים בין קני המידה השונים</w:t>
+      </w:r>
+      <w:r>
+        <w:rPr>
+          <w:rFonts w:asciiTheme="minorBidi" w:hAnsiTheme="minorBidi" w:hint="cs"/>
+          <w:rtl/>
+        </w:rPr>
+        <w:t>.</w:t>
+      </w:r>
+      <w:r>
+        <w:rPr>
+          <w:rFonts w:asciiTheme="minorBidi" w:hAnsiTheme="minorBidi" w:hint="cs"/>
+          <w:rtl/>
+        </w:rPr>
+        <w:t xml:space="preserve"> </w:t>
+      </w:r>
+      <w:r>
+        <w:rPr>
+          <w:rFonts w:asciiTheme="minorBidi" w:hAnsiTheme="minorBidi" w:hint="cs"/>
+          <w:rtl/>
+        </w:rPr>
+        <w:t xml:space="preserve">דבר נוסף שמתרחש בין כל קנה מידה לקנה מידה הוא שיתוף </w:t>
+      </w:r>
+      <w:r>
+        <w:rPr>
+          <w:rFonts w:asciiTheme="minorBidi" w:hAnsiTheme="minorBidi" w:hint="cs"/>
+          <w:rtl/>
+        </w:rPr>
+        <w:lastRenderedPageBreak/>
+        <w:t>פרמטרים, זה לא מתרחש בדרך כלל ב</w:t>
+      </w:r>
+      <w:r>
+        <w:rPr>
+          <w:rFonts w:asciiTheme="minorBidi" w:hAnsiTheme="minorBidi" w:hint="cs"/>
+        </w:rPr>
+        <w:t>CNN</w:t>
+      </w:r>
+      <w:r>
+        <w:rPr>
+          <w:rFonts w:asciiTheme="minorBidi" w:hAnsiTheme="minorBidi" w:hint="cs"/>
+          <w:rtl/>
+        </w:rPr>
+        <w:t xml:space="preserve"> ויכול לעזור לאימון מהיר ויעיל יותר של הפרמטרים. </w:t>
+      </w:r>
+      <w:r>
+        <w:rPr>
+          <w:rFonts w:asciiTheme="minorBidi" w:hAnsiTheme="minorBidi"/>
+          <w:rtl/>
+        </w:rPr>
+        <w:t>היתרון</w:t>
+      </w:r>
+      <w:r>
+        <w:rPr>
+          <w:rFonts w:asciiTheme="minorBidi" w:hAnsiTheme="minorBidi" w:hint="cs"/>
+          <w:rtl/>
+        </w:rPr>
+        <w:t xml:space="preserve"> שנוצר מכך</w:t>
+      </w:r>
+      <w:sdt>
+        <w:sdtPr>
+          <w:rPr>
+            <w:rFonts w:asciiTheme="minorBidi" w:hAnsiTheme="minorBidi" w:hint="cs"/>
+            <w:rtl/>
+          </w:rPr>
+          <w:tag w:val="MENDELEY_CITATION_TEMP"/>
+          <w:id w:val="-2022314611"/>
+          <w:placeholder>
+            <w:docPart w:val="DefaultPlaceholder_-1854013440"/>
+          </w:placeholder>
+          <w15:appearance w15:val="hidden"/>
+        </w:sdtPr>
+        <w:sdtContent>
+          <w:r>
+            <w:rPr>
+              <w:rFonts w:asciiTheme="minorBidi" w:hAnsiTheme="minorBidi"/>
+              <w:rtl/>
+            </w:rPr>
+            <w:t xml:space="preserve"> </w:t>
+          </w:r>
+        </w:sdtContent>
+      </w:sdt>
+      <w:r>
+        <w:rPr>
+          <w:rFonts w:asciiTheme="minorBidi" w:hAnsiTheme="minorBidi"/>
+          <w:rtl/>
+        </w:rPr>
+        <w:t xml:space="preserve">הוא שניתן לחלוק את הפרמטרים של כל </w:t>
+      </w:r>
+      <w:r>
+        <w:rPr>
+          <w:rFonts w:asciiTheme="minorBidi" w:hAnsiTheme="minorBidi" w:hint="cs"/>
+          <w:rtl/>
+        </w:rPr>
+        <w:t>"</w:t>
+      </w:r>
+      <w:proofErr w:type="spellStart"/>
+      <w:r>
+        <w:rPr>
+          <w:rFonts w:asciiTheme="minorBidi" w:hAnsiTheme="minorBidi"/>
+          <w:rtl/>
+        </w:rPr>
+        <w:t>הסקלות</w:t>
+      </w:r>
+      <w:proofErr w:type="spellEnd"/>
+      <w:r>
+        <w:rPr>
+          <w:rFonts w:asciiTheme="minorBidi" w:hAnsiTheme="minorBidi" w:hint="cs"/>
+          <w:rtl/>
+        </w:rPr>
+        <w:t>"</w:t>
+      </w:r>
+      <w:r>
+        <w:rPr>
+          <w:rFonts w:asciiTheme="minorBidi" w:hAnsiTheme="minorBidi"/>
+          <w:rtl/>
+        </w:rPr>
+        <w:t xml:space="preserve"> ולא לחשב פרמטרים שונים עבור כל סקלה וכך לחסוך </w:t>
+      </w:r>
+      <w:r>
+        <w:rPr>
+          <w:rFonts w:asciiTheme="minorBidi" w:hAnsiTheme="minorBidi" w:hint="cs"/>
+          <w:rtl/>
+        </w:rPr>
+        <w:t>זיכרו</w:t>
+      </w:r>
+      <w:r>
+        <w:rPr>
+          <w:rFonts w:asciiTheme="minorBidi" w:hAnsiTheme="minorBidi" w:hint="eastAsia"/>
+          <w:rtl/>
+        </w:rPr>
+        <w:t>ן</w:t>
+      </w:r>
+      <w:r>
+        <w:rPr>
+          <w:rFonts w:asciiTheme="minorBidi" w:hAnsiTheme="minorBidi" w:hint="cs"/>
+          <w:rtl/>
+        </w:rPr>
+        <w:t xml:space="preserve">, </w:t>
+      </w:r>
+      <w:r>
+        <w:rPr>
+          <w:rFonts w:asciiTheme="minorBidi" w:hAnsiTheme="minorBidi"/>
+          <w:rtl/>
+        </w:rPr>
+        <w:t>זמן</w:t>
+      </w:r>
+      <w:r>
+        <w:rPr>
+          <w:rFonts w:asciiTheme="minorBidi" w:hAnsiTheme="minorBidi" w:hint="cs"/>
+          <w:rtl/>
+        </w:rPr>
+        <w:t xml:space="preserve"> אימון</w:t>
+      </w:r>
+      <w:r>
+        <w:rPr>
+          <w:rFonts w:asciiTheme="minorBidi" w:hAnsiTheme="minorBidi" w:hint="cs"/>
+          <w:rtl/>
+        </w:rPr>
+        <w:t xml:space="preserve"> וזמן ניבוי</w:t>
+      </w:r>
+      <w:r>
+        <w:rPr>
+          <w:rFonts w:asciiTheme="minorBidi" w:hAnsiTheme="minorBidi" w:hint="cs"/>
+          <w:rtl/>
+        </w:rPr>
+        <w:t xml:space="preserve">. </w:t>
+      </w:r>
+    </w:p>
+    <w:p>
+      <w:pPr>
+        <w:jc w:val="both"/>
+        <w:rPr>
+          <w:rFonts w:asciiTheme="minorBidi" w:hAnsiTheme="minorBidi"/>
+          <w:color w:val="000000"/>
+          <w:rtl/>
+        </w:rPr>
+      </w:pPr>
+      <w:r>
+        <w:rPr>
+          <w:rFonts w:asciiTheme="minorBidi" w:hAnsiTheme="minorBidi" w:hint="cs"/>
+          <w:rtl/>
+        </w:rPr>
+        <w:t xml:space="preserve">המקודד-מפענח שהחוקרים משתמשים בו </w:t>
+      </w:r>
+      <w:r>
+        <w:rPr>
+          <w:rFonts w:asciiTheme="minorBidi" w:hAnsiTheme="minorBidi" w:hint="cs"/>
+          <w:rtl/>
+        </w:rPr>
+        <w:t>עושה שימו</w:t>
+      </w:r>
+      <w:r>
+        <w:rPr>
+          <w:rFonts w:asciiTheme="minorBidi" w:hAnsiTheme="minorBidi" w:hint="cs"/>
+          <w:rtl/>
+        </w:rPr>
+        <w:t>ש ב</w:t>
+      </w:r>
+      <w:r>
+        <w:rPr>
+          <w:rFonts w:asciiTheme="minorBidi" w:hAnsiTheme="minorBidi"/>
+        </w:rPr>
+        <w:t>ResBlocks</w:t>
+      </w:r>
+      <w:r>
+        <w:rPr>
+          <w:rFonts w:asciiTheme="minorBidi" w:hAnsiTheme="minorBidi" w:hint="cs"/>
+          <w:rtl/>
+        </w:rPr>
+        <w:t xml:space="preserve"> אשר עוזרים מאוד </w:t>
+      </w:r>
+      <w:r>
+        <w:rPr>
+          <w:rFonts w:asciiTheme="minorBidi" w:hAnsiTheme="minorBidi" w:hint="cs"/>
+          <w:rtl/>
+        </w:rPr>
+        <w:t>להימנע מדיפוזיה של גרדיאנטים ולהוביל להתכנסות יותר מהירה וטובה</w:t>
+      </w:r>
+      <w:r>
+        <w:rPr>
+          <w:rFonts w:asciiTheme="minorBidi" w:hAnsiTheme="minorBidi" w:hint="cs"/>
+          <w:rtl/>
+        </w:rPr>
+        <w:t xml:space="preserve"> [</w:t>
+      </w:r>
+      <w:r>
+        <w:rPr>
+          <w:rFonts w:asciiTheme="minorBidi" w:hAnsiTheme="minorBidi"/>
+          <w:rtl/>
+        </w:rPr>
+        <w:fldChar w:fldCharType="begin"/>
+      </w:r>
+      <w:r>
+        <w:rPr>
+          <w:rFonts w:asciiTheme="minorBidi" w:hAnsiTheme="minorBidi"/>
+          <w:rtl/>
+        </w:rPr>
+        <w:instrText xml:space="preserve"> </w:instrText>
+      </w:r>
+      <w:r>
+        <w:rPr>
+          <w:rFonts w:asciiTheme="minorBidi" w:hAnsiTheme="minorBidi" w:hint="cs"/>
+        </w:rPr>
+        <w:instrText>REF</w:instrText>
+      </w:r>
+      <w:r>
+        <w:rPr>
+          <w:rFonts w:asciiTheme="minorBidi" w:hAnsiTheme="minorBidi" w:hint="cs"/>
+          <w:rtl/>
+        </w:rPr>
+        <w:instrText xml:space="preserve"> _</w:instrText>
+      </w:r>
+      <w:r>
+        <w:rPr>
+          <w:rFonts w:asciiTheme="minorBidi" w:hAnsiTheme="minorBidi" w:hint="cs"/>
+        </w:rPr>
+        <w:instrText>Ref62837126 \w \h \d</w:instrText>
+      </w:r>
+      <w:r>
+        <w:rPr>
+          <w:rFonts w:asciiTheme="minorBidi" w:hAnsiTheme="minorBidi" w:hint="cs"/>
+          <w:rtl/>
+        </w:rPr>
+        <w:instrText xml:space="preserve"> " ,"</w:instrText>
+      </w:r>
+      <w:r>
+        <w:rPr>
+          <w:rFonts w:asciiTheme="minorBidi" w:hAnsiTheme="minorBidi"/>
+          <w:rtl/>
+        </w:rPr>
+        <w:instrText xml:space="preserve"> </w:instrText>
+      </w:r>
+      <w:r>
+        <w:rPr>
+          <w:rFonts w:asciiTheme="minorBidi" w:hAnsiTheme="minorBidi"/>
+          <w:rtl/>
+        </w:rPr>
+      </w:r>
+      <w:r>
+        <w:rPr>
+          <w:rFonts w:asciiTheme="minorBidi" w:hAnsiTheme="minorBidi"/>
+          <w:rtl/>
+        </w:rPr>
+        <w:fldChar w:fldCharType="separate"/>
+      </w:r>
+      <w:r>
+        <w:rPr>
+          <w:rFonts w:asciiTheme="minorBidi" w:hAnsiTheme="minorBidi"/>
+          <w:cs/>
+        </w:rPr>
+        <w:t>‎</w:t>
+      </w:r>
+      <w:r>
+        <w:rPr>
+          <w:rFonts w:asciiTheme="minorBidi" w:hAnsiTheme="minorBidi"/>
+        </w:rPr>
+        <w:t>5</w:t>
+      </w:r>
+      <w:r>
+        <w:rPr>
+          <w:rFonts w:asciiTheme="minorBidi" w:hAnsiTheme="minorBidi"/>
+          <w:rtl/>
+        </w:rPr>
+        <w:fldChar w:fldCharType="end"/>
+      </w:r>
+      <w:r>
+        <w:rPr>
+          <w:rFonts w:asciiTheme="minorBidi" w:hAnsiTheme="minorBidi" w:hint="cs"/>
+          <w:rtl/>
+        </w:rPr>
+        <w:t>,</w:t>
+      </w:r>
+      <w:r>
+        <w:rPr>
+          <w:rFonts w:asciiTheme="minorBidi" w:hAnsiTheme="minorBidi"/>
+          <w:rtl/>
+        </w:rPr>
+        <w:fldChar w:fldCharType="begin"/>
+      </w:r>
+      <w:r>
+        <w:rPr>
+          <w:rFonts w:asciiTheme="minorBidi" w:hAnsiTheme="minorBidi"/>
+          <w:rtl/>
+        </w:rPr>
+        <w:instrText xml:space="preserve"> </w:instrText>
+      </w:r>
+      <w:r>
+        <w:rPr>
+          <w:rFonts w:asciiTheme="minorBidi" w:hAnsiTheme="minorBidi"/>
+        </w:rPr>
+        <w:instrText>REF</w:instrText>
+      </w:r>
+      <w:r>
+        <w:rPr>
+          <w:rFonts w:asciiTheme="minorBidi" w:hAnsiTheme="minorBidi"/>
+          <w:rtl/>
+        </w:rPr>
+        <w:instrText xml:space="preserve"> _</w:instrText>
+      </w:r>
+      <w:r>
+        <w:rPr>
+          <w:rFonts w:asciiTheme="minorBidi" w:hAnsiTheme="minorBidi"/>
+        </w:rPr>
+        <w:instrText>Ref62837461 \w \h \d</w:instrText>
+      </w:r>
+      <w:r>
+        <w:rPr>
+          <w:rFonts w:asciiTheme="minorBidi" w:hAnsiTheme="minorBidi"/>
+          <w:rtl/>
+        </w:rPr>
+        <w:instrText xml:space="preserve"> " ," </w:instrText>
+      </w:r>
+      <w:r>
+        <w:rPr>
+          <w:rFonts w:asciiTheme="minorBidi" w:hAnsiTheme="minorBidi"/>
+          <w:rtl/>
+        </w:rPr>
+      </w:r>
+      <w:r>
+        <w:rPr>
+          <w:rFonts w:asciiTheme="minorBidi" w:hAnsiTheme="minorBidi"/>
+          <w:rtl/>
+        </w:rPr>
+        <w:fldChar w:fldCharType="separate"/>
+      </w:r>
+      <w:r>
+        <w:rPr>
+          <w:rFonts w:asciiTheme="minorBidi" w:hAnsiTheme="minorBidi"/>
+          <w:cs/>
+        </w:rPr>
+        <w:t>‎</w:t>
+      </w:r>
+      <w:r>
+        <w:rPr>
+          <w:rFonts w:asciiTheme="minorBidi" w:hAnsiTheme="minorBidi"/>
+        </w:rPr>
+        <w:t>6</w:t>
+      </w:r>
+      <w:r>
+        <w:rPr>
+          <w:rFonts w:asciiTheme="minorBidi" w:hAnsiTheme="minorBidi"/>
+          <w:rtl/>
+        </w:rPr>
+        <w:fldChar w:fldCharType="end"/>
+      </w:r>
+      <w:r>
+        <w:rPr>
+          <w:rFonts w:asciiTheme="minorBidi" w:hAnsiTheme="minorBidi" w:hint="cs"/>
+          <w:rtl/>
+        </w:rPr>
+        <w:t>]</w:t>
+      </w:r>
+      <w:r>
+        <w:rPr>
+          <w:rFonts w:asciiTheme="minorBidi" w:hAnsiTheme="minorBidi" w:hint="cs"/>
+          <w:color w:val="000000"/>
+          <w:rtl/>
+        </w:rPr>
+        <w:t xml:space="preserve">. </w:t>
+      </w:r>
+      <w:r>
+        <w:rPr>
+          <w:rFonts w:asciiTheme="minorBidi" w:hAnsiTheme="minorBidi" w:hint="cs"/>
+          <w:color w:val="000000"/>
+          <w:rtl/>
+        </w:rPr>
+        <w:t>כך נוכל בעצם להעמיק את הרשת ולהשתמש בעוד שכבות. בנוסף ישנם "קשרי קפיצה" בין המקודד והמפענח</w:t>
+      </w:r>
+      <w:r>
+        <w:rPr>
+          <w:rFonts w:asciiTheme="minorBidi" w:hAnsiTheme="minorBidi" w:hint="cs"/>
+          <w:color w:val="000000"/>
+          <w:rtl/>
+        </w:rPr>
+        <w:t>, אלו קשרי קפיצה "טווח ארוך" אשר בעצם מחברים מפות מאפיינים אל מפות מאפיינים של המפענח וכך בעצם להעביר מאפיינים משכבות מוקדמות למאוחרות.</w:t>
+      </w:r>
+      <w:r>
+        <w:rPr>
+          <w:rFonts w:asciiTheme="minorBidi" w:hAnsiTheme="minorBidi" w:hint="cs"/>
+          <w:color w:val="000000"/>
+          <w:rtl/>
+        </w:rPr>
+        <w:t xml:space="preserve"> </w:t>
+      </w:r>
+    </w:p>
+    <w:p>
+      <w:pPr>
+        <w:keepNext/>
+        <w:jc w:val="both"/>
+      </w:pPr>
+      <w:r>
+        <w:rPr>
+          <w:rFonts w:asciiTheme="minorBidi" w:hAnsiTheme="minorBidi" w:cs="Arial"/>
+          <w:rtl/>
+        </w:rPr>
+        <w:drawing>
+          <wp:inline distT="0" distB="0" distL="0" distR="0" wp14:anchorId="7AF05A02" wp14:editId="44D3D896">
+            <wp:extent cx="5503646" cy="2297876"/>
+            <wp:effectExtent l="0" t="0" r="1905" b="7620"/>
+            <wp:docPr id="1" name="Picture 1"/>
+            <wp:cNvGraphicFramePr>
+              <a:graphicFrameLocks xmlns:a="http://schemas.openxmlformats.org/drawingml/2006/main" noChangeAspect="1"/>
+            </wp:cNvGraphicFramePr>
+            <a:graphic xmlns:a="http://schemas.openxmlformats.org/drawingml/2006/main">
+              <a:graphicData uri="http://schemas.openxmlformats.org/drawingml/2006/picture">
+                <pic:pic xmlns:pic="http://schemas.openxmlformats.org/drawingml/2006/picture">
+                  <pic:nvPicPr>
+                    <pic:cNvPr id="1" name=""/>
+                    <pic:cNvPicPr/>
+                  </pic:nvPicPr>
+                  <pic:blipFill rotWithShape="1">
+                    <a:blip r:embed="rId6"/>
+                    <a:srcRect b="7733"/>
+                    <a:stretch/>
+                  </pic:blipFill>
+                  <pic:spPr bwMode="auto">
+                    <a:xfrm>
+                      <a:off x="0" y="0"/>
+                      <a:ext cx="5535347" cy="2311112"/>
+                    </a:xfrm>
+                    <a:prstGeom prst="rect">
+                      <a:avLst/>
+                    </a:prstGeom>
+                    <a:ln>
+                      <a:noFill/>
+                    </a:ln>
+                    <a:extLst>
+                      <a:ext uri="{53640926-AAD7-44D8-BBD7-CCE9431645EC}">
+                        <a14:shadowObscured xmlns:a14="http://schemas.microsoft.com/office/drawing/2010/main"/>
+                      </a:ext>
+                    </a:extLst>
+                  </pic:spPr>
+                </pic:pic>
+              </a:graphicData>
+            </a:graphic>
+          </wp:inline>
+        </w:drawing>
+      </w:r>
+    </w:p>
+    <w:p>
+      <w:pPr>
+        <w:rPr>
+          <w:sz w:val="20"/>
+          <w:szCs w:val="20"/>
+          <w:rtl/>
+        </w:rPr>
+      </w:pPr>
+      <w:r>
+        <w:rPr>
+          <w:sz w:val="20"/>
+          <w:szCs w:val="20"/>
+          <w:rtl/>
+        </w:rPr>
+        <w:t xml:space="preserve">איור </w:t>
+      </w:r>
+      <w:r>
+        <w:rPr>
+          <w:sz w:val="20"/>
+          <w:szCs w:val="20"/>
+          <w:rtl/>
+        </w:rPr>
+        <w:fldChar w:fldCharType="begin"/>
+      </w:r>
+      <w:r>
+        <w:rPr>
+          <w:sz w:val="20"/>
+          <w:szCs w:val="20"/>
+          <w:rtl/>
+        </w:rPr>
+        <w:instrText xml:space="preserve"> </w:instrText>
+      </w:r>
+      <w:r>
+        <w:rPr>
+          <w:sz w:val="20"/>
+          <w:szCs w:val="20"/>
+        </w:rPr>
+        <w:instrText>SEQ</w:instrText>
+      </w:r>
+      <w:r>
+        <w:rPr>
+          <w:sz w:val="20"/>
+          <w:szCs w:val="20"/>
+          <w:rtl/>
+        </w:rPr>
+        <w:instrText xml:space="preserve"> איור \* </w:instrText>
+      </w:r>
+      <w:r>
+        <w:rPr>
+          <w:sz w:val="20"/>
+          <w:szCs w:val="20"/>
+        </w:rPr>
+        <w:instrText>ARABIC</w:instrText>
+      </w:r>
+      <w:r>
+        <w:rPr>
+          <w:sz w:val="20"/>
+          <w:szCs w:val="20"/>
+          <w:rtl/>
+        </w:rPr>
+        <w:instrText xml:space="preserve"> </w:instrText>
+      </w:r>
+      <w:r>
+        <w:rPr>
+          <w:sz w:val="20"/>
+          <w:szCs w:val="20"/>
+          <w:rtl/>
+        </w:rPr>
+        <w:fldChar w:fldCharType="separate"/>
+      </w:r>
+      <w:r>
+        <w:rPr>
+          <w:noProof/>
+          <w:sz w:val="20"/>
+          <w:szCs w:val="20"/>
+          <w:rtl/>
+        </w:rPr>
+        <w:t>1</w:t>
+      </w:r>
+      <w:r>
+        <w:rPr>
+          <w:sz w:val="20"/>
+          <w:szCs w:val="20"/>
+          <w:rtl/>
+        </w:rPr>
+        <w:fldChar w:fldCharType="end"/>
+      </w:r>
+      <w:r>
+        <w:rPr>
+          <w:rFonts w:hint="cs"/>
+          <w:sz w:val="20"/>
+          <w:szCs w:val="20"/>
+          <w:rtl/>
+        </w:rPr>
+        <w:t>: משטח פונקציית ההפסד, צד שמאל ללא קשרי קפיצה וצד ימין עם קשרי קפיצה.</w:t>
+      </w:r>
+    </w:p>
+    <w:p>
+      <w:pPr>
+        <w:rPr>
+          <w:rtl/>
+        </w:rPr>
+      </w:pPr>
+      <w:r>
+        <w:rPr>
+          <w:rFonts w:hint="cs"/>
+          <w:rtl/>
+        </w:rPr>
+        <w:t>כמו שנאמר, הקלט של הרשת הוא רצף של תמונות מטושטשות והמטרה שלה היא לנבא את התמונה "הנקייה" של כל תמונה כרצף תמונות. הקלט נחתך בצורה רנדומלית ומוקטן לרבע מהגודל המקורי. כלומר ניתן לרשום זאת כמשוואה:</w:t>
+      </w:r>
+    </w:p>
+    <w:p>
+      <w:pPr>
+        <w:jc w:val="both"/>
+        <w:rPr>
+          <w:rFonts w:eastAsiaTheme="minorEastAsia"/>
+          <w:i/>
+          <w:rtl/>
+        </w:rPr>
+      </w:pPr>
+      <m:oMathPara>
+        <m:oMath>
+          <m:sSup>
+            <m:sSupPr>
+              <m:ctrlPr>
+                <w:rPr>
+                  <w:rFonts w:ascii="Cambria Math" w:hAnsi="Cambria Math"/>
+                  <w:i/>
+                  <w:iCs/>
+                </w:rPr>
+              </m:ctrlPr>
+            </m:sSupPr>
+            <m:e>
+              <m:r>
+                <m:rPr>
+                  <m:sty m:val="p"/>
+                </m:rPr>
+                <w:rPr>
+                  <w:rFonts w:ascii="Cambria Math" w:hAnsi="Cambria Math"/>
+                </w:rPr>
+                <m:t>I</m:t>
+              </m:r>
+            </m:e>
+            <m:sup>
+              <m:r>
+                <m:rPr>
+                  <m:sty m:val="p"/>
+                </m:rPr>
+                <w:rPr>
+                  <w:rFonts w:ascii="Cambria Math" w:hAnsi="Cambria Math"/>
+                </w:rPr>
+                <m:t>i</m:t>
+              </m:r>
+            </m:sup>
+          </m:sSup>
+          <m:r>
+            <m:rPr>
+              <m:sty m:val="p"/>
+            </m:rPr>
+            <w:rPr>
+              <w:rFonts w:ascii="Cambria Math" w:hAnsi="Cambria Math"/>
+            </w:rPr>
+            <m:t>, </m:t>
+          </m:r>
+          <m:sSup>
+            <m:sSupPr>
+              <m:ctrlPr>
+                <w:rPr>
+                  <w:rFonts w:ascii="Cambria Math" w:hAnsi="Cambria Math"/>
+                  <w:i/>
+                  <w:iCs/>
+                </w:rPr>
+              </m:ctrlPr>
+            </m:sSupPr>
+            <m:e>
+              <m:r>
+                <m:rPr>
+                  <m:sty m:val="p"/>
+                </m:rPr>
+                <w:rPr>
+                  <w:rFonts w:ascii="Cambria Math" w:hAnsi="Cambria Math"/>
+                </w:rPr>
+                <m:t>h</m:t>
+              </m:r>
+            </m:e>
+            <m:sup>
+              <m:r>
+                <m:rPr>
+                  <m:sty m:val="p"/>
+                </m:rPr>
+                <w:rPr>
+                  <w:rFonts w:ascii="Cambria Math" w:hAnsi="Cambria Math"/>
+                </w:rPr>
+                <m:t>i</m:t>
+              </m:r>
+            </m:sup>
+          </m:sSup>
+          <m:r>
+            <m:rPr>
+              <m:sty m:val="p"/>
+            </m:rPr>
+            <w:rPr>
+              <w:rFonts w:ascii="Cambria Math" w:hAnsi="Cambria Math"/>
+            </w:rPr>
+            <m:t>=</m:t>
+          </m:r>
+          <m:sSub>
+            <m:sSubPr>
+              <m:ctrlPr>
+                <w:rPr>
+                  <w:rFonts w:ascii="Cambria Math" w:hAnsi="Cambria Math"/>
+                  <w:i/>
+                  <w:iCs/>
+                </w:rPr>
+              </m:ctrlPr>
+            </m:sSubPr>
+            <m:e>
+              <m:r>
+                <m:rPr>
+                  <m:sty m:val="p"/>
+                </m:rPr>
+                <w:rPr>
+                  <w:rFonts w:ascii="Cambria Math" w:hAnsi="Cambria Math"/>
+                </w:rPr>
+                <m:t>Net</m:t>
+              </m:r>
+            </m:e>
+            <m:sub>
+              <m:r>
+                <m:rPr>
+                  <m:sty m:val="p"/>
+                </m:rPr>
+                <w:rPr>
+                  <w:rFonts w:ascii="Cambria Math" w:hAnsi="Cambria Math"/>
+                </w:rPr>
+                <m:t>SR</m:t>
+              </m:r>
+            </m:sub>
+          </m:sSub>
+          <m:d>
+            <m:dPr>
+              <m:ctrlPr>
+                <w:rPr>
+                  <w:rFonts w:ascii="Cambria Math" w:hAnsi="Cambria Math"/>
+                  <w:i/>
+                  <w:iCs/>
+                </w:rPr>
+              </m:ctrlPr>
+            </m:dPr>
+            <m:e>
+              <m:sSup>
+                <m:sSupPr>
+                  <m:ctrlPr>
+                    <w:rPr>
+                      <w:rFonts w:ascii="Cambria Math" w:hAnsi="Cambria Math"/>
+                      <w:i/>
+                      <w:iCs/>
+                    </w:rPr>
+                  </m:ctrlPr>
+                </m:sSupPr>
+                <m:e>
+                  <m:r>
+                    <m:rPr>
+                      <m:sty m:val="p"/>
+                    </m:rPr>
+                    <w:rPr>
+                      <w:rFonts w:ascii="Cambria Math" w:hAnsi="Cambria Math"/>
+                    </w:rPr>
+                    <m:t>B</m:t>
+                  </m:r>
+                </m:e>
+                <m:sup>
+                  <m:r>
+                    <m:rPr>
+                      <m:sty m:val="p"/>
+                    </m:rPr>
+                    <w:rPr>
+                      <w:rFonts w:ascii="Cambria Math" w:hAnsi="Cambria Math"/>
+                    </w:rPr>
+                    <m:t>i</m:t>
+                  </m:r>
+                </m:sup>
+              </m:sSup>
+              <m:r>
+                <m:rPr>
+                  <m:sty m:val="p"/>
+                </m:rPr>
+                <w:rPr>
+                  <w:rFonts w:ascii="Cambria Math" w:hAnsi="Cambria Math"/>
+                </w:rPr>
+                <m:t>, </m:t>
+              </m:r>
+              <m:sSup>
+                <m:sSupPr>
+                  <m:ctrlPr>
+                    <w:rPr>
+                      <w:rFonts w:ascii="Cambria Math" w:hAnsi="Cambria Math"/>
+                      <w:i/>
+                      <w:iCs/>
+                    </w:rPr>
+                  </m:ctrlPr>
+                </m:sSupPr>
+                <m:e>
+                  <m:r>
+                    <m:rPr>
+                      <m:sty m:val="p"/>
+                    </m:rPr>
+                    <w:rPr>
+                      <w:rFonts w:ascii="Cambria Math" w:hAnsi="Cambria Math"/>
+                    </w:rPr>
+                    <m:t>I</m:t>
+                  </m:r>
+                </m:e>
+                <m:sup>
+                  <m:r>
+                    <m:rPr>
+                      <m:sty m:val="p"/>
+                    </m:rPr>
+                    <w:rPr>
+                      <w:rFonts w:ascii="Cambria Math" w:hAnsi="Cambria Math"/>
+                    </w:rPr>
+                    <m:t>i+1</m:t>
+                  </m:r>
+                  <m:r>
+                    <w:rPr>
+                      <w:rFonts w:ascii="Cambria Math" w:hAnsi="Cambria Math"/>
+                    </w:rPr>
+                    <m:t>↑</m:t>
+                  </m:r>
+                </m:sup>
+              </m:sSup>
+              <m:r>
+                <w:rPr>
+                  <w:rFonts w:ascii="Cambria Math" w:hAnsi="Cambria Math"/>
+                </w:rPr>
+                <m:t>, </m:t>
+              </m:r>
+              <m:sSup>
+                <m:sSupPr>
+                  <m:ctrlPr>
+                    <w:rPr>
+                      <w:rFonts w:ascii="Cambria Math" w:hAnsi="Cambria Math"/>
+                      <w:i/>
+                      <w:iCs/>
+                    </w:rPr>
+                  </m:ctrlPr>
+                </m:sSupPr>
+                <m:e>
+                  <m:r>
+                    <m:rPr>
+                      <m:sty m:val="p"/>
+                    </m:rPr>
+                    <w:rPr>
+                      <w:rFonts w:ascii="Cambria Math" w:hAnsi="Cambria Math"/>
+                    </w:rPr>
+                    <m:t>h</m:t>
+                  </m:r>
+                </m:e>
+                <m:sup>
+                  <m:r>
+                    <m:rPr>
+                      <m:sty m:val="p"/>
+                    </m:rPr>
+                    <w:rPr>
+                      <w:rFonts w:ascii="Cambria Math" w:hAnsi="Cambria Math"/>
+                    </w:rPr>
+                    <m:t>i+1</m:t>
+                  </m:r>
+                  <m:r>
+                    <w:rPr>
+                      <w:rFonts w:ascii="Cambria Math" w:hAnsi="Cambria Math"/>
+                    </w:rPr>
+                    <m:t>↑</m:t>
+                  </m:r>
+                </m:sup>
+              </m:sSup>
+              <m:r>
+                <w:rPr>
+                  <w:rFonts w:ascii="Cambria Math" w:hAnsi="Cambria Math"/>
+                </w:rPr>
+                <m:t>;</m:t>
+              </m:r>
+              <m:sSub>
+                <m:sSubPr>
+                  <m:ctrlPr>
+                    <w:rPr>
+                      <w:rFonts w:ascii="Cambria Math" w:hAnsi="Cambria Math"/>
+                      <w:i/>
+                      <w:iCs/>
+                    </w:rPr>
+                  </m:ctrlPr>
+                </m:sSubPr>
+                <m:e>
+                  <m:r>
+                    <w:rPr>
+                      <w:rFonts w:ascii="Cambria Math" w:hAnsi="Cambria Math"/>
+                    </w:rPr>
+                    <m:t>θ</m:t>
+                  </m:r>
+                </m:e>
+                <m:sub>
+                  <m:r>
+                    <w:rPr>
+                      <w:rFonts w:ascii="Cambria Math" w:hAnsi="Cambria Math"/>
+                    </w:rPr>
+                    <m:t>SR</m:t>
+                  </m:r>
+                </m:sub>
+              </m:sSub>
+            </m:e>
+          </m:d>
+          <m:r>
+            <w:rPr>
+              <w:rFonts w:ascii="Cambria Math" w:hAnsi="Cambria Math"/>
+            </w:rPr>
+            <m:t xml:space="preserve"> </m:t>
+          </m:r>
+        </m:oMath>
+      </m:oMathPara>
+    </w:p>
+    <w:p>
+      <w:pPr>
+        <w:jc w:val="both"/>
+        <w:rPr>
+          <w:rFonts w:asciiTheme="minorBidi" w:hAnsiTheme="minorBidi" w:hint="cs"/>
+          <w:i/>
+          <w:color w:val="000000"/>
+          <w:rtl/>
+        </w:rPr>
+      </w:pPr>
+      <w:r>
+        <w:rPr>
+          <w:rFonts w:asciiTheme="minorBidi" w:hAnsiTheme="minorBidi" w:hint="cs"/>
+          <w:color w:val="000000"/>
+          <w:rtl/>
+        </w:rPr>
+        <w:t xml:space="preserve">כאשר </w:t>
+      </w:r>
+      <w:r>
+        <w:rPr>
+          <w:rFonts w:asciiTheme="minorBidi" w:hAnsiTheme="minorBidi" w:hint="cs"/>
+          <w:color w:val="000000"/>
+        </w:rPr>
+        <w:t>I</w:t>
+      </w:r>
+      <w:r>
+        <w:rPr>
+          <w:rFonts w:asciiTheme="minorBidi" w:hAnsiTheme="minorBidi"/>
+          <w:color w:val="000000"/>
+          <w:rtl/>
+        </w:rPr>
+        <w:t xml:space="preserve"> זו התמונה המשוחזרת משוערכת, </w:t>
+      </w:r>
+      <w:r>
+        <w:rPr>
+          <w:rFonts w:asciiTheme="minorBidi" w:hAnsiTheme="minorBidi"/>
+          <w:color w:val="000000"/>
+        </w:rPr>
+        <w:t>h</w:t>
+      </w:r>
+      <w:r>
+        <w:rPr>
+          <w:rFonts w:asciiTheme="minorBidi" w:hAnsiTheme="minorBidi"/>
+          <w:color w:val="000000"/>
+          <w:rtl/>
+        </w:rPr>
+        <w:t xml:space="preserve"> אלו </w:t>
+      </w:r>
+      <w:r>
+        <w:rPr>
+          <w:rFonts w:asciiTheme="minorBidi" w:hAnsiTheme="minorBidi" w:hint="cs"/>
+          <w:color w:val="000000"/>
+          <w:rtl/>
+        </w:rPr>
+        <w:t>וקטורים</w:t>
+      </w:r>
+      <w:r>
+        <w:rPr>
+          <w:rFonts w:asciiTheme="minorBidi" w:hAnsiTheme="minorBidi"/>
+          <w:color w:val="000000"/>
+          <w:rtl/>
+        </w:rPr>
+        <w:t xml:space="preserve"> פנימיים ברשת </w:t>
+      </w:r>
+      <w:r>
+        <w:rPr>
+          <w:rFonts w:asciiTheme="minorBidi" w:hAnsiTheme="minorBidi" w:hint="cs"/>
+          <w:color w:val="000000"/>
+          <w:rtl/>
+        </w:rPr>
+        <w:t>מתוך בלוק ה</w:t>
+      </w:r>
+      <w:r>
+        <w:rPr>
+          <w:rFonts w:asciiTheme="minorBidi" w:hAnsiTheme="minorBidi" w:hint="cs"/>
+          <w:color w:val="000000"/>
+        </w:rPr>
+        <w:t>LSTM</w:t>
+      </w:r>
+      <w:r>
+        <w:rPr>
+          <w:rFonts w:asciiTheme="minorBidi" w:hAnsiTheme="minorBidi" w:hint="cs"/>
+          <w:color w:val="000000"/>
+          <w:rtl/>
+        </w:rPr>
+        <w:t xml:space="preserve">, </w:t>
+      </w:r>
+      <w:r>
+        <w:rPr>
+          <w:rFonts w:asciiTheme="minorBidi" w:hAnsiTheme="minorBidi" w:hint="cs"/>
+          <w:color w:val="000000"/>
+        </w:rPr>
+        <w:t>B</w:t>
+      </w:r>
+      <w:r>
+        <w:rPr>
+          <w:rFonts w:asciiTheme="minorBidi" w:hAnsiTheme="minorBidi"/>
+          <w:color w:val="000000"/>
+          <w:rtl/>
+        </w:rPr>
+        <w:t xml:space="preserve"> זו התמונה המטושטשת, </w:t>
+      </w:r>
+      <w:r>
+        <w:rPr>
+          <w:rFonts w:asciiTheme="minorBidi" w:hAnsiTheme="minorBidi" w:hint="cs"/>
+          <w:color w:val="000000"/>
+          <w:rtl/>
+        </w:rPr>
+        <w:t>"</w:t>
+      </w:r>
+      <w:proofErr w:type="spellStart"/>
+      <w:r>
+        <w:rPr>
+          <w:rFonts w:asciiTheme="minorBidi" w:hAnsiTheme="minorBidi" w:hint="cs"/>
+          <w:color w:val="000000"/>
+          <w:rtl/>
+        </w:rPr>
+        <w:t>תטא</w:t>
+      </w:r>
+      <w:proofErr w:type="spellEnd"/>
+      <w:r>
+        <w:rPr>
+          <w:rFonts w:asciiTheme="minorBidi" w:hAnsiTheme="minorBidi" w:hint="cs"/>
+          <w:color w:val="000000"/>
+          <w:rtl/>
+        </w:rPr>
+        <w:t>"</w:t>
+      </w:r>
+      <w:r>
+        <w:rPr>
+          <w:rFonts w:asciiTheme="minorBidi" w:hAnsiTheme="minorBidi"/>
+          <w:color w:val="000000"/>
+          <w:rtl/>
+        </w:rPr>
+        <w:t xml:space="preserve"> אלו פרמטרי</w:t>
+      </w:r>
+      <w:r>
+        <w:rPr>
+          <w:rFonts w:asciiTheme="minorBidi" w:hAnsiTheme="minorBidi" w:hint="cs"/>
+          <w:color w:val="000000"/>
+          <w:rtl/>
+        </w:rPr>
+        <w:t xml:space="preserve"> ה</w:t>
+      </w:r>
+      <w:r>
+        <w:rPr>
+          <w:rFonts w:asciiTheme="minorBidi" w:hAnsiTheme="minorBidi"/>
+          <w:color w:val="000000"/>
+          <w:rtl/>
+        </w:rPr>
+        <w:t xml:space="preserve">אימון ברשת. </w:t>
+      </w:r>
+      <w:r>
+        <w:rPr>
+          <w:rFonts w:asciiTheme="minorBidi" w:hAnsiTheme="minorBidi" w:hint="cs"/>
+          <w:color w:val="000000"/>
+          <w:rtl/>
+        </w:rPr>
+        <w:t>הווקטורי</w:t>
+      </w:r>
+      <w:r>
+        <w:rPr>
+          <w:rFonts w:asciiTheme="minorBidi" w:hAnsiTheme="minorBidi" w:hint="eastAsia"/>
+          <w:color w:val="000000"/>
+          <w:rtl/>
+        </w:rPr>
+        <w:t>ם</w:t>
+      </w:r>
+      <w:r>
+        <w:rPr>
+          <w:rFonts w:asciiTheme="minorBidi" w:hAnsiTheme="minorBidi"/>
+          <w:color w:val="000000"/>
+          <w:rtl/>
+        </w:rPr>
+        <w:t xml:space="preserve"> הפנימיים</w:t>
+      </w:r>
+      <w:r>
+        <w:rPr>
+          <w:rFonts w:asciiTheme="minorBidi" w:hAnsiTheme="minorBidi" w:hint="cs"/>
+          <w:color w:val="000000"/>
+          <w:rtl/>
+        </w:rPr>
+        <w:t xml:space="preserve"> הם מאפיינים</w:t>
+      </w:r>
+      <w:r>
+        <w:rPr>
+          <w:rFonts w:asciiTheme="minorBidi" w:hAnsiTheme="minorBidi"/>
+          <w:color w:val="000000"/>
+          <w:rtl/>
+        </w:rPr>
+        <w:t xml:space="preserve"> מסקלות קודמות.</w:t>
+      </w:r>
+      <w:r>
+        <w:rPr>
+          <w:rFonts w:asciiTheme="minorBidi" w:hAnsiTheme="minorBidi" w:hint="cs"/>
+          <w:color w:val="000000"/>
+          <w:rtl/>
+        </w:rPr>
+        <w:t xml:space="preserve"> פונקציית האקטיבציה של הרשת היא </w:t>
+      </w:r>
+      <w:r>
+        <w:rPr>
+          <w:rFonts w:asciiTheme="minorBidi" w:hAnsiTheme="minorBidi"/>
+          <w:color w:val="000000"/>
+        </w:rPr>
+        <w:t>ReLU</w:t>
+      </w:r>
+      <w:r>
+        <w:rPr>
+          <w:rFonts w:asciiTheme="minorBidi" w:hAnsiTheme="minorBidi" w:hint="cs"/>
+          <w:color w:val="000000"/>
+          <w:rtl/>
+        </w:rPr>
+        <w:t xml:space="preserve">. </w:t>
+      </w:r>
+      <w:r>
+        <w:rPr>
+          <w:rFonts w:asciiTheme="minorBidi" w:hAnsiTheme="minorBidi" w:hint="cs"/>
+          <w:color w:val="000000"/>
+          <w:rtl/>
+        </w:rPr>
+        <w:t xml:space="preserve">ה"פותר" של הרשת הוא </w:t>
+      </w:r>
+      <w:r>
+        <w:rPr>
+          <w:rFonts w:asciiTheme="minorBidi" w:hAnsiTheme="minorBidi"/>
+          <w:color w:val="000000"/>
+        </w:rPr>
+        <w:t>Adam</w:t>
+      </w:r>
+      <w:r>
+        <w:rPr>
+          <w:rFonts w:asciiTheme="minorBidi" w:hAnsiTheme="minorBidi" w:hint="cs"/>
+          <w:color w:val="000000"/>
+          <w:rtl/>
+        </w:rPr>
+        <w:t xml:space="preserve"> הם פונקציית הפסד </w:t>
+      </w:r>
+      <w:r>
+        <w:rPr>
+          <w:rFonts w:asciiTheme="minorBidi" w:hAnsiTheme="minorBidi"/>
+          <w:color w:val="000000"/>
+        </w:rPr>
+        <w:t>L</w:t>
+      </w:r>
+      <w:r>
+        <w:rPr>
+          <w:rFonts w:asciiTheme="minorBidi" w:hAnsiTheme="minorBidi"/>
+          <w:color w:val="000000"/>
+          <w:vertAlign w:val="subscript"/>
+        </w:rPr>
+        <w:t>2</w:t>
+      </w:r>
+      <w:r>
+        <w:rPr>
+          <w:rFonts w:asciiTheme="minorBidi" w:hAnsiTheme="minorBidi" w:hint="cs"/>
+          <w:color w:val="000000"/>
+          <w:rtl/>
+        </w:rPr>
+        <w:t xml:space="preserve">: </w:t>
+      </w:r>
+      <m:oMath>
+        <m:sSub>
+          <m:sSubPr>
+            <m:ctrlPr>
+              <w:rPr>
+                <w:rFonts w:ascii="Cambria Math" w:hAnsi="Cambria Math"/>
+                <w:i/>
+                <w:iCs/>
+                <w:color w:val="000000"/>
+              </w:rPr>
+            </m:ctrlPr>
+          </m:sSubPr>
+          <m:e>
+            <m:r>
+              <w:rPr>
+                <w:rFonts w:ascii="Cambria Math" w:hAnsi="Cambria Math"/>
+                <w:color w:val="000000"/>
+              </w:rPr>
+              <m:t>L</m:t>
+            </m:r>
+          </m:e>
+          <m:sub>
+            <m:r>
+              <w:rPr>
+                <w:rFonts w:ascii="Cambria Math" w:hAnsi="Cambria Math"/>
+                <w:color w:val="000000"/>
+              </w:rPr>
+              <m:t>2</m:t>
+            </m:r>
+          </m:sub>
+        </m:sSub>
+        <m:r>
+          <w:rPr>
+            <w:rFonts w:ascii="Cambria Math" w:hAnsi="Cambria Math"/>
+            <w:color w:val="000000"/>
+          </w:rPr>
+          <m:t>=</m:t>
+        </m:r>
+        <m:nary>
+          <m:naryPr>
+            <m:chr m:val="∑"/>
+            <m:ctrlPr>
+              <w:rPr>
+                <w:rFonts w:ascii="Cambria Math" w:hAnsi="Cambria Math"/>
+                <w:i/>
+                <w:iCs/>
+                <w:color w:val="000000"/>
+              </w:rPr>
+            </m:ctrlPr>
+          </m:naryPr>
+          <m:sub>
+            <m:r>
+              <w:rPr>
+                <w:rFonts w:ascii="Cambria Math" w:hAnsi="Cambria Math"/>
+                <w:color w:val="000000"/>
+              </w:rPr>
+              <m:t>i=1</m:t>
+            </m:r>
+          </m:sub>
+          <m:sup>
+            <m:r>
+              <w:rPr>
+                <w:rFonts w:ascii="Cambria Math" w:hAnsi="Cambria Math"/>
+                <w:color w:val="000000"/>
+              </w:rPr>
+              <m:t>n</m:t>
+            </m:r>
+          </m:sup>
+          <m:e>
+            <m:f>
+              <m:fPr>
+                <m:ctrlPr>
+                  <w:rPr>
+                    <w:rFonts w:ascii="Cambria Math" w:hAnsi="Cambria Math"/>
+                    <w:i/>
+                    <w:iCs/>
+                    <w:color w:val="000000"/>
+                  </w:rPr>
+                </m:ctrlPr>
+              </m:fPr>
+              <m:num>
+                <m:sSub>
+                  <m:sSubPr>
+                    <m:ctrlPr>
+                      <w:rPr>
+                        <w:rFonts w:ascii="Cambria Math" w:hAnsi="Cambria Math"/>
+                        <w:i/>
+                        <w:iCs/>
+                        <w:color w:val="000000"/>
+                      </w:rPr>
+                    </m:ctrlPr>
+                  </m:sSubPr>
+                  <m:e>
+                    <m:r>
+                      <w:rPr>
+                        <w:rFonts w:ascii="Cambria Math" w:hAnsi="Cambria Math"/>
+                        <w:color w:val="000000"/>
+                      </w:rPr>
+                      <m:t>k</m:t>
+                    </m:r>
+                  </m:e>
+                  <m:sub>
+                    <m:r>
+                      <w:rPr>
+                        <w:rFonts w:ascii="Cambria Math" w:hAnsi="Cambria Math"/>
+                        <w:color w:val="000000"/>
+                      </w:rPr>
+                      <m:t>i</m:t>
+                    </m:r>
+                  </m:sub>
+                </m:sSub>
+              </m:num>
+              <m:den>
+                <m:sSub>
+                  <m:sSubPr>
+                    <m:ctrlPr>
+                      <w:rPr>
+                        <w:rFonts w:ascii="Cambria Math" w:hAnsi="Cambria Math"/>
+                        <w:i/>
+                        <w:iCs/>
+                        <w:color w:val="000000"/>
+                      </w:rPr>
+                    </m:ctrlPr>
+                  </m:sSubPr>
+                  <m:e>
+                    <m:r>
+                      <w:rPr>
+                        <w:rFonts w:ascii="Cambria Math" w:hAnsi="Cambria Math"/>
+                        <w:color w:val="000000"/>
+                      </w:rPr>
+                      <m:t>N</m:t>
+                    </m:r>
+                  </m:e>
+                  <m:sub>
+                    <m:r>
+                      <w:rPr>
+                        <w:rFonts w:ascii="Cambria Math" w:hAnsi="Cambria Math"/>
+                        <w:color w:val="000000"/>
+                      </w:rPr>
+                      <m:t>i</m:t>
+                    </m:r>
+                  </m:sub>
+                </m:sSub>
+              </m:den>
+            </m:f>
+            <m:sSubSup>
+              <m:sSubSupPr>
+                <m:ctrlPr>
+                  <w:rPr>
+                    <w:rFonts w:ascii="Cambria Math" w:hAnsi="Cambria Math"/>
+                    <w:i/>
+                    <w:iCs/>
+                    <w:color w:val="000000"/>
+                  </w:rPr>
+                </m:ctrlPr>
+              </m:sSubSupPr>
+              <m:e>
+                <m:d>
+                  <m:dPr>
+                    <m:begChr m:val="‖"/>
+                    <m:endChr m:val="‖"/>
+                    <m:ctrlPr>
+                      <w:rPr>
+                        <w:rFonts w:ascii="Cambria Math" w:hAnsi="Cambria Math"/>
+                        <w:i/>
+                        <w:iCs/>
+                        <w:color w:val="000000"/>
+                      </w:rPr>
+                    </m:ctrlPr>
+                  </m:dPr>
+                  <m:e>
+                    <m:sSup>
+                      <m:sSupPr>
+                        <m:ctrlPr>
+                          <w:rPr>
+                            <w:rFonts w:ascii="Cambria Math" w:hAnsi="Cambria Math"/>
+                            <w:i/>
+                            <w:iCs/>
+                            <w:color w:val="000000"/>
+                          </w:rPr>
+                        </m:ctrlPr>
+                      </m:sSupPr>
+                      <m:e>
+                        <m:r>
+                          <w:rPr>
+                            <w:rFonts w:ascii="Cambria Math" w:hAnsi="Cambria Math"/>
+                            <w:color w:val="000000"/>
+                          </w:rPr>
+                          <m:t>I</m:t>
+                        </m:r>
+                      </m:e>
+                      <m:sup>
+                        <m:r>
+                          <w:rPr>
+                            <w:rFonts w:ascii="Cambria Math" w:hAnsi="Cambria Math"/>
+                            <w:color w:val="000000"/>
+                          </w:rPr>
+                          <m:t>i</m:t>
+                        </m:r>
+                      </m:sup>
+                    </m:sSup>
+                    <m:r>
+                      <w:rPr>
+                        <w:rFonts w:ascii="Cambria Math" w:hAnsi="Cambria Math"/>
+                        <w:color w:val="000000"/>
+                      </w:rPr>
+                      <m:t>-</m:t>
+                    </m:r>
+                    <m:sSubSup>
+                      <m:sSubSupPr>
+                        <m:ctrlPr>
+                          <w:rPr>
+                            <w:rFonts w:ascii="Cambria Math" w:hAnsi="Cambria Math"/>
+                            <w:i/>
+                            <w:iCs/>
+                            <w:color w:val="000000"/>
+                          </w:rPr>
+                        </m:ctrlPr>
+                      </m:sSubSupPr>
+                      <m:e>
+                        <m:r>
+                          <w:rPr>
+                            <w:rFonts w:ascii="Cambria Math" w:hAnsi="Cambria Math"/>
+                            <w:color w:val="000000"/>
+                          </w:rPr>
+                          <m:t>I</m:t>
+                        </m:r>
+                      </m:e>
+                      <m:sub>
+                        <m:r>
+                          <w:rPr>
+                            <w:rFonts w:ascii="Cambria Math" w:hAnsi="Cambria Math"/>
+                            <w:color w:val="000000"/>
+                          </w:rPr>
+                          <m:t>true</m:t>
+                        </m:r>
+                      </m:sub>
+                      <m:sup>
+                        <m:r>
+                          <w:rPr>
+                            <w:rFonts w:ascii="Cambria Math" w:hAnsi="Cambria Math"/>
+                            <w:color w:val="000000"/>
+                          </w:rPr>
+                          <m:t>i</m:t>
+                        </m:r>
+                      </m:sup>
+                    </m:sSubSup>
+                  </m:e>
+                </m:d>
+              </m:e>
+              <m:sub>
+                <m:r>
+                  <w:rPr>
+                    <w:rFonts w:ascii="Cambria Math" w:hAnsi="Cambria Math"/>
+                    <w:color w:val="000000"/>
+                  </w:rPr>
+                  <m:t>2</m:t>
+                </m:r>
+              </m:sub>
+              <m:sup>
+                <m:r>
+                  <w:rPr>
+                    <w:rFonts w:ascii="Cambria Math" w:hAnsi="Cambria Math"/>
+                    <w:color w:val="000000"/>
+                  </w:rPr>
+                  <m:t>2</m:t>
+                </m:r>
+              </m:sup>
+            </m:sSubSup>
+          </m:e>
+        </m:nary>
+      </m:oMath>
+      <w:r>
+        <w:rPr>
+          <w:rFonts w:asciiTheme="minorBidi" w:eastAsiaTheme="minorEastAsia" w:hAnsiTheme="minorBidi" w:hint="cs"/>
+          <w:iCs/>
+          <w:color w:val="000000"/>
+          <w:rtl/>
+        </w:rPr>
+        <w:t xml:space="preserve">. </w:t>
+      </w:r>
+      <w:r>
+        <w:rPr>
+          <w:rFonts w:asciiTheme="minorBidi" w:eastAsiaTheme="minorEastAsia" w:hAnsiTheme="minorBidi" w:hint="cs"/>
+          <w:i/>
+          <w:color w:val="000000"/>
+          <w:rtl/>
+        </w:rPr>
+        <w:t>קצב הלימוד</w:t>
+      </w:r>
+      <w:r>
+        <w:rPr>
+          <w:rFonts w:asciiTheme="minorBidi" w:eastAsiaTheme="minorEastAsia" w:hAnsiTheme="minorBidi"/>
+          <w:iCs/>
+          <w:color w:val="000000"/>
+        </w:rPr>
+        <w:t xml:space="preserve"> </w:t>
+      </w:r>
+      <w:r>
+        <w:rPr>
+          <w:rFonts w:asciiTheme="minorBidi" w:eastAsiaTheme="minorEastAsia" w:hAnsiTheme="minorBidi" w:hint="cs"/>
+          <w:i/>
+          <w:color w:val="000000"/>
+          <w:rtl/>
+        </w:rPr>
+        <w:t xml:space="preserve"> דועך </w:t>
+      </w:r>
+      <w:proofErr w:type="spellStart"/>
+      <w:r>
+        <w:rPr>
+          <w:rFonts w:asciiTheme="minorBidi" w:eastAsiaTheme="minorEastAsia" w:hAnsiTheme="minorBidi" w:hint="cs"/>
+          <w:i/>
+          <w:color w:val="000000"/>
+          <w:rtl/>
+        </w:rPr>
+        <w:t>אקספוננציאלית</w:t>
+      </w:r>
+      <w:proofErr w:type="spellEnd"/>
+      <w:r>
+        <w:rPr>
+          <w:rFonts w:asciiTheme="minorBidi" w:eastAsiaTheme="minorEastAsia" w:hAnsiTheme="minorBidi" w:hint="cs"/>
+          <w:i/>
+          <w:color w:val="000000"/>
+          <w:rtl/>
+        </w:rPr>
+        <w:t xml:space="preserve">. </w:t>
+      </w:r>
+    </w:p>
+    <w:p>
+      <w:pPr>
         <w:pStyle w:val="Heading1"/>
         <w:rPr>
-          <w:rFonts w:asciiTheme="minorBidi" w:hAnsiTheme="minorBidi" w:cstheme="minorBidi" w:hint="cs"/>
+          <w:rFonts w:asciiTheme="minorBidi" w:hAnsiTheme="minorBidi" w:cstheme="minorBidi"/>
+          <w:rtl/>
+        </w:rPr>
+      </w:pPr>
+      <w:r>
+        <w:rPr>
+          <w:rFonts w:asciiTheme="minorBidi" w:hAnsiTheme="minorBidi" w:cstheme="minorBidi"/>
+          <w:rtl/>
+        </w:rPr>
+        <w:t>דיון</w:t>
+      </w:r>
+    </w:p>
+    <w:p>
+      <w:pPr>
+        <w:rPr>
+          <w:rtl/>
+        </w:rPr>
+      </w:pPr>
+      <w:r>
+        <w:rPr>
+          <w:rFonts w:hint="cs"/>
+          <w:rtl/>
+        </w:rPr>
+        <w:t xml:space="preserve">לדעתי בעיה שנוצרת מכך שיש שיתוף פרמטרים בין </w:t>
+      </w:r>
+      <w:proofErr w:type="spellStart"/>
+      <w:r>
+        <w:rPr>
+          <w:rFonts w:hint="cs"/>
+          <w:rtl/>
+        </w:rPr>
+        <w:t>הסקלות</w:t>
+      </w:r>
+      <w:proofErr w:type="spellEnd"/>
+      <w:r>
+        <w:rPr>
+          <w:rFonts w:hint="cs"/>
+          <w:rtl/>
+        </w:rPr>
+        <w:t xml:space="preserve"> היא שיש מאפיינים ספציפיים לכך סקלה וייתכן ונאבד אותם. אולי עדיף לבצע בחירה של פרמטרים, קצת יותר קשה אבל ראיתי שכבר עושים את זה.</w:t>
+      </w:r>
+    </w:p>
+    <w:p>
+      <w:pPr>
+        <w:pStyle w:val="Heading1"/>
+        <w:rPr>
+          <w:rFonts w:asciiTheme="minorBidi" w:hAnsiTheme="minorBidi" w:cstheme="minorBidi"/>
+          <w:rtl/>
+        </w:rPr>
+      </w:pPr>
+      <w:r>
+        <w:rPr>
+          <w:rFonts w:asciiTheme="minorBidi" w:hAnsiTheme="minorBidi" w:cstheme="minorBidi"/>
+          <w:rtl/>
+        </w:rPr>
+        <w:t>סיכום</w:t>
+      </w:r>
+    </w:p>
+    <w:p>
+      <w:pPr>
+        <w:rPr>
+          <w:rFonts w:asciiTheme="minorBidi" w:hAnsiTheme="minorBidi"/>
+          <w:rtl/>
+        </w:rPr>
+      </w:pPr>
+    </w:p>
+    <w:p>
+      <w:pPr>
+        <w:pStyle w:val="Heading1"/>
+        <w:rPr>
+          <w:rFonts w:asciiTheme="minorBidi" w:hAnsiTheme="minorBidi" w:cstheme="minorBidi"/>
+        </w:rPr>
+      </w:pPr>
+      <w:r>
+        <w:rPr>
+          <w:rFonts w:asciiTheme="minorBidi" w:hAnsiTheme="minorBidi" w:cstheme="minorBidi"/>
+          <w:rtl/>
+        </w:rPr>
+        <w:t>נספחים</w:t>
+      </w:r>
+    </w:p>
+    <w:p>
+      <w:pPr>
+        <w:pStyle w:val="Heading2"/>
+      </w:pPr>
+      <w:r>
+        <w:t>CNN</w:t>
+      </w:r>
+    </w:p>
+    <w:p>
+      <w:pPr>
+        <w:pStyle w:val="Heading2"/>
+      </w:pPr>
+      <w:r>
+        <w:t>Encoder-Decoder</w:t>
+      </w:r>
+    </w:p>
+    <w:p>
+      <w:pPr>
+        <w:pStyle w:val="Heading2"/>
+      </w:pPr>
+      <w:r>
+        <w:t>RNN</w:t>
+      </w:r>
+    </w:p>
+    <w:p>
+      <w:pPr>
+        <w:pStyle w:val="Heading2"/>
+      </w:pPr>
+      <w:r>
+        <w:t>LSTM</w:t>
+      </w:r>
+    </w:p>
+    <w:p>
+      <w:pPr>
+        <w:pStyle w:val="Heading2"/>
+      </w:pPr>
+      <w:proofErr w:type="spellStart"/>
+      <w:r>
+        <w:t>Resblock</w:t>
+      </w:r>
+      <w:proofErr w:type="spellEnd"/>
+    </w:p>
+    <w:p>
+      <w:pPr>
+        <w:rPr>
+          <w:rtl/>
+        </w:rPr>
+      </w:pPr>
+    </w:p>
+    <w:p>
+      <w:pPr>
+        <w:pStyle w:val="Heading1"/>
+        <w:rPr>
+          <w:rFonts w:asciiTheme="minorBidi" w:hAnsiTheme="minorBidi" w:cstheme="minorBidi"/>
           <w:rtl/>
         </w:rPr>
       </w:pPr>
@@ -572,6 +2812,7 @@
           <w:rFonts w:asciiTheme="minorBidi" w:hAnsiTheme="minorBidi"/>
         </w:rPr>
       </w:pPr>
+      <w:bookmarkStart w:id="0" w:name="_Ref62836874"/>
       <w:proofErr w:type="spellStart"/>
       <w:r>
         <w:rPr>
@@ -598,48 +2839,20 @@
         <w:rPr>
           <w:rFonts w:asciiTheme="minorBidi" w:hAnsiTheme="minorBidi"/>
         </w:rPr>
-        <w:t xml:space="preserve"> </w:t>
+        <w:t xml:space="preserve"> Efrat, and Michal Irani. "Non-uniform blind deblurring by </w:t>
       </w:r>
       <w:proofErr w:type="spellStart"/>
       <w:r>
         <w:rPr>
           <w:rFonts w:asciiTheme="minorBidi" w:hAnsiTheme="minorBidi"/>
         </w:rPr>
-        <w:t>Efrat</w:t>
+        <w:t>reblurring</w:t>
       </w:r>
       <w:proofErr w:type="spellEnd"/>
       <w:r>
         <w:rPr>
           <w:rFonts w:asciiTheme="minorBidi" w:hAnsiTheme="minorBidi"/>
         </w:rPr>
-        <w:t xml:space="preserve">, and Michal </w:t>
-      </w:r>
-      <w:proofErr w:type="spellStart"/>
-      <w:r>
-        <w:rPr>
-          <w:rFonts w:asciiTheme="minorBidi" w:hAnsiTheme="minorBidi"/>
-        </w:rPr>
-        <w:t>Irani</w:t>
-      </w:r>
-      <w:proofErr w:type="spellEnd"/>
-      <w:r>
-        <w:rPr>
-          <w:rFonts w:asciiTheme="minorBidi" w:hAnsiTheme="minorBidi"/>
-        </w:rPr>
-        <w:t xml:space="preserve">. "Non-uniform blind deblurring by </w:t>
-      </w:r>
-      <w:proofErr w:type="spellStart"/>
-      <w:r>
-        <w:rPr>
-          <w:rFonts w:asciiTheme="minorBidi" w:hAnsiTheme="minorBidi"/>
-        </w:rPr>
-        <w:t>reblurring</w:t>
-      </w:r>
-      <w:proofErr w:type="spellEnd"/>
-      <w:r>
-        <w:rPr>
-          <w:rFonts w:asciiTheme="minorBidi" w:hAnsiTheme="minorBidi"/>
-        </w:rPr>
         <w:t>." Proceedings of the IEEE International Conference on Computer Vision. 2017.</w:t>
       </w:r>
       <w:r>
@@ -649,6 +2862,7 @@
         </w:rPr>
         <w:t>‏</w:t>
       </w:r>
+      <w:bookmarkEnd w:id="0"/>
     </w:p>
     <w:p>
       <w:pPr>
@@ -663,6 +2877,7 @@
           <w:rFonts w:asciiTheme="minorBidi" w:hAnsiTheme="minorBidi"/>
         </w:rPr>
       </w:pPr>
+      <w:bookmarkStart w:id="1" w:name="_Ref62836880"/>
       <w:r>
         <w:rPr>
           <w:rFonts w:asciiTheme="minorBidi" w:hAnsiTheme="minorBidi"/>
@@ -704,6 +2919,7 @@
         </w:rPr>
         <w:t>‏</w:t>
       </w:r>
+      <w:bookmarkEnd w:id="1"/>
     </w:p>
     <w:p>
       <w:pPr>
@@ -723,6 +2939,7 @@
         <w:rPr>
           <w:rFonts w:asciiTheme="minorBidi" w:hAnsiTheme="minorBidi"/>
         </w:rPr>
+        <w:lastRenderedPageBreak/>
         <w:t xml:space="preserve">Cho, </w:t>
       </w:r>
       <w:proofErr w:type="spellStart"/>
@@ -788,12 +3005,176 @@
           <w:rFonts w:asciiTheme="minorBidi" w:hAnsiTheme="minorBidi"/>
         </w:rPr>
       </w:pPr>
-      <w:bookmarkStart w:id="1" w:name="_Ref61016801"/>
-      <w:r>
-        <w:rPr>
-          <w:rFonts w:asciiTheme="minorBidi" w:hAnsiTheme="minorBidi"/>
-        </w:rPr>
-        <w:t>Nah, Seungjun, Tae Hyun Kim, and Kyoung Mu Lee. "Deep multi-scale convolutional neural network for dynamic scene deblurring." Proceedings of the IEEE Conference on Computer Vision and Pattern Recognition. 2017.</w:t>
+      <w:bookmarkStart w:id="2" w:name="_Ref62819848"/>
+      <w:r>
+        <w:rPr>
+          <w:rFonts w:asciiTheme="minorBidi" w:hAnsiTheme="minorBidi"/>
+        </w:rPr>
+        <w:t xml:space="preserve">Denton, Emily, et al. "Deep generative image models using a </w:t>
+      </w:r>
+      <w:proofErr w:type="spellStart"/>
+      <w:r>
+        <w:rPr>
+          <w:rFonts w:asciiTheme="minorBidi" w:hAnsiTheme="minorBidi"/>
+        </w:rPr>
+        <w:t>laplacian</w:t>
+      </w:r>
+      <w:proofErr w:type="spellEnd"/>
+      <w:r>
+        <w:rPr>
+          <w:rFonts w:asciiTheme="minorBidi" w:hAnsiTheme="minorBidi"/>
+        </w:rPr>
+        <w:t xml:space="preserve"> pyramid of adversarial networks." </w:t>
+      </w:r>
+      <w:proofErr w:type="spellStart"/>
+      <w:r>
+        <w:rPr>
+          <w:rFonts w:asciiTheme="minorBidi" w:hAnsiTheme="minorBidi"/>
+        </w:rPr>
+        <w:t>arXiv</w:t>
+      </w:r>
+      <w:proofErr w:type="spellEnd"/>
+      <w:r>
+        <w:rPr>
+          <w:rFonts w:asciiTheme="minorBidi" w:hAnsiTheme="minorBidi"/>
+        </w:rPr>
+        <w:t xml:space="preserve"> preprint arXiv:1506.05751 (2015).</w:t>
+      </w:r>
+      <w:bookmarkEnd w:id="2"/>
+    </w:p>
+    <w:p>
+      <w:pPr>
+        <w:pStyle w:val="ListParagraph"/>
+        <w:numPr>
+          <w:ilvl w:val="0"/>
+          <w:numId w:val="1"/>
+        </w:numPr>
+        <w:bidi w:val="0"/>
+        <w:jc w:val="both"/>
+        <w:rPr>
+          <w:rFonts w:asciiTheme="minorBidi" w:hAnsiTheme="minorBidi"/>
+        </w:rPr>
+      </w:pPr>
+      <w:bookmarkStart w:id="3" w:name="_Ref62837126"/>
+      <w:r>
+        <w:rPr>
+          <w:rFonts w:asciiTheme="minorBidi" w:hAnsiTheme="minorBidi"/>
+        </w:rPr>
+        <w:t xml:space="preserve">He, K., Zhang, X., Ren, S. &amp; Sun, J. Deep residual learning for image recognition. Proc. IEEE </w:t>
+      </w:r>
+      <w:proofErr w:type="spellStart"/>
+      <w:r>
+        <w:rPr>
+          <w:rFonts w:asciiTheme="minorBidi" w:hAnsiTheme="minorBidi"/>
+        </w:rPr>
+        <w:t>Comput</w:t>
+      </w:r>
+      <w:proofErr w:type="spellEnd"/>
+      <w:r>
+        <w:rPr>
+          <w:rFonts w:asciiTheme="minorBidi" w:hAnsiTheme="minorBidi"/>
+        </w:rPr>
+        <w:t xml:space="preserve">. Soc. Conf. </w:t>
+      </w:r>
+      <w:proofErr w:type="spellStart"/>
+      <w:r>
+        <w:rPr>
+          <w:rFonts w:asciiTheme="minorBidi" w:hAnsiTheme="minorBidi"/>
+        </w:rPr>
+        <w:t>Comput</w:t>
+      </w:r>
+      <w:proofErr w:type="spellEnd"/>
+      <w:r>
+        <w:rPr>
+          <w:rFonts w:asciiTheme="minorBidi" w:hAnsiTheme="minorBidi"/>
+        </w:rPr>
+        <w:t xml:space="preserve">. Vis. Pattern </w:t>
+      </w:r>
+      <w:proofErr w:type="spellStart"/>
+      <w:r>
+        <w:rPr>
+          <w:rFonts w:asciiTheme="minorBidi" w:hAnsiTheme="minorBidi"/>
+        </w:rPr>
+        <w:t>Recognit</w:t>
+      </w:r>
+      <w:proofErr w:type="spellEnd"/>
+      <w:r>
+        <w:rPr>
+          <w:rFonts w:asciiTheme="minorBidi" w:hAnsiTheme="minorBidi"/>
+        </w:rPr>
+        <w:t>. 2016-Decem, 770–778 (2016).</w:t>
+      </w:r>
+      <w:bookmarkEnd w:id="3"/>
+    </w:p>
+    <w:p>
+      <w:pPr>
+        <w:pStyle w:val="ListParagraph"/>
+        <w:numPr>
+          <w:ilvl w:val="0"/>
+          <w:numId w:val="1"/>
+        </w:numPr>
+        <w:bidi w:val="0"/>
+        <w:jc w:val="both"/>
+        <w:rPr>
+          <w:rFonts w:asciiTheme="minorBidi" w:hAnsiTheme="minorBidi"/>
+        </w:rPr>
+      </w:pPr>
+      <w:bookmarkStart w:id="4" w:name="_Ref62837461"/>
+      <w:r>
+        <w:rPr>
+          <w:rFonts w:asciiTheme="minorBidi" w:hAnsiTheme="minorBidi"/>
+        </w:rPr>
+        <w:t>Li, H., Xu, Z., Taylor, G., Studer, C. &amp; Goldstein, T. Visualizing the loss landscape of neural nets. Adv. Neural Inf. Process. Syst. 2018-December, 6389–6399 (2018).</w:t>
+      </w:r>
+      <w:bookmarkEnd w:id="4"/>
+    </w:p>
+    <w:p>
+      <w:pPr>
+        <w:pStyle w:val="ListParagraph"/>
+        <w:numPr>
+          <w:ilvl w:val="0"/>
+          <w:numId w:val="1"/>
+        </w:numPr>
+        <w:bidi w:val="0"/>
+        <w:jc w:val="both"/>
+        <w:rPr>
+          <w:rFonts w:asciiTheme="minorBidi" w:hAnsiTheme="minorBidi"/>
+        </w:rPr>
+      </w:pPr>
+      <w:bookmarkStart w:id="5" w:name="_Ref61016801"/>
+      <w:r>
+        <w:rPr>
+          <w:rFonts w:asciiTheme="minorBidi" w:hAnsiTheme="minorBidi"/>
+        </w:rPr>
+        <w:t xml:space="preserve">Nah, </w:t>
+      </w:r>
+      <w:proofErr w:type="spellStart"/>
+      <w:r>
+        <w:rPr>
+          <w:rFonts w:asciiTheme="minorBidi" w:hAnsiTheme="minorBidi"/>
+        </w:rPr>
+        <w:t>Seungjun</w:t>
+      </w:r>
+      <w:proofErr w:type="spellEnd"/>
+      <w:r>
+        <w:rPr>
+          <w:rFonts w:asciiTheme="minorBidi" w:hAnsiTheme="minorBidi"/>
+        </w:rPr>
+        <w:t xml:space="preserve">, Tae Hyun Kim, and </w:t>
+      </w:r>
+      <w:proofErr w:type="spellStart"/>
+      <w:r>
+        <w:rPr>
+          <w:rFonts w:asciiTheme="minorBidi" w:hAnsiTheme="minorBidi"/>
+        </w:rPr>
+        <w:t>Kyoung</w:t>
+      </w:r>
+      <w:proofErr w:type="spellEnd"/>
+      <w:r>
+        <w:rPr>
+          <w:rFonts w:asciiTheme="minorBidi" w:hAnsiTheme="minorBidi"/>
+        </w:rPr>
+        <w:t xml:space="preserve"> Mu Lee. "Deep multi-scale convolutional neural network for dynamic scene deblurring." Proceedings of the IEEE Conference on Computer Vision and Pattern Recognition. 2017.</w:t>
       </w:r>
       <w:r>
         <w:rPr>
@@ -802,7 +3183,107 @@
         </w:rPr>
         <w:t>‏</w:t>
       </w:r>
-      <w:bookmarkEnd w:id="1"/>
+      <w:bookmarkEnd w:id="5"/>
+    </w:p>
+    <w:p>
+      <w:pPr>
+        <w:pStyle w:val="ListParagraph"/>
+        <w:numPr>
+          <w:ilvl w:val="0"/>
+          <w:numId w:val="1"/>
+        </w:numPr>
+        <w:bidi w:val="0"/>
+        <w:jc w:val="both"/>
+        <w:rPr>
+          <w:rFonts w:asciiTheme="minorBidi" w:hAnsiTheme="minorBidi"/>
+        </w:rPr>
+      </w:pPr>
+      <w:bookmarkStart w:id="6" w:name="_Ref62838745"/>
+      <w:proofErr w:type="spellStart"/>
+      <w:r>
+        <w:rPr>
+          <w:rFonts w:asciiTheme="minorBidi" w:hAnsiTheme="minorBidi"/>
+        </w:rPr>
+        <w:t>Ronneberger</w:t>
+      </w:r>
+      <w:proofErr w:type="spellEnd"/>
+      <w:r>
+        <w:rPr>
+          <w:rFonts w:asciiTheme="minorBidi" w:hAnsiTheme="minorBidi"/>
+        </w:rPr>
+        <w:t xml:space="preserve">, O., Fischer, P. &amp; </w:t>
+      </w:r>
+      <w:proofErr w:type="spellStart"/>
+      <w:r>
+        <w:rPr>
+          <w:rFonts w:asciiTheme="minorBidi" w:hAnsiTheme="minorBidi"/>
+        </w:rPr>
+        <w:t>Brox</w:t>
+      </w:r>
+      <w:proofErr w:type="spellEnd"/>
+      <w:r>
+        <w:rPr>
+          <w:rFonts w:asciiTheme="minorBidi" w:hAnsiTheme="minorBidi"/>
+        </w:rPr>
+        <w:t xml:space="preserve">, T. U-net: Convolutional networks for biomedical image segmentation. Lect. Notes </w:t>
+      </w:r>
+      <w:proofErr w:type="spellStart"/>
+      <w:r>
+        <w:rPr>
+          <w:rFonts w:asciiTheme="minorBidi" w:hAnsiTheme="minorBidi"/>
+        </w:rPr>
+        <w:t>Comput</w:t>
+      </w:r>
+      <w:proofErr w:type="spellEnd"/>
+      <w:r>
+        <w:rPr>
+          <w:rFonts w:asciiTheme="minorBidi" w:hAnsiTheme="minorBidi"/>
+        </w:rPr>
+        <w:t xml:space="preserve">. Sci. (including </w:t>
+      </w:r>
+      <w:proofErr w:type="spellStart"/>
+      <w:r>
+        <w:rPr>
+          <w:rFonts w:asciiTheme="minorBidi" w:hAnsiTheme="minorBidi"/>
+        </w:rPr>
+        <w:t>Subser</w:t>
+      </w:r>
+      <w:proofErr w:type="spellEnd"/>
+      <w:r>
+        <w:rPr>
+          <w:rFonts w:asciiTheme="minorBidi" w:hAnsiTheme="minorBidi"/>
+        </w:rPr>
+        <w:t xml:space="preserve">. Lect. Notes </w:t>
+      </w:r>
+      <w:proofErr w:type="spellStart"/>
+      <w:r>
+        <w:rPr>
+          <w:rFonts w:asciiTheme="minorBidi" w:hAnsiTheme="minorBidi"/>
+        </w:rPr>
+        <w:t>Artif</w:t>
+      </w:r>
+      <w:proofErr w:type="spellEnd"/>
+      <w:r>
+        <w:rPr>
+          <w:rFonts w:asciiTheme="minorBidi" w:hAnsiTheme="minorBidi"/>
+        </w:rPr>
+        <w:t xml:space="preserve">. </w:t>
+      </w:r>
+      <w:proofErr w:type="spellStart"/>
+      <w:r>
+        <w:rPr>
+          <w:rFonts w:asciiTheme="minorBidi" w:hAnsiTheme="minorBidi"/>
+        </w:rPr>
+        <w:t>Intell</w:t>
+      </w:r>
+      <w:proofErr w:type="spellEnd"/>
+      <w:r>
+        <w:rPr>
+          <w:rFonts w:asciiTheme="minorBidi" w:hAnsiTheme="minorBidi"/>
+        </w:rPr>
+        <w:t>. Lect. Notes Bioinformatics) 9351, 234–241 (2015).</w:t>
+      </w:r>
+      <w:bookmarkEnd w:id="6"/>
     </w:p>
     <w:p>
       <w:pPr>
@@ -871,7 +3352,7 @@
 </file>
 
 <file path=word/numbering.xml><?xml version="1.0" encoding="utf-8"?>
-<w:numbering xmlns:wpc="http://schemas.microsoft.com/office/word/2010/wordprocessingCanvas" xmlns:cx="http://schemas.microsoft.com/office/drawing/2014/chartex" xmlns:cx1="http://schemas.microsoft.com/office/drawing/2015/9/8/chartex" xmlns:mc="http://schemas.openxmlformats.org/markup-compatibility/2006" xmlns:o="urn:schemas-microsoft-com:office:office" xmlns:r="http://schemas.openxmlformats.org/officeDocument/2006/relationships" xmlns:m="http://schemas.openxmlformats.org/officeDocument/2006/math" xmlns:v="urn:schemas-microsoft-com:vml" xmlns:wp14="http://schemas.microsoft.com/office/word/2010/wordprocessingDrawing" xmlns:wp="http://schemas.openxmlformats.org/drawingml/2006/wordprocessingDrawing" xmlns:w10="urn:schemas-microsoft-com:office:word" xmlns:w="http://schemas.openxmlformats.org/wordprocessingml/2006/main" xmlns:w14="http://schemas.microsoft.com/office/word/2010/wordml" xmlns:w15="http://schemas.microsoft.com/office/word/2012/wordml" xmlns:w16se="http://schemas.microsoft.com/office/word/2015/wordml/symex" xmlns:wpg="http://schemas.microsoft.com/office/word/2010/wordprocessingGroup" xmlns:wpi="http://schemas.microsoft.com/office/word/2010/wordprocessingInk" xmlns:wne="http://schemas.microsoft.com/office/word/2006/wordml" xmlns:wps="http://schemas.microsoft.com/office/word/2010/wordprocessingShape" mc:Ignorable="w14 w15 w16se wp14">
+<w:numbering xmlns:wpc="http://schemas.microsoft.com/office/word/2010/wordprocessingCanvas" xmlns:cx="http://schemas.microsoft.com/office/drawing/2014/chartex" xmlns:cx1="http://schemas.microsoft.com/office/drawing/2015/9/8/chartex" xmlns:cx2="http://schemas.microsoft.com/office/drawing/2015/10/21/chartex" xmlns:cx3="http://schemas.microsoft.com/office/drawing/2016/5/9/chartex" xmlns:cx4="http://schemas.microsoft.com/office/drawing/2016/5/10/chartex" xmlns:cx5="http://schemas.microsoft.com/office/drawing/2016/5/11/chartex" xmlns:cx6="http://schemas.microsoft.com/office/drawing/2016/5/12/chartex" xmlns:cx7="http://schemas.microsoft.com/office/drawing/2016/5/13/chartex" xmlns:cx8="http://schemas.microsoft.com/office/drawing/2016/5/14/chartex" xmlns:mc="http://schemas.openxmlformats.org/markup-compatibility/2006" xmlns:aink="http://schemas.microsoft.com/office/drawing/2016/ink" xmlns:am3d="http://schemas.microsoft.com/office/drawing/2017/model3d" xmlns:o="urn:schemas-microsoft-com:office:office" xmlns:r="http://schemas.openxmlformats.org/officeDocument/2006/relationships" xmlns:m="http://schemas.openxmlformats.org/officeDocument/2006/math" xmlns:v="urn:schemas-microsoft-com:vml" xmlns:wp14="http://schemas.microsoft.com/office/word/2010/wordprocessingDrawing" xmlns:wp="http://schemas.openxmlformats.org/drawingml/2006/wordprocessingDrawing" xmlns:w10="urn:schemas-microsoft-com:office:word" xmlns:w="http://schemas.openxmlformats.org/wordprocessingml/2006/main" xmlns:w14="http://schemas.microsoft.com/office/word/2010/wordml" xmlns:w15="http://schemas.microsoft.com/office/word/2012/wordml" xmlns:w16cex="http://schemas.microsoft.com/office/word/2018/wordml/cex" xmlns:w16cid="http://schemas.microsoft.com/office/word/2016/wordml/cid" xmlns:w16="http://schemas.microsoft.com/office/word/2018/wordml" xmlns:w16se="http://schemas.microsoft.com/office/word/2015/wordml/symex" xmlns:wpg="http://schemas.microsoft.com/office/word/2010/wordprocessingGroup" xmlns:wpi="http://schemas.microsoft.com/office/word/2010/wordprocessingInk" xmlns:wne="http://schemas.microsoft.com/office/word/2006/wordml" xmlns:wps="http://schemas.microsoft.com/office/word/2010/wordprocessingShape" mc:Ignorable="w14 w15 w16se w16cid w16 w16cex wp14">
   <w:abstractNum w:abstractNumId="0" w15:restartNumberingAfterBreak="0">
     <w:nsid w:val="70BF2980"/>
     <w:multiLevelType w:val="hybridMultilevel"/>
@@ -968,7 +3449,7 @@
 </file>
 
 <file path=word/styles.xml><?xml version="1.0" encoding="utf-8"?>
-<w:styles xmlns:mc="http://schemas.openxmlformats.org/markup-compatibility/2006" xmlns:r="http://schemas.openxmlformats.org/officeDocument/2006/relationships" xmlns:w="http://schemas.openxmlformats.org/wordprocessingml/2006/main" xmlns:w14="http://schemas.microsoft.com/office/word/2010/wordml" xmlns:w15="http://schemas.microsoft.com/office/word/2012/wordml" xmlns:w16se="http://schemas.microsoft.com/office/word/2015/wordml/symex" mc:Ignorable="w14 w15 w16se">
+<w:styles xmlns:mc="http://schemas.openxmlformats.org/markup-compatibility/2006" xmlns:r="http://schemas.openxmlformats.org/officeDocument/2006/relationships" xmlns:w="http://schemas.openxmlformats.org/wordprocessingml/2006/main" xmlns:w14="http://schemas.microsoft.com/office/word/2010/wordml" xmlns:w15="http://schemas.microsoft.com/office/word/2012/wordml" xmlns:w16cex="http://schemas.microsoft.com/office/word/2018/wordml/cex" xmlns:w16cid="http://schemas.microsoft.com/office/word/2016/wordml/cid" xmlns:w16="http://schemas.microsoft.com/office/word/2018/wordml" xmlns:w16se="http://schemas.microsoft.com/office/word/2015/wordml/symex" mc:Ignorable="w14 w15 w16se w16cid w16 w16cex">
   <w:docDefaults>
     <w:rPrDefault>
       <w:rPr>
@@ -984,7 +3465,7 @@
       </w:pPr>
     </w:pPrDefault>
   </w:docDefaults>
-  <w:latentStyles w:defLockedState="0" w:defUIPriority="99" w:defSemiHidden="0" w:defUnhideWhenUsed="0" w:defQFormat="0" w:count="371">
+  <w:latentStyles w:defLockedState="0" w:defUIPriority="99" w:defSemiHidden="0" w:defUnhideWhenUsed="0" w:defQFormat="0" w:count="376">
     <w:lsdException w:name="Normal" w:uiPriority="0" w:qFormat="1"/>
     <w:lsdException w:name="heading 1" w:uiPriority="9" w:qFormat="1"/>
     <w:lsdException w:name="heading 2" w:semiHidden="1" w:uiPriority="9" w:unhideWhenUsed="1" w:qFormat="1"/>
@@ -1356,6 +3837,11 @@
     <w:lsdException w:name="List Table 5 Dark Accent 6" w:uiPriority="50"/>
     <w:lsdException w:name="List Table 6 Colorful Accent 6" w:uiPriority="51"/>
     <w:lsdException w:name="List Table 7 Colorful Accent 6" w:uiPriority="52"/>
+    <w:lsdException w:name="Mention" w:semiHidden="1" w:unhideWhenUsed="1"/>
+    <w:lsdException w:name="Smart Hyperlink" w:semiHidden="1" w:unhideWhenUsed="1"/>
+    <w:lsdException w:name="Hashtag" w:semiHidden="1" w:unhideWhenUsed="1"/>
+    <w:lsdException w:name="Unresolved Mention" w:semiHidden="1" w:unhideWhenUsed="1"/>
+    <w:lsdException w:name="Smart Link" w:semiHidden="1" w:unhideWhenUsed="1"/>
   </w:latentStyles>
   <w:style w:type="paragraph" w:default="1" w:styleId="Normal">
     <w:name w:val="Normal"/>
@@ -1504,7 +3990,612 @@
       <w:contextualSpacing/>
     </w:pPr>
   </w:style>
+  <w:style w:type="character" w:styleId="PlaceholderText">
+    <w:name w:val="Placeholder Text"/>
+    <w:basedOn w:val="DefaultParagraphFont"/>
+    <w:uiPriority w:val="99"/>
+    <w:semiHidden/>
+    <w:rsid w:val="009A50A1"/>
+    <w:rPr>
+      <w:color w:val="808080"/>
+    </w:rPr>
+  </w:style>
+  <w:style w:type="paragraph" w:styleId="NormalWeb">
+    <w:name w:val="Normal (Web)"/>
+    <w:basedOn w:val="Normal"/>
+    <w:uiPriority w:val="99"/>
+    <w:semiHidden/>
+    <w:unhideWhenUsed/>
+    <w:rsid w:val="00BC6A43"/>
+    <w:pPr>
+      <w:bidi w:val="0"/>
+      <w:spacing w:before="100" w:beforeAutospacing="1" w:after="100" w:afterAutospacing="1" w:line="240" w:lineRule="auto"/>
+    </w:pPr>
+    <w:rPr>
+      <w:rFonts w:ascii="Times New Roman" w:eastAsia="Times New Roman" w:hAnsi="Times New Roman" w:cs="Times New Roman"/>
+      <w:sz w:val="24"/>
+      <w:szCs w:val="24"/>
+    </w:rPr>
+  </w:style>
+  <w:style w:type="paragraph" w:styleId="Caption">
+    <w:name w:val="caption"/>
+    <w:basedOn w:val="Normal"/>
+    <w:next w:val="Normal"/>
+    <w:uiPriority w:val="35"/>
+    <w:unhideWhenUsed/>
+    <w:qFormat/>
+    <w:rsid w:val="00EB0C87"/>
+    <w:pPr>
+      <w:spacing w:after="200" w:line="240" w:lineRule="auto"/>
+    </w:pPr>
+    <w:rPr>
+      <w:i/>
+      <w:iCs/>
+      <w:color w:val="44546A" w:themeColor="text2"/>
+      <w:sz w:val="18"/>
+      <w:szCs w:val="18"/>
+    </w:rPr>
+  </w:style>
 </w:styles>
+</file>
+
+<file path=word/glossary/document.xml><?xml version="1.0" encoding="utf-8"?>
+<w:glossaryDocument xmlns:wpc="http://schemas.microsoft.com/office/word/2010/wordprocessingCanvas" xmlns:cx="http://schemas.microsoft.com/office/drawing/2014/chartex" xmlns:cx1="http://schemas.microsoft.com/office/drawing/2015/9/8/chartex" xmlns:cx2="http://schemas.microsoft.com/office/drawing/2015/10/21/chartex" xmlns:cx3="http://schemas.microsoft.com/office/drawing/2016/5/9/chartex" xmlns:cx4="http://schemas.microsoft.com/office/drawing/2016/5/10/chartex" xmlns:cx5="http://schemas.microsoft.com/office/drawing/2016/5/11/chartex" xmlns:cx6="http://schemas.microsoft.com/office/drawing/2016/5/12/chartex" xmlns:cx7="http://schemas.microsoft.com/office/drawing/2016/5/13/chartex" xmlns:cx8="http://schemas.microsoft.com/office/drawing/2016/5/14/chartex" xmlns:mc="http://schemas.openxmlformats.org/markup-compatibility/2006" xmlns:aink="http://schemas.microsoft.com/office/drawing/2016/ink" xmlns:am3d="http://schemas.microsoft.com/office/drawing/2017/model3d" xmlns:o="urn:schemas-microsoft-com:office:office" xmlns:r="http://schemas.openxmlformats.org/officeDocument/2006/relationships" xmlns:m="http://schemas.openxmlformats.org/officeDocument/2006/math" xmlns:v="urn:schemas-microsoft-com:vml" xmlns:wp14="http://schemas.microsoft.com/office/word/2010/wordprocessingDrawing" xmlns:wp="http://schemas.openxmlformats.org/drawingml/2006/wordprocessingDrawing" xmlns:w10="urn:schemas-microsoft-com:office:word" xmlns:w="http://schemas.openxmlformats.org/wordprocessingml/2006/main" xmlns:w14="http://schemas.microsoft.com/office/word/2010/wordml" xmlns:w15="http://schemas.microsoft.com/office/word/2012/wordml" xmlns:w16cex="http://schemas.microsoft.com/office/word/2018/wordml/cex" xmlns:w16cid="http://schemas.microsoft.com/office/word/2016/wordml/cid" xmlns:w16="http://schemas.microsoft.com/office/word/2018/wordml" xmlns:w16se="http://schemas.microsoft.com/office/word/2015/wordml/symex" xmlns:wpg="http://schemas.microsoft.com/office/word/2010/wordprocessingGroup" xmlns:wpi="http://schemas.microsoft.com/office/word/2010/wordprocessingInk" xmlns:wne="http://schemas.microsoft.com/office/word/2006/wordml" xmlns:wps="http://schemas.microsoft.com/office/word/2010/wordprocessingShape" mc:Ignorable="w14 w15 w16se w16cid w16 w16cex wp14">
+  <w:docParts>
+    <w:docPart>
+      <w:docPartPr>
+        <w:name w:val="DefaultPlaceholder_-1854013440"/>
+        <w:category>
+          <w:name w:val="General"/>
+          <w:gallery w:val="placeholder"/>
+        </w:category>
+        <w:types>
+          <w:type w:val="bbPlcHdr"/>
+        </w:types>
+        <w:behaviors>
+          <w:behavior w:val="content"/>
+        </w:behaviors>
+        <w:guid w:val="{DD184476-248F-4AEA-869D-84BCB3D0CFDF}"/>
+      </w:docPartPr>
+      <w:docPartBody>
+        <w:p>
+          <w:r>
+            <w:rPr>
+              <w:rStyle w:val="PlaceholderText"/>
+            </w:rPr>
+            <w:t>Click or tap here to enter text.</w:t>
+          </w:r>
+        </w:p>
+      </w:docPartBody>
+    </w:docPart>
+  </w:docParts>
+</w:glossaryDocument>
+</file>
+
+<file path=word/glossary/fontTable.xml><?xml version="1.0" encoding="utf-8"?>
+<w:fonts xmlns:mc="http://schemas.openxmlformats.org/markup-compatibility/2006" xmlns:r="http://schemas.openxmlformats.org/officeDocument/2006/relationships" xmlns:w="http://schemas.openxmlformats.org/wordprocessingml/2006/main" xmlns:w14="http://schemas.microsoft.com/office/word/2010/wordml" xmlns:w15="http://schemas.microsoft.com/office/word/2012/wordml" xmlns:w16cex="http://schemas.microsoft.com/office/word/2018/wordml/cex" xmlns:w16cid="http://schemas.microsoft.com/office/word/2016/wordml/cid" xmlns:w16="http://schemas.microsoft.com/office/word/2018/wordml" xmlns:w16se="http://schemas.microsoft.com/office/word/2015/wordml/symex" mc:Ignorable="w14 w15 w16se w16cid w16 w16cex">
+  <w:font w:name="Times New Roman">
+    <w:panose1 w:val="02020603050405020304"/>
+    <w:charset w:val="00"/>
+    <w:family w:val="roman"/>
+    <w:pitch w:val="variable"/>
+    <w:sig w:usb0="E0002EFF" w:usb1="C000785B" w:usb2="00000009" w:usb3="00000000" w:csb0="000001FF" w:csb1="00000000"/>
+  </w:font>
+  <w:font w:name="Calibri">
+    <w:panose1 w:val="020F0502020204030204"/>
+    <w:charset w:val="00"/>
+    <w:family w:val="swiss"/>
+    <w:pitch w:val="variable"/>
+    <w:sig w:usb0="E4002EFF" w:usb1="C000247B" w:usb2="00000009" w:usb3="00000000" w:csb0="000001FF" w:csb1="00000000"/>
+  </w:font>
+  <w:font w:name="Arial">
+    <w:panose1 w:val="020B0604020202020204"/>
+    <w:charset w:val="00"/>
+    <w:family w:val="swiss"/>
+    <w:pitch w:val="variable"/>
+    <w:sig w:usb0="E0002EFF" w:usb1="C000785B" w:usb2="00000009" w:usb3="00000000" w:csb0="000001FF" w:csb1="00000000"/>
+  </w:font>
+  <w:font w:name="Calibri Light">
+    <w:panose1 w:val="020F0302020204030204"/>
+    <w:charset w:val="00"/>
+    <w:family w:val="swiss"/>
+    <w:pitch w:val="variable"/>
+    <w:sig w:usb0="E4002EFF" w:usb1="C000247B" w:usb2="00000009" w:usb3="00000000" w:csb0="000001FF" w:csb1="00000000"/>
+  </w:font>
+  <w:font w:name="Cambria Math">
+    <w:panose1 w:val="02040503050406030204"/>
+    <w:charset w:val="00"/>
+    <w:family w:val="roman"/>
+    <w:pitch w:val="variable"/>
+    <w:sig w:usb0="E00006FF" w:usb1="420024FF" w:usb2="02000000" w:usb3="00000000" w:csb0="0000019F" w:csb1="00000000"/>
+  </w:font>
+</w:fonts>
+</file>
+
+<file path=word/glossary/settings.xml><?xml version="1.0" encoding="utf-8"?>
+<w:settings xmlns:mc="http://schemas.openxmlformats.org/markup-compatibility/2006" xmlns:o="urn:schemas-microsoft-com:office:office" xmlns:r="http://schemas.openxmlformats.org/officeDocument/2006/relationships" xmlns:m="http://schemas.openxmlformats.org/officeDocument/2006/math" xmlns:v="urn:schemas-microsoft-com:vml" xmlns:w10="urn:schemas-microsoft-com:office:word" xmlns:w="http://schemas.openxmlformats.org/wordprocessingml/2006/main" xmlns:w14="http://schemas.microsoft.com/office/word/2010/wordml" xmlns:w15="http://schemas.microsoft.com/office/word/2012/wordml" xmlns:w16cex="http://schemas.microsoft.com/office/word/2018/wordml/cex" xmlns:w16cid="http://schemas.microsoft.com/office/word/2016/wordml/cid" xmlns:w16="http://schemas.microsoft.com/office/word/2018/wordml" xmlns:w16se="http://schemas.microsoft.com/office/word/2015/wordml/symex" xmlns:sl="http://schemas.openxmlformats.org/schemaLibrary/2006/main" mc:Ignorable="w14 w15 w16se w16cid w16 w16cex">
+  <w:view w:val="normal"/>
+  <w:defaultTabStop w:val="720"/>
+  <w:characterSpacingControl w:val="doNotCompress"/>
+  <w:compat>
+    <w:useFELayout/>
+    <w:compatSetting w:name="compatibilityMode" w:uri="http://schemas.microsoft.com/office/word" w:val="15"/>
+    <w:compatSetting w:name="overrideTableStyleFontSizeAndJustification" w:uri="http://schemas.microsoft.com/office/word" w:val="1"/>
+    <w:compatSetting w:name="enableOpenTypeFeatures" w:uri="http://schemas.microsoft.com/office/word" w:val="1"/>
+    <w:compatSetting w:name="doNotFlipMirrorIndents" w:uri="http://schemas.microsoft.com/office/word" w:val="1"/>
+    <w:compatSetting w:name="differentiateMultirowTableHeaders" w:uri="http://schemas.microsoft.com/office/word" w:val="1"/>
+    <w:compatSetting w:name="useWord2013TrackBottomHyphenation" w:uri="http://schemas.microsoft.com/office/word" w:val="0"/>
+  </w:compat>
+  <w:rsids>
+    <w:rsidRoot w:val="00003855"/>
+    <w:rsid w:val="00003855"/>
+    <w:rsid w:val="009B5C7E"/>
+  </w:rsids>
+  <m:mathPr>
+    <m:mathFont m:val="Cambria Math"/>
+    <m:brkBin m:val="before"/>
+    <m:brkBinSub m:val="--"/>
+    <m:smallFrac m:val="0"/>
+    <m:dispDef/>
+    <m:lMargin m:val="0"/>
+    <m:rMargin m:val="0"/>
+    <m:defJc m:val="centerGroup"/>
+    <m:wrapIndent m:val="1440"/>
+    <m:intLim m:val="subSup"/>
+    <m:naryLim m:val="undOvr"/>
+  </m:mathPr>
+  <w:themeFontLang w:val="en-US" w:bidi="he-IL"/>
+  <w:clrSchemeMapping w:bg1="light1" w:t1="dark1" w:bg2="light2" w:t2="dark2" w:accent1="accent1" w:accent2="accent2" w:accent3="accent3" w:accent4="accent4" w:accent5="accent5" w:accent6="accent6" w:hyperlink="hyperlink" w:followedHyperlink="followedHyperlink"/>
+  <w:decimalSymbol w:val="."/>
+  <w:listSeparator w:val=","/>
+  <w15:chartTrackingRefBased/>
+</w:settings>
+</file>
+
+<file path=word/glossary/styles.xml><?xml version="1.0" encoding="utf-8"?>
+<w:styles xmlns:mc="http://schemas.openxmlformats.org/markup-compatibility/2006" xmlns:r="http://schemas.openxmlformats.org/officeDocument/2006/relationships" xmlns:w="http://schemas.openxmlformats.org/wordprocessingml/2006/main" xmlns:w14="http://schemas.microsoft.com/office/word/2010/wordml" xmlns:w15="http://schemas.microsoft.com/office/word/2012/wordml" xmlns:w16cex="http://schemas.microsoft.com/office/word/2018/wordml/cex" xmlns:w16cid="http://schemas.microsoft.com/office/word/2016/wordml/cid" xmlns:w16="http://schemas.microsoft.com/office/word/2018/wordml" xmlns:w16se="http://schemas.microsoft.com/office/word/2015/wordml/symex" mc:Ignorable="w14 w15 w16se w16cid w16 w16cex">
+  <w:docDefaults>
+    <w:rPrDefault>
+      <w:rPr>
+        <w:rFonts w:asciiTheme="minorHAnsi" w:eastAsiaTheme="minorEastAsia" w:hAnsiTheme="minorHAnsi" w:cstheme="minorBidi"/>
+        <w:sz w:val="22"/>
+        <w:szCs w:val="22"/>
+        <w:lang w:val="en-US" w:eastAsia="en-US" w:bidi="he-IL"/>
+      </w:rPr>
+    </w:rPrDefault>
+    <w:pPrDefault>
+      <w:pPr>
+        <w:spacing w:after="160" w:line="259" w:lineRule="auto"/>
+      </w:pPr>
+    </w:pPrDefault>
+  </w:docDefaults>
+  <w:latentStyles w:defLockedState="0" w:defUIPriority="99" w:defSemiHidden="0" w:defUnhideWhenUsed="0" w:defQFormat="0" w:count="376">
+    <w:lsdException w:name="Normal" w:uiPriority="0" w:qFormat="1"/>
+    <w:lsdException w:name="heading 1" w:uiPriority="9" w:qFormat="1"/>
+    <w:lsdException w:name="heading 2" w:semiHidden="1" w:uiPriority="9" w:unhideWhenUsed="1" w:qFormat="1"/>
+    <w:lsdException w:name="heading 3" w:semiHidden="1" w:uiPriority="9" w:unhideWhenUsed="1" w:qFormat="1"/>
+    <w:lsdException w:name="heading 4" w:semiHidden="1" w:uiPriority="9" w:unhideWhenUsed="1" w:qFormat="1"/>
+    <w:lsdException w:name="heading 5" w:semiHidden="1" w:uiPriority="9" w:unhideWhenUsed="1" w:qFormat="1"/>
+    <w:lsdException w:name="heading 6" w:semiHidden="1" w:uiPriority="9" w:unhideWhenUsed="1" w:qFormat="1"/>
+    <w:lsdException w:name="heading 7" w:semiHidden="1" w:uiPriority="9" w:unhideWhenUsed="1" w:qFormat="1"/>
+    <w:lsdException w:name="heading 8" w:semiHidden="1" w:uiPriority="9" w:unhideWhenUsed="1" w:qFormat="1"/>
+    <w:lsdException w:name="heading 9" w:semiHidden="1" w:uiPriority="9" w:unhideWhenUsed="1" w:qFormat="1"/>
+    <w:lsdException w:name="index 1" w:semiHidden="1" w:unhideWhenUsed="1"/>
+    <w:lsdException w:name="index 2" w:semiHidden="1" w:unhideWhenUsed="1"/>
+    <w:lsdException w:name="index 3" w:semiHidden="1" w:unhideWhenUsed="1"/>
+    <w:lsdException w:name="index 4" w:semiHidden="1" w:unhideWhenUsed="1"/>
+    <w:lsdException w:name="index 5" w:semiHidden="1" w:unhideWhenUsed="1"/>
+    <w:lsdException w:name="index 6" w:semiHidden="1" w:unhideWhenUsed="1"/>
+    <w:lsdException w:name="index 7" w:semiHidden="1" w:unhideWhenUsed="1"/>
+    <w:lsdException w:name="index 8" w:semiHidden="1" w:unhideWhenUsed="1"/>
+    <w:lsdException w:name="index 9" w:semiHidden="1" w:unhideWhenUsed="1"/>
+    <w:lsdException w:name="toc 1" w:semiHidden="1" w:uiPriority="39" w:unhideWhenUsed="1"/>
+    <w:lsdException w:name="toc 2" w:semiHidden="1" w:uiPriority="39" w:unhideWhenUsed="1"/>
+    <w:lsdException w:name="toc 3" w:semiHidden="1" w:uiPriority="39" w:unhideWhenUsed="1"/>
+    <w:lsdException w:name="toc 4" w:semiHidden="1" w:uiPriority="39" w:unhideWhenUsed="1"/>
+    <w:lsdException w:name="toc 5" w:semiHidden="1" w:uiPriority="39" w:unhideWhenUsed="1"/>
+    <w:lsdException w:name="toc 6" w:semiHidden="1" w:uiPriority="39" w:unhideWhenUsed="1"/>
+    <w:lsdException w:name="toc 7" w:semiHidden="1" w:uiPriority="39" w:unhideWhenUsed="1"/>
+    <w:lsdException w:name="toc 8" w:semiHidden="1" w:uiPriority="39" w:unhideWhenUsed="1"/>
+    <w:lsdException w:name="toc 9" w:semiHidden="1" w:uiPriority="39" w:unhideWhenUsed="1"/>
+    <w:lsdException w:name="Normal Indent" w:semiHidden="1" w:unhideWhenUsed="1"/>
+    <w:lsdException w:name="footnote text" w:semiHidden="1" w:unhideWhenUsed="1"/>
+    <w:lsdException w:name="annotation text" w:semiHidden="1" w:unhideWhenUsed="1"/>
+    <w:lsdException w:name="header" w:semiHidden="1" w:unhideWhenUsed="1"/>
+    <w:lsdException w:name="footer" w:semiHidden="1" w:unhideWhenUsed="1"/>
+    <w:lsdException w:name="index heading" w:semiHidden="1" w:unhideWhenUsed="1"/>
+    <w:lsdException w:name="caption" w:semiHidden="1" w:uiPriority="35" w:unhideWhenUsed="1" w:qFormat="1"/>
+    <w:lsdException w:name="table of figures" w:semiHidden="1" w:unhideWhenUsed="1"/>
+    <w:lsdException w:name="envelope address" w:semiHidden="1" w:unhideWhenUsed="1"/>
+    <w:lsdException w:name="envelope return" w:semiHidden="1" w:unhideWhenUsed="1"/>
+    <w:lsdException w:name="footnote reference" w:semiHidden="1" w:unhideWhenUsed="1"/>
+    <w:lsdException w:name="annotation reference" w:semiHidden="1" w:unhideWhenUsed="1"/>
+    <w:lsdException w:name="line number" w:semiHidden="1" w:unhideWhenUsed="1"/>
+    <w:lsdException w:name="page number" w:semiHidden="1" w:unhideWhenUsed="1"/>
+    <w:lsdException w:name="endnote reference" w:semiHidden="1" w:unhideWhenUsed="1"/>
+    <w:lsdException w:name="endnote text" w:semiHidden="1" w:unhideWhenUsed="1"/>
+    <w:lsdException w:name="table of authorities" w:semiHidden="1" w:unhideWhenUsed="1"/>
+    <w:lsdException w:name="macro" w:semiHidden="1" w:unhideWhenUsed="1"/>
+    <w:lsdException w:name="toa heading" w:semiHidden="1" w:unhideWhenUsed="1"/>
+    <w:lsdException w:name="List" w:semiHidden="1" w:unhideWhenUsed="1"/>
+    <w:lsdException w:name="List Bullet" w:semiHidden="1" w:unhideWhenUsed="1"/>
+    <w:lsdException w:name="List Number" w:semiHidden="1" w:unhideWhenUsed="1"/>
+    <w:lsdException w:name="List 2" w:semiHidden="1" w:unhideWhenUsed="1"/>
+    <w:lsdException w:name="List 3" w:semiHidden="1" w:unhideWhenUsed="1"/>
+    <w:lsdException w:name="List 4" w:semiHidden="1" w:unhideWhenUsed="1"/>
+    <w:lsdException w:name="List 5" w:semiHidden="1" w:unhideWhenUsed="1"/>
+    <w:lsdException w:name="List Bullet 2" w:semiHidden="1" w:unhideWhenUsed="1"/>
+    <w:lsdException w:name="List Bullet 3" w:semiHidden="1" w:unhideWhenUsed="1"/>
+    <w:lsdException w:name="List Bullet 4" w:semiHidden="1" w:unhideWhenUsed="1"/>
+    <w:lsdException w:name="List Bullet 5" w:semiHidden="1" w:unhideWhenUsed="1"/>
+    <w:lsdException w:name="List Number 2" w:semiHidden="1" w:unhideWhenUsed="1"/>
+    <w:lsdException w:name="List Number 3" w:semiHidden="1" w:unhideWhenUsed="1"/>
+    <w:lsdException w:name="List Number 4" w:semiHidden="1" w:unhideWhenUsed="1"/>
+    <w:lsdException w:name="List Number 5" w:semiHidden="1" w:unhideWhenUsed="1"/>
+    <w:lsdException w:name="Title" w:uiPriority="10" w:qFormat="1"/>
+    <w:lsdException w:name="Closing" w:semiHidden="1" w:unhideWhenUsed="1"/>
+    <w:lsdException w:name="Signature" w:semiHidden="1" w:unhideWhenUsed="1"/>
+    <w:lsdException w:name="Default Paragraph Font" w:semiHidden="1" w:uiPriority="1" w:unhideWhenUsed="1"/>
+    <w:lsdException w:name="Body Text" w:semiHidden="1" w:unhideWhenUsed="1"/>
+    <w:lsdException w:name="Body Text Indent" w:semiHidden="1" w:unhideWhenUsed="1"/>
+    <w:lsdException w:name="List Continue" w:semiHidden="1" w:unhideWhenUsed="1"/>
+    <w:lsdException w:name="List Continue 2" w:semiHidden="1" w:unhideWhenUsed="1"/>
+    <w:lsdException w:name="List Continue 3" w:semiHidden="1" w:unhideWhenUsed="1"/>
+    <w:lsdException w:name="List Continue 4" w:semiHidden="1" w:unhideWhenUsed="1"/>
+    <w:lsdException w:name="List Continue 5" w:semiHidden="1" w:unhideWhenUsed="1"/>
+    <w:lsdException w:name="Message Header" w:semiHidden="1" w:unhideWhenUsed="1"/>
+    <w:lsdException w:name="Subtitle" w:uiPriority="11" w:qFormat="1"/>
+    <w:lsdException w:name="Salutation" w:semiHidden="1" w:unhideWhenUsed="1"/>
+    <w:lsdException w:name="Date" w:semiHidden="1" w:unhideWhenUsed="1"/>
+    <w:lsdException w:name="Body Text First Indent" w:semiHidden="1" w:unhideWhenUsed="1"/>
+    <w:lsdException w:name="Body Text First Indent 2" w:semiHidden="1" w:unhideWhenUsed="1"/>
+    <w:lsdException w:name="Note Heading" w:semiHidden="1" w:unhideWhenUsed="1"/>
+    <w:lsdException w:name="Body Text 2" w:semiHidden="1" w:unhideWhenUsed="1"/>
+    <w:lsdException w:name="Body Text 3" w:semiHidden="1" w:unhideWhenUsed="1"/>
+    <w:lsdException w:name="Body Text Indent 2" w:semiHidden="1" w:unhideWhenUsed="1"/>
+    <w:lsdException w:name="Body Text Indent 3" w:semiHidden="1" w:unhideWhenUsed="1"/>
+    <w:lsdException w:name="Block Text" w:semiHidden="1" w:unhideWhenUsed="1"/>
+    <w:lsdException w:name="Hyperlink" w:semiHidden="1" w:unhideWhenUsed="1"/>
+    <w:lsdException w:name="FollowedHyperlink" w:semiHidden="1" w:unhideWhenUsed="1"/>
+    <w:lsdException w:name="Strong" w:uiPriority="22" w:qFormat="1"/>
+    <w:lsdException w:name="Emphasis" w:uiPriority="20" w:qFormat="1"/>
+    <w:lsdException w:name="Document Map" w:semiHidden="1" w:unhideWhenUsed="1"/>
+    <w:lsdException w:name="Plain Text" w:semiHidden="1" w:unhideWhenUsed="1"/>
+    <w:lsdException w:name="E-mail Signature" w:semiHidden="1" w:unhideWhenUsed="1"/>
+    <w:lsdException w:name="HTML Top of Form" w:semiHidden="1" w:unhideWhenUsed="1"/>
+    <w:lsdException w:name="HTML Bottom of Form" w:semiHidden="1" w:unhideWhenUsed="1"/>
+    <w:lsdException w:name="Normal (Web)" w:semiHidden="1" w:unhideWhenUsed="1"/>
+    <w:lsdException w:name="HTML Acronym" w:semiHidden="1" w:unhideWhenUsed="1"/>
+    <w:lsdException w:name="HTML Address" w:semiHidden="1" w:unhideWhenUsed="1"/>
+    <w:lsdException w:name="HTML Cite" w:semiHidden="1" w:unhideWhenUsed="1"/>
+    <w:lsdException w:name="HTML Code" w:semiHidden="1" w:unhideWhenUsed="1"/>
+    <w:lsdException w:name="HTML Definition" w:semiHidden="1" w:unhideWhenUsed="1"/>
+    <w:lsdException w:name="HTML Keyboard" w:semiHidden="1" w:unhideWhenUsed="1"/>
+    <w:lsdException w:name="HTML Preformatted" w:semiHidden="1" w:unhideWhenUsed="1"/>
+    <w:lsdException w:name="HTML Sample" w:semiHidden="1" w:unhideWhenUsed="1"/>
+    <w:lsdException w:name="HTML Typewriter" w:semiHidden="1" w:unhideWhenUsed="1"/>
+    <w:lsdException w:name="HTML Variable" w:semiHidden="1" w:unhideWhenUsed="1"/>
+    <w:lsdException w:name="Normal Table" w:semiHidden="1" w:unhideWhenUsed="1"/>
+    <w:lsdException w:name="annotation subject" w:semiHidden="1" w:unhideWhenUsed="1"/>
+    <w:lsdException w:name="No List" w:semiHidden="1" w:unhideWhenUsed="1"/>
+    <w:lsdException w:name="Outline List 1" w:semiHidden="1" w:unhideWhenUsed="1"/>
+    <w:lsdException w:name="Outline List 2" w:semiHidden="1" w:unhideWhenUsed="1"/>
+    <w:lsdException w:name="Outline List 3" w:semiHidden="1" w:unhideWhenUsed="1"/>
+    <w:lsdException w:name="Table Simple 1" w:semiHidden="1" w:unhideWhenUsed="1"/>
+    <w:lsdException w:name="Table Simple 2" w:semiHidden="1" w:unhideWhenUsed="1"/>
+    <w:lsdException w:name="Table Simple 3" w:semiHidden="1" w:unhideWhenUsed="1"/>
+    <w:lsdException w:name="Table Classic 1" w:semiHidden="1" w:unhideWhenUsed="1"/>
+    <w:lsdException w:name="Table Classic 2" w:semiHidden="1" w:unhideWhenUsed="1"/>
+    <w:lsdException w:name="Table Classic 3" w:semiHidden="1" w:unhideWhenUsed="1"/>
+    <w:lsdException w:name="Table Classic 4" w:semiHidden="1" w:unhideWhenUsed="1"/>
+    <w:lsdException w:name="Table Colorful 1" w:semiHidden="1" w:unhideWhenUsed="1"/>
+    <w:lsdException w:name="Table Colorful 2" w:semiHidden="1" w:unhideWhenUsed="1"/>
+    <w:lsdException w:name="Table Colorful 3" w:semiHidden="1" w:unhideWhenUsed="1"/>
+    <w:lsdException w:name="Table Columns 1" w:semiHidden="1" w:unhideWhenUsed="1"/>
+    <w:lsdException w:name="Table Columns 2" w:semiHidden="1" w:unhideWhenUsed="1"/>
+    <w:lsdException w:name="Table Columns 3" w:semiHidden="1" w:unhideWhenUsed="1"/>
+    <w:lsdException w:name="Table Columns 4" w:semiHidden="1" w:unhideWhenUsed="1"/>
+    <w:lsdException w:name="Table Columns 5" w:semiHidden="1" w:unhideWhenUsed="1"/>
+    <w:lsdException w:name="Table Grid 1" w:semiHidden="1" w:unhideWhenUsed="1"/>
+    <w:lsdException w:name="Table Grid 2" w:semiHidden="1" w:unhideWhenUsed="1"/>
+    <w:lsdException w:name="Table Grid 3" w:semiHidden="1" w:unhideWhenUsed="1"/>
+    <w:lsdException w:name="Table Grid 4" w:semiHidden="1" w:unhideWhenUsed="1"/>
+    <w:lsdException w:name="Table Grid 5" w:semiHidden="1" w:unhideWhenUsed="1"/>
+    <w:lsdException w:name="Table Grid 6" w:semiHidden="1" w:unhideWhenUsed="1"/>
+    <w:lsdException w:name="Table Grid 7" w:semiHidden="1" w:unhideWhenUsed="1"/>
+    <w:lsdException w:name="Table Grid 8" w:semiHidden="1" w:unhideWhenUsed="1"/>
+    <w:lsdException w:name="Table List 1" w:semiHidden="1" w:unhideWhenUsed="1"/>
+    <w:lsdException w:name="Table List 2" w:semiHidden="1" w:unhideWhenUsed="1"/>
+    <w:lsdException w:name="Table List 3" w:semiHidden="1" w:unhideWhenUsed="1"/>
+    <w:lsdException w:name="Table List 4" w:semiHidden="1" w:unhideWhenUsed="1"/>
+    <w:lsdException w:name="Table List 5" w:semiHidden="1" w:unhideWhenUsed="1"/>
+    <w:lsdException w:name="Table List 6" w:semiHidden="1" w:unhideWhenUsed="1"/>
+    <w:lsdException w:name="Table List 7" w:semiHidden="1" w:unhideWhenUsed="1"/>
+    <w:lsdException w:name="Table List 8" w:semiHidden="1" w:unhideWhenUsed="1"/>
+    <w:lsdException w:name="Table 3D effects 1" w:semiHidden="1" w:unhideWhenUsed="1"/>
+    <w:lsdException w:name="Table 3D effects 2" w:semiHidden="1" w:unhideWhenUsed="1"/>
+    <w:lsdException w:name="Table 3D effects 3" w:semiHidden="1" w:unhideWhenUsed="1"/>
+    <w:lsdException w:name="Table Contemporary" w:semiHidden="1" w:unhideWhenUsed="1"/>
+    <w:lsdException w:name="Table Elegant" w:semiHidden="1" w:unhideWhenUsed="1"/>
+    <w:lsdException w:name="Table Professional" w:semiHidden="1" w:unhideWhenUsed="1"/>
+    <w:lsdException w:name="Table Subtle 1" w:semiHidden="1" w:unhideWhenUsed="1"/>
+    <w:lsdException w:name="Table Subtle 2" w:semiHidden="1" w:unhideWhenUsed="1"/>
+    <w:lsdException w:name="Table Web 1" w:semiHidden="1" w:unhideWhenUsed="1"/>
+    <w:lsdException w:name="Table Web 2" w:semiHidden="1" w:unhideWhenUsed="1"/>
+    <w:lsdException w:name="Table Web 3" w:semiHidden="1" w:unhideWhenUsed="1"/>
+    <w:lsdException w:name="Balloon Text" w:semiHidden="1" w:unhideWhenUsed="1"/>
+    <w:lsdException w:name="Table Grid" w:uiPriority="39"/>
+    <w:lsdException w:name="Table Theme" w:semiHidden="1" w:unhideWhenUsed="1"/>
+    <w:lsdException w:name="Placeholder Text" w:semiHidden="1"/>
+    <w:lsdException w:name="No Spacing" w:uiPriority="1" w:qFormat="1"/>
+    <w:lsdException w:name="Light Shading" w:uiPriority="60"/>
+    <w:lsdException w:name="Light List" w:uiPriority="61"/>
+    <w:lsdException w:name="Light Grid" w:uiPriority="62"/>
+    <w:lsdException w:name="Medium Shading 1" w:uiPriority="63"/>
+    <w:lsdException w:name="Medium Shading 2" w:uiPriority="64"/>
+    <w:lsdException w:name="Medium List 1" w:uiPriority="65"/>
+    <w:lsdException w:name="Medium List 2" w:uiPriority="66"/>
+    <w:lsdException w:name="Medium Grid 1" w:uiPriority="67"/>
+    <w:lsdException w:name="Medium Grid 2" w:uiPriority="68"/>
+    <w:lsdException w:name="Medium Grid 3" w:uiPriority="69"/>
+    <w:lsdException w:name="Dark List" w:uiPriority="70"/>
+    <w:lsdException w:name="Colorful Shading" w:uiPriority="71"/>
+    <w:lsdException w:name="Colorful List" w:uiPriority="72"/>
+    <w:lsdException w:name="Colorful Grid" w:uiPriority="73"/>
+    <w:lsdException w:name="Light Shading Accent 1" w:uiPriority="60"/>
+    <w:lsdException w:name="Light List Accent 1" w:uiPriority="61"/>
+    <w:lsdException w:name="Light Grid Accent 1" w:uiPriority="62"/>
+    <w:lsdException w:name="Medium Shading 1 Accent 1" w:uiPriority="63"/>
+    <w:lsdException w:name="Medium Shading 2 Accent 1" w:uiPriority="64"/>
+    <w:lsdException w:name="Medium List 1 Accent 1" w:uiPriority="65"/>
+    <w:lsdException w:name="Revision" w:semiHidden="1"/>
+    <w:lsdException w:name="List Paragraph" w:uiPriority="34" w:qFormat="1"/>
+    <w:lsdException w:name="Quote" w:uiPriority="29" w:qFormat="1"/>
+    <w:lsdException w:name="Intense Quote" w:uiPriority="30" w:qFormat="1"/>
+    <w:lsdException w:name="Medium List 2 Accent 1" w:uiPriority="66"/>
+    <w:lsdException w:name="Medium Grid 1 Accent 1" w:uiPriority="67"/>
+    <w:lsdException w:name="Medium Grid 2 Accent 1" w:uiPriority="68"/>
+    <w:lsdException w:name="Medium Grid 3 Accent 1" w:uiPriority="69"/>
+    <w:lsdException w:name="Dark List Accent 1" w:uiPriority="70"/>
+    <w:lsdException w:name="Colorful Shading Accent 1" w:uiPriority="71"/>
+    <w:lsdException w:name="Colorful List Accent 1" w:uiPriority="72"/>
+    <w:lsdException w:name="Colorful Grid Accent 1" w:uiPriority="73"/>
+    <w:lsdException w:name="Light Shading Accent 2" w:uiPriority="60"/>
+    <w:lsdException w:name="Light List Accent 2" w:uiPriority="61"/>
+    <w:lsdException w:name="Light Grid Accent 2" w:uiPriority="62"/>
+    <w:lsdException w:name="Medium Shading 1 Accent 2" w:uiPriority="63"/>
+    <w:lsdException w:name="Medium Shading 2 Accent 2" w:uiPriority="64"/>
+    <w:lsdException w:name="Medium List 1 Accent 2" w:uiPriority="65"/>
+    <w:lsdException w:name="Medium List 2 Accent 2" w:uiPriority="66"/>
+    <w:lsdException w:name="Medium Grid 1 Accent 2" w:uiPriority="67"/>
+    <w:lsdException w:name="Medium Grid 2 Accent 2" w:uiPriority="68"/>
+    <w:lsdException w:name="Medium Grid 3 Accent 2" w:uiPriority="69"/>
+    <w:lsdException w:name="Dark List Accent 2" w:uiPriority="70"/>
+    <w:lsdException w:name="Colorful Shading Accent 2" w:uiPriority="71"/>
+    <w:lsdException w:name="Colorful List Accent 2" w:uiPriority="72"/>
+    <w:lsdException w:name="Colorful Grid Accent 2" w:uiPriority="73"/>
+    <w:lsdException w:name="Light Shading Accent 3" w:uiPriority="60"/>
+    <w:lsdException w:name="Light List Accent 3" w:uiPriority="61"/>
+    <w:lsdException w:name="Light Grid Accent 3" w:uiPriority="62"/>
+    <w:lsdException w:name="Medium Shading 1 Accent 3" w:uiPriority="63"/>
+    <w:lsdException w:name="Medium Shading 2 Accent 3" w:uiPriority="64"/>
+    <w:lsdException w:name="Medium List 1 Accent 3" w:uiPriority="65"/>
+    <w:lsdException w:name="Medium List 2 Accent 3" w:uiPriority="66"/>
+    <w:lsdException w:name="Medium Grid 1 Accent 3" w:uiPriority="67"/>
+    <w:lsdException w:name="Medium Grid 2 Accent 3" w:uiPriority="68"/>
+    <w:lsdException w:name="Medium Grid 3 Accent 3" w:uiPriority="69"/>
+    <w:lsdException w:name="Dark List Accent 3" w:uiPriority="70"/>
+    <w:lsdException w:name="Colorful Shading Accent 3" w:uiPriority="71"/>
+    <w:lsdException w:name="Colorful List Accent 3" w:uiPriority="72"/>
+    <w:lsdException w:name="Colorful Grid Accent 3" w:uiPriority="73"/>
+    <w:lsdException w:name="Light Shading Accent 4" w:uiPriority="60"/>
+    <w:lsdException w:name="Light List Accent 4" w:uiPriority="61"/>
+    <w:lsdException w:name="Light Grid Accent 4" w:uiPriority="62"/>
+    <w:lsdException w:name="Medium Shading 1 Accent 4" w:uiPriority="63"/>
+    <w:lsdException w:name="Medium Shading 2 Accent 4" w:uiPriority="64"/>
+    <w:lsdException w:name="Medium List 1 Accent 4" w:uiPriority="65"/>
+    <w:lsdException w:name="Medium List 2 Accent 4" w:uiPriority="66"/>
+    <w:lsdException w:name="Medium Grid 1 Accent 4" w:uiPriority="67"/>
+    <w:lsdException w:name="Medium Grid 2 Accent 4" w:uiPriority="68"/>
+    <w:lsdException w:name="Medium Grid 3 Accent 4" w:uiPriority="69"/>
+    <w:lsdException w:name="Dark List Accent 4" w:uiPriority="70"/>
+    <w:lsdException w:name="Colorful Shading Accent 4" w:uiPriority="71"/>
+    <w:lsdException w:name="Colorful List Accent 4" w:uiPriority="72"/>
+    <w:lsdException w:name="Colorful Grid Accent 4" w:uiPriority="73"/>
+    <w:lsdException w:name="Light Shading Accent 5" w:uiPriority="60"/>
+    <w:lsdException w:name="Light List Accent 5" w:uiPriority="61"/>
+    <w:lsdException w:name="Light Grid Accent 5" w:uiPriority="62"/>
+    <w:lsdException w:name="Medium Shading 1 Accent 5" w:uiPriority="63"/>
+    <w:lsdException w:name="Medium Shading 2 Accent 5" w:uiPriority="64"/>
+    <w:lsdException w:name="Medium List 1 Accent 5" w:uiPriority="65"/>
+    <w:lsdException w:name="Medium List 2 Accent 5" w:uiPriority="66"/>
+    <w:lsdException w:name="Medium Grid 1 Accent 5" w:uiPriority="67"/>
+    <w:lsdException w:name="Medium Grid 2 Accent 5" w:uiPriority="68"/>
+    <w:lsdException w:name="Medium Grid 3 Accent 5" w:uiPriority="69"/>
+    <w:lsdException w:name="Dark List Accent 5" w:uiPriority="70"/>
+    <w:lsdException w:name="Colorful Shading Accent 5" w:uiPriority="71"/>
+    <w:lsdException w:name="Colorful List Accent 5" w:uiPriority="72"/>
+    <w:lsdException w:name="Colorful Grid Accent 5" w:uiPriority="73"/>
+    <w:lsdException w:name="Light Shading Accent 6" w:uiPriority="60"/>
+    <w:lsdException w:name="Light List Accent 6" w:uiPriority="61"/>
+    <w:lsdException w:name="Light Grid Accent 6" w:uiPriority="62"/>
+    <w:lsdException w:name="Medium Shading 1 Accent 6" w:uiPriority="63"/>
+    <w:lsdException w:name="Medium Shading 2 Accent 6" w:uiPriority="64"/>
+    <w:lsdException w:name="Medium List 1 Accent 6" w:uiPriority="65"/>
+    <w:lsdException w:name="Medium List 2 Accent 6" w:uiPriority="66"/>
+    <w:lsdException w:name="Medium Grid 1 Accent 6" w:uiPriority="67"/>
+    <w:lsdException w:name="Medium Grid 2 Accent 6" w:uiPriority="68"/>
+    <w:lsdException w:name="Medium Grid 3 Accent 6" w:uiPriority="69"/>
+    <w:lsdException w:name="Dark List Accent 6" w:uiPriority="70"/>
+    <w:lsdException w:name="Colorful Shading Accent 6" w:uiPriority="71"/>
+    <w:lsdException w:name="Colorful List Accent 6" w:uiPriority="72"/>
+    <w:lsdException w:name="Colorful Grid Accent 6" w:uiPriority="73"/>
+    <w:lsdException w:name="Subtle Emphasis" w:uiPriority="19" w:qFormat="1"/>
+    <w:lsdException w:name="Intense Emphasis" w:uiPriority="21" w:qFormat="1"/>
+    <w:lsdException w:name="Subtle Reference" w:uiPriority="31" w:qFormat="1"/>
+    <w:lsdException w:name="Intense Reference" w:uiPriority="32" w:qFormat="1"/>
+    <w:lsdException w:name="Book Title" w:uiPriority="33" w:qFormat="1"/>
+    <w:lsdException w:name="Bibliography" w:semiHidden="1" w:uiPriority="37" w:unhideWhenUsed="1"/>
+    <w:lsdException w:name="TOC Heading" w:semiHidden="1" w:uiPriority="39" w:unhideWhenUsed="1" w:qFormat="1"/>
+    <w:lsdException w:name="Plain Table 1" w:uiPriority="41"/>
+    <w:lsdException w:name="Plain Table 2" w:uiPriority="42"/>
+    <w:lsdException w:name="Plain Table 3" w:uiPriority="43"/>
+    <w:lsdException w:name="Plain Table 4" w:uiPriority="44"/>
+    <w:lsdException w:name="Plain Table 5" w:uiPriority="45"/>
+    <w:lsdException w:name="Grid Table Light" w:uiPriority="40"/>
+    <w:lsdException w:name="Grid Table 1 Light" w:uiPriority="46"/>
+    <w:lsdException w:name="Grid Table 2" w:uiPriority="47"/>
+    <w:lsdException w:name="Grid Table 3" w:uiPriority="48"/>
+    <w:lsdException w:name="Grid Table 4" w:uiPriority="49"/>
+    <w:lsdException w:name="Grid Table 5 Dark" w:uiPriority="50"/>
+    <w:lsdException w:name="Grid Table 6 Colorful" w:uiPriority="51"/>
+    <w:lsdException w:name="Grid Table 7 Colorful" w:uiPriority="52"/>
+    <w:lsdException w:name="Grid Table 1 Light Accent 1" w:uiPriority="46"/>
+    <w:lsdException w:name="Grid Table 2 Accent 1" w:uiPriority="47"/>
+    <w:lsdException w:name="Grid Table 3 Accent 1" w:uiPriority="48"/>
+    <w:lsdException w:name="Grid Table 4 Accent 1" w:uiPriority="49"/>
+    <w:lsdException w:name="Grid Table 5 Dark Accent 1" w:uiPriority="50"/>
+    <w:lsdException w:name="Grid Table 6 Colorful Accent 1" w:uiPriority="51"/>
+    <w:lsdException w:name="Grid Table 7 Colorful Accent 1" w:uiPriority="52"/>
+    <w:lsdException w:name="Grid Table 1 Light Accent 2" w:uiPriority="46"/>
+    <w:lsdException w:name="Grid Table 2 Accent 2" w:uiPriority="47"/>
+    <w:lsdException w:name="Grid Table 3 Accent 2" w:uiPriority="48"/>
+    <w:lsdException w:name="Grid Table 4 Accent 2" w:uiPriority="49"/>
+    <w:lsdException w:name="Grid Table 5 Dark Accent 2" w:uiPriority="50"/>
+    <w:lsdException w:name="Grid Table 6 Colorful Accent 2" w:uiPriority="51"/>
+    <w:lsdException w:name="Grid Table 7 Colorful Accent 2" w:uiPriority="52"/>
+    <w:lsdException w:name="Grid Table 1 Light Accent 3" w:uiPriority="46"/>
+    <w:lsdException w:name="Grid Table 2 Accent 3" w:uiPriority="47"/>
+    <w:lsdException w:name="Grid Table 3 Accent 3" w:uiPriority="48"/>
+    <w:lsdException w:name="Grid Table 4 Accent 3" w:uiPriority="49"/>
+    <w:lsdException w:name="Grid Table 5 Dark Accent 3" w:uiPriority="50"/>
+    <w:lsdException w:name="Grid Table 6 Colorful Accent 3" w:uiPriority="51"/>
+    <w:lsdException w:name="Grid Table 7 Colorful Accent 3" w:uiPriority="52"/>
+    <w:lsdException w:name="Grid Table 1 Light Accent 4" w:uiPriority="46"/>
+    <w:lsdException w:name="Grid Table 2 Accent 4" w:uiPriority="47"/>
+    <w:lsdException w:name="Grid Table 3 Accent 4" w:uiPriority="48"/>
+    <w:lsdException w:name="Grid Table 4 Accent 4" w:uiPriority="49"/>
+    <w:lsdException w:name="Grid Table 5 Dark Accent 4" w:uiPriority="50"/>
+    <w:lsdException w:name="Grid Table 6 Colorful Accent 4" w:uiPriority="51"/>
+    <w:lsdException w:name="Grid Table 7 Colorful Accent 4" w:uiPriority="52"/>
+    <w:lsdException w:name="Grid Table 1 Light Accent 5" w:uiPriority="46"/>
+    <w:lsdException w:name="Grid Table 2 Accent 5" w:uiPriority="47"/>
+    <w:lsdException w:name="Grid Table 3 Accent 5" w:uiPriority="48"/>
+    <w:lsdException w:name="Grid Table 4 Accent 5" w:uiPriority="49"/>
+    <w:lsdException w:name="Grid Table 5 Dark Accent 5" w:uiPriority="50"/>
+    <w:lsdException w:name="Grid Table 6 Colorful Accent 5" w:uiPriority="51"/>
+    <w:lsdException w:name="Grid Table 7 Colorful Accent 5" w:uiPriority="52"/>
+    <w:lsdException w:name="Grid Table 1 Light Accent 6" w:uiPriority="46"/>
+    <w:lsdException w:name="Grid Table 2 Accent 6" w:uiPriority="47"/>
+    <w:lsdException w:name="Grid Table 3 Accent 6" w:uiPriority="48"/>
+    <w:lsdException w:name="Grid Table 4 Accent 6" w:uiPriority="49"/>
+    <w:lsdException w:name="Grid Table 5 Dark Accent 6" w:uiPriority="50"/>
+    <w:lsdException w:name="Grid Table 6 Colorful Accent 6" w:uiPriority="51"/>
+    <w:lsdException w:name="Grid Table 7 Colorful Accent 6" w:uiPriority="52"/>
+    <w:lsdException w:name="List Table 1 Light" w:uiPriority="46"/>
+    <w:lsdException w:name="List Table 2" w:uiPriority="47"/>
+    <w:lsdException w:name="List Table 3" w:uiPriority="48"/>
+    <w:lsdException w:name="List Table 4" w:uiPriority="49"/>
+    <w:lsdException w:name="List Table 5 Dark" w:uiPriority="50"/>
+    <w:lsdException w:name="List Table 6 Colorful" w:uiPriority="51"/>
+    <w:lsdException w:name="List Table 7 Colorful" w:uiPriority="52"/>
+    <w:lsdException w:name="List Table 1 Light Accent 1" w:uiPriority="46"/>
+    <w:lsdException w:name="List Table 2 Accent 1" w:uiPriority="47"/>
+    <w:lsdException w:name="List Table 3 Accent 1" w:uiPriority="48"/>
+    <w:lsdException w:name="List Table 4 Accent 1" w:uiPriority="49"/>
+    <w:lsdException w:name="List Table 5 Dark Accent 1" w:uiPriority="50"/>
+    <w:lsdException w:name="List Table 6 Colorful Accent 1" w:uiPriority="51"/>
+    <w:lsdException w:name="List Table 7 Colorful Accent 1" w:uiPriority="52"/>
+    <w:lsdException w:name="List Table 1 Light Accent 2" w:uiPriority="46"/>
+    <w:lsdException w:name="List Table 2 Accent 2" w:uiPriority="47"/>
+    <w:lsdException w:name="List Table 3 Accent 2" w:uiPriority="48"/>
+    <w:lsdException w:name="List Table 4 Accent 2" w:uiPriority="49"/>
+    <w:lsdException w:name="List Table 5 Dark Accent 2" w:uiPriority="50"/>
+    <w:lsdException w:name="List Table 6 Colorful Accent 2" w:uiPriority="51"/>
+    <w:lsdException w:name="List Table 7 Colorful Accent 2" w:uiPriority="52"/>
+    <w:lsdException w:name="List Table 1 Light Accent 3" w:uiPriority="46"/>
+    <w:lsdException w:name="List Table 2 Accent 3" w:uiPriority="47"/>
+    <w:lsdException w:name="List Table 3 Accent 3" w:uiPriority="48"/>
+    <w:lsdException w:name="List Table 4 Accent 3" w:uiPriority="49"/>
+    <w:lsdException w:name="List Table 5 Dark Accent 3" w:uiPriority="50"/>
+    <w:lsdException w:name="List Table 6 Colorful Accent 3" w:uiPriority="51"/>
+    <w:lsdException w:name="List Table 7 Colorful Accent 3" w:uiPriority="52"/>
+    <w:lsdException w:name="List Table 1 Light Accent 4" w:uiPriority="46"/>
+    <w:lsdException w:name="List Table 2 Accent 4" w:uiPriority="47"/>
+    <w:lsdException w:name="List Table 3 Accent 4" w:uiPriority="48"/>
+    <w:lsdException w:name="List Table 4 Accent 4" w:uiPriority="49"/>
+    <w:lsdException w:name="List Table 5 Dark Accent 4" w:uiPriority="50"/>
+    <w:lsdException w:name="List Table 6 Colorful Accent 4" w:uiPriority="51"/>
+    <w:lsdException w:name="List Table 7 Colorful Accent 4" w:uiPriority="52"/>
+    <w:lsdException w:name="List Table 1 Light Accent 5" w:uiPriority="46"/>
+    <w:lsdException w:name="List Table 2 Accent 5" w:uiPriority="47"/>
+    <w:lsdException w:name="List Table 3 Accent 5" w:uiPriority="48"/>
+    <w:lsdException w:name="List Table 4 Accent 5" w:uiPriority="49"/>
+    <w:lsdException w:name="List Table 5 Dark Accent 5" w:uiPriority="50"/>
+    <w:lsdException w:name="List Table 6 Colorful Accent 5" w:uiPriority="51"/>
+    <w:lsdException w:name="List Table 7 Colorful Accent 5" w:uiPriority="52"/>
+    <w:lsdException w:name="List Table 1 Light Accent 6" w:uiPriority="46"/>
+    <w:lsdException w:name="List Table 2 Accent 6" w:uiPriority="47"/>
+    <w:lsdException w:name="List Table 3 Accent 6" w:uiPriority="48"/>
+    <w:lsdException w:name="List Table 4 Accent 6" w:uiPriority="49"/>
+    <w:lsdException w:name="List Table 5 Dark Accent 6" w:uiPriority="50"/>
+    <w:lsdException w:name="List Table 6 Colorful Accent 6" w:uiPriority="51"/>
+    <w:lsdException w:name="List Table 7 Colorful Accent 6" w:uiPriority="52"/>
+    <w:lsdException w:name="Mention" w:semiHidden="1" w:unhideWhenUsed="1"/>
+    <w:lsdException w:name="Smart Hyperlink" w:semiHidden="1" w:unhideWhenUsed="1"/>
+    <w:lsdException w:name="Hashtag" w:semiHidden="1" w:unhideWhenUsed="1"/>
+    <w:lsdException w:name="Unresolved Mention" w:semiHidden="1" w:unhideWhenUsed="1"/>
+    <w:lsdException w:name="Smart Link" w:semiHidden="1" w:unhideWhenUsed="1"/>
+  </w:latentStyles>
+  <w:style w:type="paragraph" w:default="1" w:styleId="Normal">
+    <w:name w:val="Normal"/>
+    <w:qFormat/>
+  </w:style>
+  <w:style w:type="character" w:default="1" w:styleId="DefaultParagraphFont">
+    <w:name w:val="Default Paragraph Font"/>
+    <w:uiPriority w:val="1"/>
+    <w:semiHidden/>
+    <w:unhideWhenUsed/>
+  </w:style>
+  <w:style w:type="table" w:default="1" w:styleId="TableNormal">
+    <w:name w:val="Normal Table"/>
+    <w:uiPriority w:val="99"/>
+    <w:semiHidden/>
+    <w:unhideWhenUsed/>
+    <w:tblPr>
+      <w:tblInd w:w="0" w:type="dxa"/>
+      <w:tblCellMar>
+        <w:top w:w="0" w:type="dxa"/>
+        <w:left w:w="108" w:type="dxa"/>
+        <w:bottom w:w="0" w:type="dxa"/>
+        <w:right w:w="108" w:type="dxa"/>
+      </w:tblCellMar>
+    </w:tblPr>
+  </w:style>
+  <w:style w:type="numbering" w:default="1" w:styleId="NoList">
+    <w:name w:val="No List"/>
+    <w:uiPriority w:val="99"/>
+    <w:semiHidden/>
+    <w:unhideWhenUsed/>
+  </w:style>
+  <w:style w:type="character" w:styleId="PlaceholderText">
+    <w:name w:val="Placeholder Text"/>
+    <w:basedOn w:val="DefaultParagraphFont"/>
+    <w:uiPriority w:val="99"/>
+    <w:semiHidden/>
+    <w:rsid w:val="00003855"/>
+    <w:rPr>
+      <w:color w:val="808080"/>
+    </w:rPr>
+  </w:style>
+</w:styles>
+</file>
+
+<file path=word/glossary/webSettings.xml><?xml version="1.0" encoding="utf-8"?>
+<w:webSettings xmlns:mc="http://schemas.openxmlformats.org/markup-compatibility/2006" xmlns:r="http://schemas.openxmlformats.org/officeDocument/2006/relationships" xmlns:w="http://schemas.openxmlformats.org/wordprocessingml/2006/main" xmlns:w14="http://schemas.microsoft.com/office/word/2010/wordml" xmlns:w15="http://schemas.microsoft.com/office/word/2012/wordml" xmlns:w16cex="http://schemas.microsoft.com/office/word/2018/wordml/cex" xmlns:w16cid="http://schemas.microsoft.com/office/word/2016/wordml/cid" xmlns:w16="http://schemas.microsoft.com/office/word/2018/wordml" xmlns:w16se="http://schemas.microsoft.com/office/word/2015/wordml/symex" mc:Ignorable="w14 w15 w16se w16cid w16 w16cex">
+  <w:optimizeForBrowser/>
+  <w:allowPNG/>
+</w:webSettings>
 </file>
 
 <file path=word/theme/theme1.xml><?xml version="1.0" encoding="utf-8"?>
@@ -1768,6 +4859,30 @@
 </a:theme>
 </file>
 
+<file path=word/webextensions/taskpanes.xml><?xml version="1.0" encoding="utf-8"?>
+<wetp:taskpanes xmlns:wetp="http://schemas.microsoft.com/office/webextensions/taskpanes/2010/11">
+  <wetp:taskpane dockstate="right" visibility="0" width="350" row="3">
+    <wetp:webextensionref xmlns:r="http://schemas.openxmlformats.org/officeDocument/2006/relationships" r:id="rId1"/>
+  </wetp:taskpane>
+</wetp:taskpanes>
+</file>
+
+<file path=word/webextensions/webextension1.xml><?xml version="1.0" encoding="utf-8"?>
+<we:webextension xmlns:we="http://schemas.microsoft.com/office/webextensions/webextension/2010/11" id="{BBE4DB3A-CC79-4503-8F65-B592F6B65C86}">
+  <we:reference id="wa104382081" version="1.21.0.0" store="en-001" storeType="OMEX"/>
+  <we:alternateReferences>
+    <we:reference id="wa104382081" version="1.21.0.0" store="" storeType="OMEX"/>
+  </we:alternateReferences>
+  <we:properties>
+    <we:property name="MENDELEY_CITATIONS" value="[{&quot;citationID&quot;:&quot;MENDELEY_CITATION_ea627f41-352d-42c9-9bdf-5e80d2c21fa6&quot;,&quot;citationItems&quot;:[{&quot;id&quot;:&quot;4615ecbc-4735-38da-b17f-ac07df8e3fc8&quot;,&quot;itemData&quot;:{&quot;type&quot;:&quot;article-journal&quot;,&quot;id&quot;:&quot;4615ecbc-4735-38da-b17f-ac07df8e3fc8&quot;,&quot;title&quot;:&quot;Scale-recurrent network for deep image deblurring&quot;,&quot;author&quot;:[{&quot;family&quot;:&quot;Tao&quot;,&quot;given&quot;:&quot;Xin&quot;,&quot;parse-names&quot;:false,&quot;dropping-particle&quot;:&quot;&quot;,&quot;non-dropping-particle&quot;:&quot;&quot;},{&quot;family&quot;:&quot;Gao&quot;,&quot;given&quot;:&quot;Hongyun&quot;,&quot;parse-names&quot;:false,&quot;dropping-particle&quot;:&quot;&quot;,&quot;non-dropping-particle&quot;:&quot;&quot;},{&quot;family&quot;:&quot;Wang&quot;,&quot;given&quot;:&quot;Yi&quot;,&quot;parse-names&quot;:false,&quot;dropping-particle&quot;:&quot;&quot;,&quot;non-dropping-particle&quot;:&quot;&quot;},{&quot;family&quot;:&quot;Shen&quot;,&quot;given&quot;:&quot;Xiaoyong&quot;,&quot;parse-names&quot;:false,&quot;dropping-particle&quot;:&quot;&quot;,&quot;non-dropping-particle&quot;:&quot;&quot;},{&quot;family&quot;:&quot;Wang&quot;,&quot;given&quot;:&quot;Jue&quot;,&quot;parse-names&quot;:false,&quot;dropping-particle&quot;:&quot;&quot;,&quot;non-dropping-particle&quot;:&quot;&quot;},{&quot;family&quot;:&quot;Jia&quot;,&quot;given&quot;:&quot;Jiaya&quot;,&quot;parse-names&quot;:false,&quot;dropping-particle&quot;:&quot;&quot;,&quot;non-dropping-particle&quot;:&quot;&quot;}],&quot;container-title&quot;:&quot;arXiv&quot;,&quot;ISSN&quot;:&quot;23318422&quot;,&quot;issued&quot;:{&quot;date-parts&quot;:[[2018]]},&quot;page&quot;:&quot;8174-8182&quot;,&quot;abstract&quot;:&quot;In single image deblurring, the \&quot;coarse-to-fine\&quot; scheme, i.e. gradually restoring the sharp image on different resolutions in a pyramid, is very successful in both traditional optimization-based methods and recent neural-networkbased approaches. In this paper, we investigate this strategy and propose a Scale-recurrent Network (SRN-DeblurNet) for this deblurring task. Compared with the many recent learning-based approaches in [25], it has a simpler network structure, a smaller number of parameters and is easier to train. We evaluate our method on large-scale deblurring datasets with complex motion. Results show that our method can produce better quality results than state-of-thearts, both quantitatively and qualitatively.&quot;},&quot;isTemporary&quot;:false}],&quot;properties&quot;:{&quot;noteIndex&quot;:0},&quot;isEdited&quot;:false,&quot;manualOverride&quot;:{&quot;isManuallyOverriden&quot;:false,&quot;citeprocText&quot;:&quot;(Tao et al., 2018)&quot;,&quot;manualOverrideText&quot;:&quot;&quot;},&quot;citationTag&quot;:&quot;MENDELEY_CITATION_{\&quot;citationID\&quot;:\&quot;MENDELEY_CITATION_ea627f41-352d-42c9-9bdf-5e80d2c21fa6\&quot;,\&quot;citationItems\&quot;:[{\&quot;id\&quot;:\&quot;4615ecbc-4735-38da-b17f-ac07df8e3fc8\&quot;,\&quot;itemData\&quot;:{\&quot;type\&quot;:\&quot;article-journal\&quot;,\&quot;id\&quot;:\&quot;4615ecbc-4735-38da-b17f-ac07df8e3fc8\&quot;,\&quot;title\&quot;:\&quot;Scale-recurrent network for deep image deblurring\&quot;,\&quot;author\&quot;:[{\&quot;family\&quot;:\&quot;Tao\&quot;,\&quot;given\&quot;:\&quot;Xin\&quot;,\&quot;parse-names\&quot;:false,\&quot;dropping-particle\&quot;:\&quot;\&quot;,\&quot;non-dropping-particle\&quot;:\&quot;\&quot;},{\&quot;family\&quot;:\&quot;Gao\&quot;,\&quot;given\&quot;:\&quot;Hongyun\&quot;,\&quot;parse-names\&quot;:false,\&quot;dropping-particle\&quot;:\&quot;\&quot;,\&quot;non-dropping-particle\&quot;:\&quot;\&quot;},{\&quot;family\&quot;:\&quot;Wang\&quot;,\&quot;given\&quot;:\&quot;Yi\&quot;,\&quot;parse-names\&quot;:false,\&quot;dropping-particle\&quot;:\&quot;\&quot;,\&quot;non-dropping-particle\&quot;:\&quot;\&quot;},{\&quot;family\&quot;:\&quot;Shen\&quot;,\&quot;given\&quot;:\&quot;Xiaoyong\&quot;,\&quot;parse-names\&quot;:false,\&quot;dropping-particle\&quot;:\&quot;\&quot;,\&quot;non-dropping-particle\&quot;:\&quot;\&quot;},{\&quot;family\&quot;:\&quot;Wang\&quot;,\&quot;given\&quot;:\&quot;Jue\&quot;,\&quot;parse-names\&quot;:false,\&quot;dropping-particle\&quot;:\&quot;\&quot;,\&quot;non-dropping-particle\&quot;:\&quot;\&quot;},{\&quot;family\&quot;:\&quot;Jia\&quot;,\&quot;given\&quot;:\&quot;Jiaya\&quot;,\&quot;parse-names\&quot;:false,\&quot;dropping-particle\&quot;:\&quot;\&quot;,\&quot;non-dropping-particle\&quot;:\&quot;\&quot;}],\&quot;container-title\&quot;:\&quot;arXiv\&quot;,\&quot;ISSN\&quot;:\&quot;23318422\&quot;,\&quot;issued\&quot;:{\&quot;date-parts\&quot;:[[2018]]},\&quot;page\&quot;:\&quot;8174-8182\&quot;,\&quot;abstract\&quot;:\&quot;In single image deblurring, the \\\&quot;coarse-to-fine\\\&quot; scheme, i.e. gradually restoring the sharp image on different resolutions in a pyramid, is very successful in both traditional optimization-based methods and recent neural-networkbased approaches. In this paper, we investigate this strategy and propose a Scale-recurrent Network (SRN-DeblurNet) for this deblurring task. Compared with the many recent learning-based approaches in [25], it has a simpler network structure, a smaller number of parameters and is easier to train. We evaluate our method on large-scale deblurring datasets with complex motion. Results show that our method can produce better quality results than state-of-thearts, both quantitatively and qualitatively.\&quot;},\&quot;isTemporary\&quot;:false}],\&quot;properties\&quot;:{\&quot;noteIndex\&quot;:0},\&quot;isEdited\&quot;:false,\&quot;manualOverride\&quot;:{\&quot;isManuallyOverriden\&quot;:false,\&quot;citeprocText\&quot;:\&quot;\&quot;,\&quot;manualOverrideText\&quot;:\&quot;\&quot;}}&quot;}]"/>
+    <we:property name="MENDELEY_CITATIONS_STYLE" value="&quot;https://www.zotero.org/styles/apa&quot;"/>
+    <we:property name="MENDELEY_PROFILE_ID" value="&quot;a9952cc78c29aad64139c37faf5e0c0a66269504&quot;"/>
+  </we:properties>
+  <we:bindings/>
+  <we:snapshot xmlns:r="http://schemas.openxmlformats.org/officeDocument/2006/relationships"/>
+</we:webextension>
+</file>
+
 <file path=customXml/item1.xml><?xml version="1.0" encoding="utf-8"?>
 <b:Sources xmlns:b="http://schemas.openxmlformats.org/officeDocument/2006/bibliography" xmlns="http://schemas.openxmlformats.org/officeDocument/2006/bibliography" SelectedStyle="\APASixthEditionOfficeOnline.xsl" StyleName="APA" Version="6"/>
 </file>

</xml_diff>

<commit_message>
Update Scale-recurrent Network for Deep Image Deblurring-Tom.docx
</commit_message>
<xml_diff>
--- a/Slideshow/Scale-recurrent Network for Deep Image Deblurring-Tom.docx
+++ b/Slideshow/Scale-recurrent Network for Deep Image Deblurring-Tom.docx
@@ -328,37 +328,19 @@
         </w:rPr>
         <w:t xml:space="preserve"> הבעיה שכותבי המאמר הנוכחי טוענים שיש במחקרים אחרים היא שהפתרון </w:t>
       </w:r>
-      <w:proofErr w:type="spellStart"/>
-      <w:r>
-        <w:rPr>
-          <w:rFonts w:asciiTheme="minorBidi" w:hAnsiTheme="minorBidi"/>
-          <w:rtl/>
-        </w:rPr>
-        <w:t>והפרטמטרים</w:t>
-      </w:r>
-      <w:proofErr w:type="spellEnd"/>
-      <w:r>
-        <w:rPr>
-          <w:rFonts w:asciiTheme="minorBidi" w:hAnsiTheme="minorBidi"/>
-          <w:rtl/>
-        </w:rPr>
-        <w:t xml:space="preserve"> של כל משקול </w:t>
-      </w:r>
-      <w:proofErr w:type="spellStart"/>
-      <w:r>
-        <w:rPr>
-          <w:rFonts w:asciiTheme="minorBidi" w:hAnsiTheme="minorBidi"/>
-          <w:rtl/>
-        </w:rPr>
-        <w:t>קרנל</w:t>
-      </w:r>
-      <w:proofErr w:type="spellEnd"/>
-      <w:r>
-        <w:rPr>
-          <w:rFonts w:asciiTheme="minorBidi" w:hAnsiTheme="minorBidi"/>
-          <w:rtl/>
-        </w:rPr>
-        <w:t xml:space="preserve"> תנועה הם בדרך כלל זהים. הכותבים מציעים שימוש בפרמטרים של הרשת עבור כמה משקולים שונים של טשטוש</w:t>
+      <w:r>
+        <w:rPr>
+          <w:rFonts w:asciiTheme="minorBidi" w:hAnsiTheme="minorBidi" w:hint="cs"/>
+          <w:rtl/>
+        </w:rPr>
+        <w:t>והפרמטרים</w:t>
+      </w:r>
+      <w:r>
+        <w:rPr>
+          <w:rFonts w:asciiTheme="minorBidi" w:hAnsiTheme="minorBidi"/>
+          <w:rtl/>
+        </w:rPr>
+        <w:t xml:space="preserve"> של כל משקול קרנל תנועה הם בדרך כלל זהים. הכותבים מציעים שימוש בפרמטרים של הרשת עבור כמה משקולים שונים של טשטוש</w:t>
       </w:r>
       <w:r>
         <w:rPr>
@@ -376,31 +358,7 @@
           <w:szCs w:val="32"/>
           <w:rtl/>
         </w:rPr>
-        <w:t xml:space="preserve">עצרתי </w:t>
-      </w:r>
-      <w:proofErr w:type="spellStart"/>
-      <w:r>
-        <w:rPr>
-          <w:rFonts w:asciiTheme="minorBidi" w:hAnsiTheme="minorBidi"/>
-          <w:b/>
-          <w:bCs/>
-          <w:sz w:val="32"/>
-          <w:szCs w:val="32"/>
-          <w:rtl/>
-        </w:rPr>
-        <w:t>במרקור</w:t>
-      </w:r>
-      <w:proofErr w:type="spellEnd"/>
-      <w:r>
-        <w:rPr>
-          <w:rFonts w:asciiTheme="minorBidi" w:hAnsiTheme="minorBidi"/>
-          <w:b/>
-          <w:bCs/>
-          <w:sz w:val="32"/>
-          <w:szCs w:val="32"/>
-          <w:rtl/>
-        </w:rPr>
-        <w:t xml:space="preserve"> האחרון של המאמר</w:t>
+        <w:t>עצרתי במרקור האחרון של המאמר</w:t>
       </w:r>
     </w:p>
     <w:p>
@@ -445,23 +403,7 @@
           <w:rFonts w:asciiTheme="minorBidi" w:hAnsiTheme="minorBidi"/>
           <w:rtl/>
         </w:rPr>
-        <w:t xml:space="preserve">המאמר בעצם מציע שיטה לשחזור תמונות מטושטשות על ידי שימוש ברשת נוירונים מלאכותית </w:t>
-      </w:r>
-      <w:proofErr w:type="spellStart"/>
-      <w:r>
-        <w:rPr>
-          <w:rFonts w:asciiTheme="minorBidi" w:hAnsiTheme="minorBidi"/>
-          <w:rtl/>
-        </w:rPr>
-        <w:t>בסקלות</w:t>
-      </w:r>
-      <w:proofErr w:type="spellEnd"/>
-      <w:r>
-        <w:rPr>
-          <w:rFonts w:asciiTheme="minorBidi" w:hAnsiTheme="minorBidi"/>
-          <w:rtl/>
-        </w:rPr>
-        <w:t xml:space="preserve"> שונות של התמונה</w:t>
+        <w:t>המאמר בעצם מציע שיטה לשחזור תמונות מטושטשות על ידי שימוש ברשת נוירונים מלאכותית בסקלות שונות של התמונה</w:t>
       </w:r>
       <w:r>
         <w:rPr>
@@ -1256,7 +1198,6 @@
         </w:rPr>
         <w:t>"</w:t>
       </w:r>
-      <w:proofErr w:type="spellStart"/>
       <w:r>
         <w:rPr>
           <w:rFonts w:asciiTheme="minorBidi" w:hAnsiTheme="minorBidi"/>
@@ -1264,7 +1205,6 @@
         </w:rPr>
         <w:t>הסקלות</w:t>
       </w:r>
-      <w:proofErr w:type="spellEnd"/>
       <w:r>
         <w:rPr>
           <w:rFonts w:asciiTheme="minorBidi" w:hAnsiTheme="minorBidi" w:hint="cs"/>
@@ -2168,25 +2108,7 @@
           <w:color w:val="000000"/>
           <w:rtl/>
         </w:rPr>
-        <w:t>"</w:t>
-      </w:r>
-      <w:proofErr w:type="spellStart"/>
-      <w:r>
-        <w:rPr>
-          <w:rFonts w:asciiTheme="minorBidi" w:hAnsiTheme="minorBidi" w:hint="cs"/>
-          <w:color w:val="000000"/>
-          <w:rtl/>
-        </w:rPr>
-        <w:t>תטא</w:t>
-      </w:r>
-      <w:proofErr w:type="spellEnd"/>
-      <w:r>
-        <w:rPr>
-          <w:rFonts w:asciiTheme="minorBidi" w:hAnsiTheme="minorBidi" w:hint="cs"/>
-          <w:color w:val="000000"/>
-          <w:rtl/>
-        </w:rPr>
-        <w:t>"</w:t>
+        <w:t>"תטא"</w:t>
       </w:r>
       <w:r>
         <w:rPr>
@@ -2626,27 +2548,7 @@
           <w:color w:val="000000"/>
           <w:rtl/>
         </w:rPr>
-        <w:t xml:space="preserve"> דועך </w:t>
-      </w:r>
-      <w:proofErr w:type="spellStart"/>
-      <w:r>
-        <w:rPr>
-          <w:rFonts w:asciiTheme="minorBidi" w:eastAsiaTheme="minorEastAsia" w:hAnsiTheme="minorBidi" w:hint="cs"/>
-          <w:i/>
-          <w:color w:val="000000"/>
-          <w:rtl/>
-        </w:rPr>
-        <w:t>אקספוננציאלית</w:t>
-      </w:r>
-      <w:proofErr w:type="spellEnd"/>
-      <w:r>
-        <w:rPr>
-          <w:rFonts w:asciiTheme="minorBidi" w:eastAsiaTheme="minorEastAsia" w:hAnsiTheme="minorBidi" w:hint="cs"/>
-          <w:i/>
-          <w:color w:val="000000"/>
-          <w:rtl/>
-        </w:rPr>
-        <w:t xml:space="preserve">. </w:t>
+        <w:t xml:space="preserve"> דועך אקספוננציאלית. </w:t>
       </w:r>
     </w:p>
     <w:p>
@@ -2676,70 +2578,178 @@
           <w:rFonts w:hint="cs"/>
           <w:rtl/>
         </w:rPr>
-        <w:t xml:space="preserve">לדעתי בעיה שנוצרת מכך שיש שיתוף פרמטרים בין </w:t>
-      </w:r>
-      <w:proofErr w:type="spellStart"/>
+        <w:t>לדעתי בעיה שנוצרת מכך שיש שיתוף פרמטרים בין הסקלות היא שיש מאפיינים ספציפיים לכך סקלה וייתכן ונאבד אותם. אולי עדיף לבצע בחירה של פרמטרים, קצת יותר קשה אבל ראיתי שכבר עושים את זה.</w:t>
+      </w:r>
+    </w:p>
+    <w:p>
+      <w:pPr>
+        <w:pStyle w:val="Heading1"/>
+        <w:rPr>
+          <w:rFonts w:asciiTheme="minorBidi" w:hAnsiTheme="minorBidi" w:cstheme="minorBidi"/>
+          <w:rtl/>
+        </w:rPr>
+      </w:pPr>
+      <w:r>
+        <w:rPr>
+          <w:rFonts w:asciiTheme="minorBidi" w:hAnsiTheme="minorBidi" w:cstheme="minorBidi"/>
+          <w:rtl/>
+        </w:rPr>
+        <w:t>סיכום</w:t>
+      </w:r>
+    </w:p>
+    <w:p>
+      <w:pPr>
+        <w:rPr>
+          <w:rFonts w:asciiTheme="minorBidi" w:hAnsiTheme="minorBidi"/>
+          <w:rtl/>
+        </w:rPr>
+      </w:pPr>
+    </w:p>
+    <w:p>
+      <w:pPr>
+        <w:pStyle w:val="Heading1"/>
+        <w:rPr>
+          <w:rFonts w:asciiTheme="minorBidi" w:hAnsiTheme="minorBidi" w:cstheme="minorBidi"/>
+        </w:rPr>
+      </w:pPr>
+      <w:r>
+        <w:rPr>
+          <w:rFonts w:asciiTheme="minorBidi" w:hAnsiTheme="minorBidi" w:cstheme="minorBidi"/>
+          <w:rtl/>
+        </w:rPr>
+        <w:t>נספחים</w:t>
+      </w:r>
+    </w:p>
+    <w:p>
+      <w:pPr>
+        <w:pStyle w:val="Heading2"/>
+        <w:rPr>
+          <w:rtl/>
+        </w:rPr>
+      </w:pPr>
+      <w:r>
+        <w:t>CNN</w:t>
+      </w:r>
+    </w:p>
+    <w:p>
+      <w:r>
+        <w:rPr>
+          <w:rtl/>
+        </w:rPr>
+        <w:t xml:space="preserve">רשת </w:t>
+      </w:r>
+      <w:r>
+        <w:t>CNN</w:t>
+      </w:r>
+      <w:r>
+        <w:rPr>
+          <w:rtl/>
+        </w:rPr>
+        <w:t xml:space="preserve"> בעצם לומדת לבנות מפות </w:t>
+      </w:r>
       <w:r>
         <w:rPr>
           <w:rFonts w:hint="cs"/>
           <w:rtl/>
         </w:rPr>
-        <w:t>הסקלות</w:t>
-      </w:r>
-      <w:proofErr w:type="spellEnd"/>
+        <w:t>מאפיינים</w:t>
+      </w:r>
+      <w:r>
+        <w:rPr>
+          <w:rtl/>
+        </w:rPr>
+        <w:t xml:space="preserve"> מתוך </w:t>
+      </w:r>
       <w:r>
         <w:rPr>
           <w:rFonts w:hint="cs"/>
           <w:rtl/>
         </w:rPr>
-        <w:t xml:space="preserve"> היא שיש מאפיינים ספציפיים לכך סקלה וייתכן ונאבד אותם. אולי עדיף לבצע בחירה של פרמטרים, קצת יותר קשה אבל ראיתי שכבר עושים את זה.</w:t>
-      </w:r>
-    </w:p>
-    <w:p>
-      <w:pPr>
-        <w:pStyle w:val="Heading1"/>
-        <w:rPr>
-          <w:rFonts w:asciiTheme="minorBidi" w:hAnsiTheme="minorBidi" w:cstheme="minorBidi"/>
-          <w:rtl/>
-        </w:rPr>
-      </w:pPr>
-      <w:r>
-        <w:rPr>
-          <w:rFonts w:asciiTheme="minorBidi" w:hAnsiTheme="minorBidi" w:cstheme="minorBidi"/>
-          <w:rtl/>
-        </w:rPr>
-        <w:t>סיכום</w:t>
-      </w:r>
-    </w:p>
-    <w:p>
-      <w:pPr>
-        <w:rPr>
-          <w:rFonts w:asciiTheme="minorBidi" w:hAnsiTheme="minorBidi"/>
-          <w:rtl/>
-        </w:rPr>
-      </w:pPr>
-    </w:p>
-    <w:p>
-      <w:pPr>
-        <w:pStyle w:val="Heading1"/>
-        <w:rPr>
-          <w:rFonts w:asciiTheme="minorBidi" w:hAnsiTheme="minorBidi" w:cstheme="minorBidi"/>
-        </w:rPr>
-      </w:pPr>
-      <w:r>
-        <w:rPr>
-          <w:rFonts w:asciiTheme="minorBidi" w:hAnsiTheme="minorBidi" w:cstheme="minorBidi"/>
-          <w:rtl/>
-        </w:rPr>
-        <w:t>נספחים</w:t>
-      </w:r>
-    </w:p>
+        <w:t>הקלט שמגיע במקרה שלנו מ</w:t>
+      </w:r>
+      <w:r>
+        <w:rPr>
+          <w:rtl/>
+        </w:rPr>
+        <w:t>תמונות, שכבת קונבולוציה  תחשב את התוצאה  של נוירונים המחוברים לאזורים מקומיים בתמונה, כל אחד מהם יחשב מכפלה סקלרית בין המשקולות ובין אזור שאליו הם מחוברים בתמונה. אם נניח נבחר עומק של 12 פילטרים נקבל מבנה תלת מימדי של 12 מפות פיצרים על גודל התמונה נניח 256</w:t>
+      </w:r>
+      <w:r>
+        <w:t>X</w:t>
+      </w:r>
+      <w:r>
+        <w:rPr>
+          <w:rtl/>
+        </w:rPr>
+        <w:t>256</w:t>
+      </w:r>
+      <w:r>
+        <w:t>X</w:t>
+      </w:r>
+      <w:r>
+        <w:rPr>
+          <w:rtl/>
+        </w:rPr>
+        <w:t>12. כל פילטר בעצם עובר על התמונה ומבצע קונבולוציה על אזור בה ובונה מפת דו-מימד שהיא הפילטר.</w:t>
+      </w:r>
+    </w:p>
+    <w:p>
+      <w:r>
+        <w:rPr>
+          <w:rtl/>
+        </w:rPr>
+        <w:t xml:space="preserve">כלומר רשת </w:t>
+      </w:r>
+      <w:r>
+        <w:t>CNN</w:t>
+      </w:r>
+      <w:r>
+        <w:rPr>
+          <w:rtl/>
+        </w:rPr>
+        <w:t xml:space="preserve"> משנות את התמונה המקורית שכבה-שכבה כך שנלמדים פיצרים וכל שהרשת עמוקה יותר נלמד יותר פיצרים או מאפיינים קטנים יותר.</w:t>
+      </w:r>
+    </w:p>
+    <w:p>
+      <w:r>
+        <w:rPr>
+          <w:rtl/>
+        </w:rPr>
+        <w:t>בתמונה הכי שמאלית למטה יש בעצם 5 נוירונים שמסתכלים על אותו אזור. הנוירונים מוגבלים לאזור ספציפי בתמונה ולא מחוברים כולם.</w:t>
+      </w:r>
+    </w:p>
+    <w:p>
+      <w:r>
+        <w:rPr>
+          <w:rtl/>
+        </w:rPr>
+        <w:lastRenderedPageBreak/>
+        <w:t xml:space="preserve">ברשת </w:t>
+      </w:r>
+      <w:r>
+        <w:t>CNN</w:t>
+      </w:r>
+      <w:r>
+        <w:rPr>
+          <w:rtl/>
+        </w:rPr>
+        <w:t xml:space="preserve"> אנחנו מנסים לבנות פילטרים (משקולות) בצורה כללית כך שנוכל לזהות עצמים או לסווג תמונות על בסיס כמה שהם דומות לפילטרים שחישבנו במהלך האימון. הרשת מקבלת תמונות ולומדת לבנות פילטרים בשכבות רבות כך שיהיו פילטרים שיתאימו לכל "כיתה" שנרצה לסווג.</w:t>
+      </w:r>
+    </w:p>
+    <w:p>
+      <w:r>
+        <w:rPr>
+          <w:rtl/>
+        </w:rPr>
+        <w:t>בעצם נבנה פ'יצרים וככל שנעמיק יותר ברשת נקבל מאפיינים יותר קטנים. בסופו של דבר מפה של פיצרים. הפרידקציה היא בעזרת פולי קונקקטד. בהתאם ךעומק של הרשת נקבל פיצרים יותר נקודתיים.</w:t>
+      </w:r>
+    </w:p>
+    <w:p/>
     <w:p>
       <w:pPr>
         <w:pStyle w:val="Heading2"/>
       </w:pPr>
       <w:r>
-        <w:t>CNN</w:t>
+        <w:t>Encoder-Decoder</w:t>
       </w:r>
     </w:p>
     <w:p>
@@ -2747,7 +2757,7 @@
         <w:pStyle w:val="Heading2"/>
       </w:pPr>
       <w:r>
-        <w:t>Encoder-Decoder</w:t>
+        <w:t>RNN</w:t>
       </w:r>
     </w:p>
     <w:p>
@@ -2755,7 +2765,7 @@
         <w:pStyle w:val="Heading2"/>
       </w:pPr>
       <w:r>
-        <w:t>RNN</w:t>
+        <w:t>LSTM</w:t>
       </w:r>
     </w:p>
     <w:p>
@@ -2763,18 +2773,8 @@
         <w:pStyle w:val="Heading2"/>
       </w:pPr>
       <w:r>
-        <w:t>LSTM</w:t>
-      </w:r>
-    </w:p>
-    <w:p>
-      <w:pPr>
-        <w:pStyle w:val="Heading2"/>
-      </w:pPr>
-      <w:proofErr w:type="spellStart"/>
-      <w:r>
         <w:t>Resblock</w:t>
       </w:r>
-      <w:proofErr w:type="spellEnd"/>
     </w:p>
     <w:p>
       <w:pPr>
@@ -2813,47 +2813,11 @@
         </w:rPr>
       </w:pPr>
       <w:bookmarkStart w:id="0" w:name="_Ref62836874"/>
-      <w:proofErr w:type="spellStart"/>
-      <w:r>
-        <w:rPr>
-          <w:rFonts w:asciiTheme="minorBidi" w:hAnsiTheme="minorBidi"/>
-        </w:rPr>
-        <w:t>Bahat</w:t>
-      </w:r>
-      <w:proofErr w:type="spellEnd"/>
-      <w:r>
-        <w:rPr>
-          <w:rFonts w:asciiTheme="minorBidi" w:hAnsiTheme="minorBidi"/>
-        </w:rPr>
-        <w:t xml:space="preserve">, Yuval, </w:t>
-      </w:r>
-      <w:proofErr w:type="spellStart"/>
-      <w:r>
-        <w:rPr>
-          <w:rFonts w:asciiTheme="minorBidi" w:hAnsiTheme="minorBidi"/>
-        </w:rPr>
-        <w:t>Netalee</w:t>
-      </w:r>
-      <w:proofErr w:type="spellEnd"/>
-      <w:r>
-        <w:rPr>
-          <w:rFonts w:asciiTheme="minorBidi" w:hAnsiTheme="minorBidi"/>
-        </w:rPr>
-        <w:t xml:space="preserve"> Efrat, and Michal Irani. "Non-uniform blind deblurring by </w:t>
-      </w:r>
-      <w:proofErr w:type="spellStart"/>
-      <w:r>
-        <w:rPr>
-          <w:rFonts w:asciiTheme="minorBidi" w:hAnsiTheme="minorBidi"/>
-        </w:rPr>
-        <w:t>reblurring</w:t>
-      </w:r>
-      <w:proofErr w:type="spellEnd"/>
-      <w:r>
-        <w:rPr>
-          <w:rFonts w:asciiTheme="minorBidi" w:hAnsiTheme="minorBidi"/>
-        </w:rPr>
-        <w:t>." Proceedings of the IEEE International Conference on Computer Vision. 2017.</w:t>
+      <w:r>
+        <w:rPr>
+          <w:rFonts w:asciiTheme="minorBidi" w:hAnsiTheme="minorBidi"/>
+        </w:rPr>
+        <w:t>Bahat, Yuval, Netalee Efrat, and Michal Irani. "Non-uniform blind deblurring by reblurring." Proceedings of the IEEE International Conference on Computer Vision. 2017.</w:t>
       </w:r>
       <w:r>
         <w:rPr>
@@ -2882,35 +2846,7 @@
         <w:rPr>
           <w:rFonts w:asciiTheme="minorBidi" w:hAnsiTheme="minorBidi"/>
         </w:rPr>
-        <w:t xml:space="preserve">Cho, </w:t>
-      </w:r>
-      <w:proofErr w:type="spellStart"/>
-      <w:r>
-        <w:rPr>
-          <w:rFonts w:asciiTheme="minorBidi" w:hAnsiTheme="minorBidi"/>
-        </w:rPr>
-        <w:t>Sunghyun</w:t>
-      </w:r>
-      <w:proofErr w:type="spellEnd"/>
-      <w:r>
-        <w:rPr>
-          <w:rFonts w:asciiTheme="minorBidi" w:hAnsiTheme="minorBidi"/>
-        </w:rPr>
-        <w:t xml:space="preserve">, and </w:t>
-      </w:r>
-      <w:proofErr w:type="spellStart"/>
-      <w:r>
-        <w:rPr>
-          <w:rFonts w:asciiTheme="minorBidi" w:hAnsiTheme="minorBidi"/>
-        </w:rPr>
-        <w:t>Seungyong</w:t>
-      </w:r>
-      <w:proofErr w:type="spellEnd"/>
-      <w:r>
-        <w:rPr>
-          <w:rFonts w:asciiTheme="minorBidi" w:hAnsiTheme="minorBidi"/>
-        </w:rPr>
-        <w:t xml:space="preserve"> Lee. "Fast motion deblurring." ACM SIGGRAPH Asia 2009 papers. 2009. 1-8.</w:t>
+        <w:t>Cho, Sunghyun, and Seungyong Lee. "Fast motion deblurring." ACM SIGGRAPH Asia 2009 papers. 2009. 1-8.</w:t>
       </w:r>
       <w:r>
         <w:rPr>
@@ -2939,50 +2875,7 @@
         <w:rPr>
           <w:rFonts w:asciiTheme="minorBidi" w:hAnsiTheme="minorBidi"/>
         </w:rPr>
-        <w:lastRenderedPageBreak/>
-        <w:t xml:space="preserve">Cho, </w:t>
-      </w:r>
-      <w:proofErr w:type="spellStart"/>
-      <w:r>
-        <w:rPr>
-          <w:rFonts w:asciiTheme="minorBidi" w:hAnsiTheme="minorBidi"/>
-        </w:rPr>
-        <w:t>Sunghyun</w:t>
-      </w:r>
-      <w:proofErr w:type="spellEnd"/>
-      <w:r>
-        <w:rPr>
-          <w:rFonts w:asciiTheme="minorBidi" w:hAnsiTheme="minorBidi"/>
-        </w:rPr>
-        <w:t xml:space="preserve">, </w:t>
-      </w:r>
-      <w:proofErr w:type="spellStart"/>
-      <w:r>
-        <w:rPr>
-          <w:rFonts w:asciiTheme="minorBidi" w:hAnsiTheme="minorBidi"/>
-        </w:rPr>
-        <w:t>Yasuyuki</w:t>
-      </w:r>
-      <w:proofErr w:type="spellEnd"/>
-      <w:r>
-        <w:rPr>
-          <w:rFonts w:asciiTheme="minorBidi" w:hAnsiTheme="minorBidi"/>
-        </w:rPr>
-        <w:t xml:space="preserve"> Matsushita, and </w:t>
-      </w:r>
-      <w:proofErr w:type="spellStart"/>
-      <w:r>
-        <w:rPr>
-          <w:rFonts w:asciiTheme="minorBidi" w:hAnsiTheme="minorBidi"/>
-        </w:rPr>
-        <w:t>Seungyong</w:t>
-      </w:r>
-      <w:proofErr w:type="spellEnd"/>
-      <w:r>
-        <w:rPr>
-          <w:rFonts w:asciiTheme="minorBidi" w:hAnsiTheme="minorBidi"/>
-        </w:rPr>
-        <w:t xml:space="preserve"> Lee. "Removing non-uniform motion blur from images." 2007 IEEE 11th International Conference on Computer Vision. IEEE, 2007.</w:t>
+        <w:t>Cho, Sunghyun, Yasuyuki Matsushita, and Seungyong Lee. "Removing non-uniform motion blur from images." 2007 IEEE 11th International Conference on Computer Vision. IEEE, 2007.</w:t>
       </w:r>
       <w:r>
         <w:rPr>
@@ -3010,35 +2903,7 @@
         <w:rPr>
           <w:rFonts w:asciiTheme="minorBidi" w:hAnsiTheme="minorBidi"/>
         </w:rPr>
-        <w:t xml:space="preserve">Denton, Emily, et al. "Deep generative image models using a </w:t>
-      </w:r>
-      <w:proofErr w:type="spellStart"/>
-      <w:r>
-        <w:rPr>
-          <w:rFonts w:asciiTheme="minorBidi" w:hAnsiTheme="minorBidi"/>
-        </w:rPr>
-        <w:t>laplacian</w:t>
-      </w:r>
-      <w:proofErr w:type="spellEnd"/>
-      <w:r>
-        <w:rPr>
-          <w:rFonts w:asciiTheme="minorBidi" w:hAnsiTheme="minorBidi"/>
-        </w:rPr>
-        <w:t xml:space="preserve"> pyramid of adversarial networks." </w:t>
-      </w:r>
-      <w:proofErr w:type="spellStart"/>
-      <w:r>
-        <w:rPr>
-          <w:rFonts w:asciiTheme="minorBidi" w:hAnsiTheme="minorBidi"/>
-        </w:rPr>
-        <w:t>arXiv</w:t>
-      </w:r>
-      <w:proofErr w:type="spellEnd"/>
-      <w:r>
-        <w:rPr>
-          <w:rFonts w:asciiTheme="minorBidi" w:hAnsiTheme="minorBidi"/>
-        </w:rPr>
-        <w:t xml:space="preserve"> preprint arXiv:1506.05751 (2015).</w:t>
+        <w:t>Denton, Emily, et al. "Deep generative image models using a laplacian pyramid of adversarial networks." arXiv preprint arXiv:1506.05751 (2015).</w:t>
       </w:r>
       <w:bookmarkEnd w:id="2"/>
     </w:p>
@@ -3060,49 +2925,7 @@
         <w:rPr>
           <w:rFonts w:asciiTheme="minorBidi" w:hAnsiTheme="minorBidi"/>
         </w:rPr>
-        <w:t xml:space="preserve">He, K., Zhang, X., Ren, S. &amp; Sun, J. Deep residual learning for image recognition. Proc. IEEE </w:t>
-      </w:r>
-      <w:proofErr w:type="spellStart"/>
-      <w:r>
-        <w:rPr>
-          <w:rFonts w:asciiTheme="minorBidi" w:hAnsiTheme="minorBidi"/>
-        </w:rPr>
-        <w:t>Comput</w:t>
-      </w:r>
-      <w:proofErr w:type="spellEnd"/>
-      <w:r>
-        <w:rPr>
-          <w:rFonts w:asciiTheme="minorBidi" w:hAnsiTheme="minorBidi"/>
-        </w:rPr>
-        <w:t xml:space="preserve">. Soc. Conf. </w:t>
-      </w:r>
-      <w:proofErr w:type="spellStart"/>
-      <w:r>
-        <w:rPr>
-          <w:rFonts w:asciiTheme="minorBidi" w:hAnsiTheme="minorBidi"/>
-        </w:rPr>
-        <w:t>Comput</w:t>
-      </w:r>
-      <w:proofErr w:type="spellEnd"/>
-      <w:r>
-        <w:rPr>
-          <w:rFonts w:asciiTheme="minorBidi" w:hAnsiTheme="minorBidi"/>
-        </w:rPr>
-        <w:t xml:space="preserve">. Vis. Pattern </w:t>
-      </w:r>
-      <w:proofErr w:type="spellStart"/>
-      <w:r>
-        <w:rPr>
-          <w:rFonts w:asciiTheme="minorBidi" w:hAnsiTheme="minorBidi"/>
-        </w:rPr>
-        <w:t>Recognit</w:t>
-      </w:r>
-      <w:proofErr w:type="spellEnd"/>
-      <w:r>
-        <w:rPr>
-          <w:rFonts w:asciiTheme="minorBidi" w:hAnsiTheme="minorBidi"/>
-        </w:rPr>
-        <w:t>. 2016-Decem, 770–778 (2016).</w:t>
+        <w:t>He, K., Zhang, X., Ren, S. &amp; Sun, J. Deep residual learning for image recognition. Proc. IEEE Comput. Soc. Conf. Comput. Vis. Pattern Recognit. 2016-Decem, 770–778 (2016).</w:t>
       </w:r>
       <w:bookmarkEnd w:id="3"/>
     </w:p>
@@ -3146,35 +2969,7 @@
         <w:rPr>
           <w:rFonts w:asciiTheme="minorBidi" w:hAnsiTheme="minorBidi"/>
         </w:rPr>
-        <w:t xml:space="preserve">Nah, </w:t>
-      </w:r>
-      <w:proofErr w:type="spellStart"/>
-      <w:r>
-        <w:rPr>
-          <w:rFonts w:asciiTheme="minorBidi" w:hAnsiTheme="minorBidi"/>
-        </w:rPr>
-        <w:t>Seungjun</w:t>
-      </w:r>
-      <w:proofErr w:type="spellEnd"/>
-      <w:r>
-        <w:rPr>
-          <w:rFonts w:asciiTheme="minorBidi" w:hAnsiTheme="minorBidi"/>
-        </w:rPr>
-        <w:t xml:space="preserve">, Tae Hyun Kim, and </w:t>
-      </w:r>
-      <w:proofErr w:type="spellStart"/>
-      <w:r>
-        <w:rPr>
-          <w:rFonts w:asciiTheme="minorBidi" w:hAnsiTheme="minorBidi"/>
-        </w:rPr>
-        <w:t>Kyoung</w:t>
-      </w:r>
-      <w:proofErr w:type="spellEnd"/>
-      <w:r>
-        <w:rPr>
-          <w:rFonts w:asciiTheme="minorBidi" w:hAnsiTheme="minorBidi"/>
-        </w:rPr>
-        <w:t xml:space="preserve"> Mu Lee. "Deep multi-scale convolutional neural network for dynamic scene deblurring." Proceedings of the IEEE Conference on Computer Vision and Pattern Recognition. 2017.</w:t>
+        <w:t>Nah, Seungjun, Tae Hyun Kim, and Kyoung Mu Lee. "Deep multi-scale convolutional neural network for dynamic scene deblurring." Proceedings of the IEEE Conference on Computer Vision and Pattern Recognition. 2017.</w:t>
       </w:r>
       <w:r>
         <w:rPr>
@@ -3199,89 +2994,11 @@
         </w:rPr>
       </w:pPr>
       <w:bookmarkStart w:id="6" w:name="_Ref62838745"/>
-      <w:proofErr w:type="spellStart"/>
-      <w:r>
-        <w:rPr>
-          <w:rFonts w:asciiTheme="minorBidi" w:hAnsiTheme="minorBidi"/>
-        </w:rPr>
-        <w:t>Ronneberger</w:t>
-      </w:r>
-      <w:proofErr w:type="spellEnd"/>
-      <w:r>
-        <w:rPr>
-          <w:rFonts w:asciiTheme="minorBidi" w:hAnsiTheme="minorBidi"/>
-        </w:rPr>
-        <w:t xml:space="preserve">, O., Fischer, P. &amp; </w:t>
-      </w:r>
-      <w:proofErr w:type="spellStart"/>
-      <w:r>
-        <w:rPr>
-          <w:rFonts w:asciiTheme="minorBidi" w:hAnsiTheme="minorBidi"/>
-        </w:rPr>
-        <w:t>Brox</w:t>
-      </w:r>
-      <w:proofErr w:type="spellEnd"/>
-      <w:r>
-        <w:rPr>
-          <w:rFonts w:asciiTheme="minorBidi" w:hAnsiTheme="minorBidi"/>
-        </w:rPr>
-        <w:t xml:space="preserve">, T. U-net: Convolutional networks for biomedical image segmentation. Lect. Notes </w:t>
-      </w:r>
-      <w:proofErr w:type="spellStart"/>
-      <w:r>
-        <w:rPr>
-          <w:rFonts w:asciiTheme="minorBidi" w:hAnsiTheme="minorBidi"/>
-        </w:rPr>
-        <w:t>Comput</w:t>
-      </w:r>
-      <w:proofErr w:type="spellEnd"/>
-      <w:r>
-        <w:rPr>
-          <w:rFonts w:asciiTheme="minorBidi" w:hAnsiTheme="minorBidi"/>
-        </w:rPr>
-        <w:t xml:space="preserve">. Sci. (including </w:t>
-      </w:r>
-      <w:proofErr w:type="spellStart"/>
-      <w:r>
-        <w:rPr>
-          <w:rFonts w:asciiTheme="minorBidi" w:hAnsiTheme="minorBidi"/>
-        </w:rPr>
-        <w:t>Subser</w:t>
-      </w:r>
-      <w:proofErr w:type="spellEnd"/>
-      <w:r>
-        <w:rPr>
-          <w:rFonts w:asciiTheme="minorBidi" w:hAnsiTheme="minorBidi"/>
-        </w:rPr>
-        <w:t xml:space="preserve">. Lect. Notes </w:t>
-      </w:r>
-      <w:proofErr w:type="spellStart"/>
-      <w:r>
-        <w:rPr>
-          <w:rFonts w:asciiTheme="minorBidi" w:hAnsiTheme="minorBidi"/>
-        </w:rPr>
-        <w:t>Artif</w:t>
-      </w:r>
-      <w:proofErr w:type="spellEnd"/>
-      <w:r>
-        <w:rPr>
-          <w:rFonts w:asciiTheme="minorBidi" w:hAnsiTheme="minorBidi"/>
-        </w:rPr>
-        <w:t xml:space="preserve">. </w:t>
-      </w:r>
-      <w:proofErr w:type="spellStart"/>
-      <w:r>
-        <w:rPr>
-          <w:rFonts w:asciiTheme="minorBidi" w:hAnsiTheme="minorBidi"/>
-        </w:rPr>
-        <w:t>Intell</w:t>
-      </w:r>
-      <w:proofErr w:type="spellEnd"/>
-      <w:r>
-        <w:rPr>
-          <w:rFonts w:asciiTheme="minorBidi" w:hAnsiTheme="minorBidi"/>
-        </w:rPr>
-        <w:t>. Lect. Notes Bioinformatics) 9351, 234–241 (2015).</w:t>
+      <w:r>
+        <w:rPr>
+          <w:rFonts w:asciiTheme="minorBidi" w:hAnsiTheme="minorBidi"/>
+        </w:rPr>
+        <w:t>Ronneberger, O., Fischer, P. &amp; Brox, T. U-net: Convolutional networks for biomedical image segmentation. Lect. Notes Comput. Sci. (including Subser. Lect. Notes Artif. Intell. Lect. Notes Bioinformatics) 9351, 234–241 (2015).</w:t>
       </w:r>
       <w:bookmarkEnd w:id="6"/>
     </w:p>
@@ -4129,7 +3846,7 @@
   <w:rsids>
     <w:rsidRoot w:val="00003855"/>
     <w:rsid w:val="00003855"/>
-    <w:rsid w:val="009B5C7E"/>
+    <w:rsid w:val="00B2288F"/>
   </w:rsids>
   <m:mathPr>
     <m:mathFont m:val="Cambria Math"/>

</xml_diff>